<commit_message>
Worked and made changes to all these documents
</commit_message>
<xml_diff>
--- a/Data View.docx
+++ b/Data View.docx
@@ -267,10 +267,7 @@
             </w:r>
             <w:proofErr w:type="spellEnd"/>
             <w:r>
-              <w:t xml:space="preserve">: </w:t>
-            </w:r>
-            <w:r>
-              <w:t>int   increment</w:t>
+              <w:t>: int   increment</w:t>
             </w:r>
           </w:p>
           <w:p>
@@ -984,25 +981,89 @@
       </w:tr>
     </w:tbl>
     <w:p/>
-    <w:p/>
-    <w:p>
-      <w:r>
-        <w:t>Will there be a table for storing media (Videos</w:t>
-      </w:r>
-      <w:proofErr w:type="gramStart"/>
-      <w:r>
-        <w:t>) ?????</w:t>
-      </w:r>
-      <w:proofErr w:type="gramEnd"/>
-      <w:r>
-        <w:t xml:space="preserve">   Do we need to ask the client about </w:t>
-      </w:r>
-      <w:proofErr w:type="gramStart"/>
-      <w:r>
-        <w:t>it ?</w:t>
-      </w:r>
-      <w:proofErr w:type="gramEnd"/>
-    </w:p>
+    <w:tbl>
+      <w:tblPr>
+        <w:tblStyle w:val="TableGrid"/>
+        <w:tblW w:w="0" w:type="auto"/>
+        <w:tblLook w:val="04A0" w:firstRow="1" w:lastRow="0" w:firstColumn="1" w:lastColumn="0" w:noHBand="0" w:noVBand="1"/>
+      </w:tblPr>
+      <w:tblGrid>
+        <w:gridCol w:w="9350"/>
+      </w:tblGrid>
+      <w:tr>
+        <w:tc>
+          <w:tcPr>
+            <w:tcW w:w="9350" w:type="dxa"/>
+            <w:shd w:val="clear" w:color="auto" w:fill="AEAAAA" w:themeFill="background2" w:themeFillShade="BF"/>
+          </w:tcPr>
+          <w:p>
+            <w:r>
+              <w:t>Interests</w:t>
+            </w:r>
+          </w:p>
+        </w:tc>
+      </w:tr>
+      <w:tr>
+        <w:tc>
+          <w:tcPr>
+            <w:tcW w:w="9350" w:type="dxa"/>
+          </w:tcPr>
+          <w:p>
+            <w:r>
+              <w:t xml:space="preserve">&lt;&lt;PK&gt;&gt; </w:t>
+            </w:r>
+            <w:proofErr w:type="spellStart"/>
+            <w:r>
+              <w:t>InterestID</w:t>
+            </w:r>
+            <w:proofErr w:type="spellEnd"/>
+            <w:r>
+              <w:t xml:space="preserve"> int    increment</w:t>
+            </w:r>
+          </w:p>
+          <w:p>
+            <w:r>
+              <w:t xml:space="preserve">               </w:t>
+            </w:r>
+            <w:proofErr w:type="spellStart"/>
+            <w:r>
+              <w:t>InterestDesc</w:t>
+            </w:r>
+            <w:proofErr w:type="spellEnd"/>
+            <w:r>
+              <w:t>: Characters {size = 250}</w:t>
+            </w:r>
+          </w:p>
+          <w:p>
+            <w:r>
+              <w:t xml:space="preserve">               </w:t>
+            </w:r>
+            <w:proofErr w:type="spellStart"/>
+            <w:r>
+              <w:t>CreatedDate</w:t>
+            </w:r>
+            <w:proofErr w:type="spellEnd"/>
+            <w:r>
+              <w:t>: date</w:t>
+            </w:r>
+          </w:p>
+          <w:p>
+            <w:r>
+              <w:t xml:space="preserve">               </w:t>
+            </w:r>
+            <w:proofErr w:type="spellStart"/>
+            <w:r>
+              <w:t>LastModifiedDate</w:t>
+            </w:r>
+            <w:proofErr w:type="spellEnd"/>
+            <w:r>
+              <w:t>: date</w:t>
+            </w:r>
+          </w:p>
+        </w:tc>
+      </w:tr>
+    </w:tbl>
+    <w:p/>
     <w:sectPr>
       <w:pgSz w:w="12240" w:h="15840"/>
       <w:pgMar w:top="1440" w:right="1440" w:bottom="1440" w:left="1440" w:header="720" w:footer="720" w:gutter="0"/>

</xml_diff>

<commit_message>
Edited Data view to include user login
</commit_message>
<xml_diff>
--- a/Data View.docx
+++ b/Data View.docx
@@ -20,9 +20,11 @@
             <w:shd w:val="clear" w:color="auto" w:fill="AEAAAA" w:themeFill="background2" w:themeFillShade="BF"/>
           </w:tcPr>
           <w:p>
-            <w:r>
-              <w:t>Customers</w:t>
-            </w:r>
+            <w:proofErr w:type="spellStart"/>
+            <w:r>
+              <w:t>UserLogin</w:t>
+            </w:r>
+            <w:proofErr w:type="spellEnd"/>
           </w:p>
         </w:tc>
       </w:tr>
@@ -37,78 +39,11 @@
             </w:r>
             <w:proofErr w:type="spellStart"/>
             <w:r>
-              <w:t>CustomerID</w:t>
-            </w:r>
-            <w:proofErr w:type="spellEnd"/>
-            <w:r>
-              <w:t xml:space="preserve">: </w:t>
-            </w:r>
-            <w:r>
-              <w:t>int   increment</w:t>
-            </w:r>
-          </w:p>
-          <w:p>
-            <w:r>
-              <w:t xml:space="preserve">               FirstName: Character {size = 50}</w:t>
-            </w:r>
-          </w:p>
-          <w:p>
-            <w:r>
-              <w:t xml:space="preserve">               LastName: Character {size = 50}</w:t>
-            </w:r>
-          </w:p>
-          <w:p>
-            <w:r>
-              <w:t xml:space="preserve">               Street: Character {size = 50}</w:t>
-            </w:r>
-          </w:p>
-          <w:p>
-            <w:r>
-              <w:t xml:space="preserve">               City: Character {size = 35}</w:t>
-            </w:r>
-          </w:p>
-          <w:p>
-            <w:r>
-              <w:t xml:space="preserve">               Province: Character {size = 35}</w:t>
-            </w:r>
-          </w:p>
-          <w:p>
-            <w:r>
-              <w:t xml:space="preserve">               </w:t>
-            </w:r>
-            <w:proofErr w:type="spellStart"/>
-            <w:r>
-              <w:t>PostalCode</w:t>
-            </w:r>
-            <w:proofErr w:type="spellEnd"/>
-            <w:r>
-              <w:t>: Character {size = 10}</w:t>
-            </w:r>
-          </w:p>
-          <w:p>
-            <w:r>
-              <w:t xml:space="preserve">               </w:t>
-            </w:r>
-            <w:proofErr w:type="spellStart"/>
-            <w:r>
-              <w:t>DateOfBirth</w:t>
-            </w:r>
-            <w:proofErr w:type="spellEnd"/>
-            <w:r>
-              <w:t>: date</w:t>
-            </w:r>
-          </w:p>
-          <w:p>
-            <w:r>
-              <w:t xml:space="preserve">               </w:t>
-            </w:r>
-            <w:proofErr w:type="spellStart"/>
-            <w:r>
-              <w:t>PhoneNumber</w:t>
-            </w:r>
-            <w:proofErr w:type="spellEnd"/>
-            <w:r>
-              <w:t>: Character {size = 10}</w:t>
+              <w:t>UserLogID</w:t>
+            </w:r>
+            <w:proofErr w:type="spellEnd"/>
+            <w:r>
+              <w:t>: int    increment</w:t>
             </w:r>
           </w:p>
           <w:p>
@@ -118,15 +53,20 @@
           </w:p>
           <w:p>
             <w:r>
-              <w:t xml:space="preserve">               Hobbies: Character {size = 50}</w:t>
-            </w:r>
-          </w:p>
-          <w:p>
-            <w:r>
-              <w:t xml:space="preserve">               Occupation: Character {size</w:t>
-            </w:r>
-            <w:r>
-              <w:t xml:space="preserve"> = 100}</w:t>
+              <w:t xml:space="preserve">               Password: Character {size = 30}</w:t>
+            </w:r>
+          </w:p>
+          <w:p>
+            <w:r>
+              <w:t xml:space="preserve">               </w:t>
+            </w:r>
+            <w:proofErr w:type="spellStart"/>
+            <w:r>
+              <w:t>ActiveUser</w:t>
+            </w:r>
+            <w:proofErr w:type="spellEnd"/>
+            <w:r>
+              <w:t>: BIT</w:t>
             </w:r>
           </w:p>
         </w:tc>
@@ -150,7 +90,7 @@
           </w:tcPr>
           <w:p>
             <w:r>
-              <w:t>Contact</w:t>
+              <w:t>Customers</w:t>
             </w:r>
           </w:p>
         </w:tc>
@@ -166,31 +106,14 @@
             </w:r>
             <w:proofErr w:type="spellStart"/>
             <w:r>
-              <w:t>ContactID</w:t>
+              <w:t>CustomerID</w:t>
             </w:r>
             <w:proofErr w:type="spellEnd"/>
             <w:r>
               <w:t xml:space="preserve">: </w:t>
             </w:r>
             <w:r>
-              <w:t>int</w:t>
-            </w:r>
-            <w:r>
-              <w:t xml:space="preserve">   inc</w:t>
-            </w:r>
-            <w:r>
-              <w:t>rement</w:t>
-            </w:r>
-          </w:p>
-          <w:p>
-            <w:r>
-              <w:t xml:space="preserve">&lt;&lt;FK&gt;&gt; CustomerID: </w:t>
-            </w:r>
-            <w:r>
-              <w:t xml:space="preserve">Character </w:t>
-            </w:r>
-            <w:r>
-              <w:t>{references = Customers}</w:t>
+              <w:t>int   increment</w:t>
             </w:r>
           </w:p>
           <w:p>
@@ -205,6 +128,47 @@
           </w:p>
           <w:p>
             <w:r>
+              <w:t xml:space="preserve">               Street: Character {size = 50}</w:t>
+            </w:r>
+          </w:p>
+          <w:p>
+            <w:r>
+              <w:t xml:space="preserve">               City: Character {size = 35}</w:t>
+            </w:r>
+          </w:p>
+          <w:p>
+            <w:r>
+              <w:t xml:space="preserve">               Province: Character {size = 35}</w:t>
+            </w:r>
+          </w:p>
+          <w:p>
+            <w:r>
+              <w:t xml:space="preserve">               </w:t>
+            </w:r>
+            <w:proofErr w:type="spellStart"/>
+            <w:r>
+              <w:t>PostalCode</w:t>
+            </w:r>
+            <w:proofErr w:type="spellEnd"/>
+            <w:r>
+              <w:t>: Character {size = 10}</w:t>
+            </w:r>
+          </w:p>
+          <w:p>
+            <w:r>
+              <w:t xml:space="preserve">               </w:t>
+            </w:r>
+            <w:proofErr w:type="spellStart"/>
+            <w:r>
+              <w:t>DateOfBirth</w:t>
+            </w:r>
+            <w:proofErr w:type="spellEnd"/>
+            <w:r>
+              <w:t>: date</w:t>
+            </w:r>
+          </w:p>
+          <w:p>
+            <w:r>
               <w:t xml:space="preserve">               </w:t>
             </w:r>
             <w:proofErr w:type="spellStart"/>
@@ -223,7 +187,15 @@
           </w:p>
           <w:p>
             <w:r>
-              <w:t xml:space="preserve">               Relationship: Character {size = 50}</w:t>
+              <w:t xml:space="preserve">               Hobbies: Character {size = 50}</w:t>
+            </w:r>
+          </w:p>
+          <w:p>
+            <w:r>
+              <w:t xml:space="preserve">               Occupation: Character {size</w:t>
+            </w:r>
+            <w:r>
+              <w:t xml:space="preserve"> = 100}</w:t>
             </w:r>
           </w:p>
         </w:tc>
@@ -247,7 +219,7 @@
           </w:tcPr>
           <w:p>
             <w:r>
-              <w:t>Staff</w:t>
+              <w:t>Contact</w:t>
             </w:r>
           </w:p>
         </w:tc>
@@ -263,20 +235,37 @@
             </w:r>
             <w:proofErr w:type="spellStart"/>
             <w:r>
-              <w:t>StaffID</w:t>
-            </w:r>
-            <w:proofErr w:type="spellEnd"/>
-            <w:r>
-              <w:t>: int   increment</w:t>
+              <w:t>ContactID</w:t>
+            </w:r>
+            <w:proofErr w:type="spellEnd"/>
+            <w:r>
+              <w:t xml:space="preserve">: </w:t>
+            </w:r>
+            <w:r>
+              <w:t>int</w:t>
+            </w:r>
+            <w:r>
+              <w:t xml:space="preserve">   inc</w:t>
+            </w:r>
+            <w:r>
+              <w:t>rement</w:t>
+            </w:r>
+          </w:p>
+          <w:p>
+            <w:r>
+              <w:t xml:space="preserve">&lt;&lt;FK&gt;&gt; CustomerID: </w:t>
+            </w:r>
+            <w:r>
+              <w:t xml:space="preserve">Character </w:t>
+            </w:r>
+            <w:r>
+              <w:t>{references = Customers}</w:t>
             </w:r>
           </w:p>
           <w:p>
             <w:r>
               <w:t xml:space="preserve">               FirstName: Character {size = 50}</w:t>
             </w:r>
-            <w:r>
-              <w:t xml:space="preserve">      </w:t>
-            </w:r>
           </w:p>
           <w:p>
             <w:r>
@@ -303,15 +292,7 @@
           </w:p>
           <w:p>
             <w:r>
-              <w:t xml:space="preserve">               </w:t>
-            </w:r>
-            <w:proofErr w:type="spellStart"/>
-            <w:r>
-              <w:t>Years_Of_Experience</w:t>
-            </w:r>
-            <w:proofErr w:type="spellEnd"/>
-            <w:r>
-              <w:t>: int</w:t>
+              <w:t xml:space="preserve">               Relationship: Character {size = 50}</w:t>
             </w:r>
           </w:p>
         </w:tc>
@@ -335,7 +316,7 @@
           </w:tcPr>
           <w:p>
             <w:r>
-              <w:t>Role</w:t>
+              <w:t>Staff</w:t>
             </w:r>
           </w:p>
         </w:tc>
@@ -351,65 +332,55 @@
             </w:r>
             <w:proofErr w:type="spellStart"/>
             <w:r>
-              <w:t>RoleID</w:t>
-            </w:r>
-            <w:proofErr w:type="spellEnd"/>
-            <w:r>
-              <w:t xml:space="preserve">: </w:t>
-            </w:r>
-            <w:r>
-              <w:t>int   increment</w:t>
-            </w:r>
-          </w:p>
-          <w:p>
-            <w:r>
-              <w:t xml:space="preserve">               </w:t>
-            </w:r>
-            <w:proofErr w:type="spellStart"/>
-            <w:r>
-              <w:t>Role</w:t>
-            </w:r>
-            <w:r>
-              <w:t>Name</w:t>
-            </w:r>
-            <w:proofErr w:type="spellEnd"/>
-            <w:r>
-              <w:t>: Character {size = 20}</w:t>
-            </w:r>
-          </w:p>
-          <w:p>
-            <w:r>
-              <w:t xml:space="preserve">               Description: Character {size = 255}</w:t>
-            </w:r>
-          </w:p>
-          <w:p>
-            <w:r>
-              <w:t>&lt;&lt;FK&gt;</w:t>
-            </w:r>
-            <w:r>
-              <w:t xml:space="preserve">&gt; </w:t>
-            </w:r>
-            <w:proofErr w:type="spellStart"/>
-            <w:r>
-              <w:t>CreatedBy</w:t>
-            </w:r>
-            <w:proofErr w:type="spellEnd"/>
-            <w:r>
-              <w:t xml:space="preserve">: </w:t>
-            </w:r>
-            <w:r>
-              <w:t xml:space="preserve">{references = </w:t>
-            </w:r>
-            <w:proofErr w:type="gramStart"/>
-            <w:r>
-              <w:t>Staff}</w:t>
-            </w:r>
-            <w:r>
-              <w:t xml:space="preserve">   </w:t>
-            </w:r>
-            <w:proofErr w:type="gramEnd"/>
-            <w:r>
-              <w:t xml:space="preserve"> </w:t>
+              <w:t>StaffID</w:t>
+            </w:r>
+            <w:proofErr w:type="spellEnd"/>
+            <w:r>
+              <w:t>: int   increment</w:t>
+            </w:r>
+          </w:p>
+          <w:p>
+            <w:r>
+              <w:t xml:space="preserve">               FirstName: Character {size = 50}</w:t>
+            </w:r>
+            <w:r>
+              <w:t xml:space="preserve">      </w:t>
+            </w:r>
+          </w:p>
+          <w:p>
+            <w:r>
+              <w:t xml:space="preserve">               LastName: Character {size = 50}</w:t>
+            </w:r>
+          </w:p>
+          <w:p>
+            <w:r>
+              <w:t xml:space="preserve">               </w:t>
+            </w:r>
+            <w:proofErr w:type="spellStart"/>
+            <w:r>
+              <w:t>PhoneNumber</w:t>
+            </w:r>
+            <w:proofErr w:type="spellEnd"/>
+            <w:r>
+              <w:t>: Character {size = 10}</w:t>
+            </w:r>
+          </w:p>
+          <w:p>
+            <w:r>
+              <w:t xml:space="preserve">               Email: Character {size = 50}</w:t>
+            </w:r>
+          </w:p>
+          <w:p>
+            <w:r>
+              <w:t xml:space="preserve">               </w:t>
+            </w:r>
+            <w:proofErr w:type="spellStart"/>
+            <w:r>
+              <w:t>Years_Of_Experience</w:t>
+            </w:r>
+            <w:proofErr w:type="spellEnd"/>
+            <w:r>
+              <w:t>: int</w:t>
             </w:r>
           </w:p>
         </w:tc>
@@ -435,12 +406,10 @@
             <w:shd w:val="clear" w:color="auto" w:fill="AEAAAA" w:themeFill="background2" w:themeFillShade="BF"/>
           </w:tcPr>
           <w:p>
-            <w:proofErr w:type="spellStart"/>
             <w:r>
               <w:lastRenderedPageBreak/>
-              <w:t>Staff_Role</w:t>
-            </w:r>
-            <w:proofErr w:type="spellEnd"/>
+              <w:t>Role</w:t>
+            </w:r>
           </w:p>
         </w:tc>
       </w:tr>
@@ -455,9 +424,6 @@
             </w:r>
             <w:proofErr w:type="spellStart"/>
             <w:r>
-              <w:t>Staff</w:t>
-            </w:r>
-            <w:r>
               <w:t>RoleID</w:t>
             </w:r>
             <w:proofErr w:type="spellEnd"/>
@@ -470,28 +436,53 @@
           </w:p>
           <w:p>
             <w:r>
-              <w:t xml:space="preserve">&lt;&lt;FK&gt;&gt; </w:t>
-            </w:r>
-            <w:proofErr w:type="spellStart"/>
-            <w:r>
-              <w:t>StaffID</w:t>
-            </w:r>
-            <w:proofErr w:type="spellEnd"/>
-            <w:r>
-              <w:t>: {references = Staff}</w:t>
-            </w:r>
-          </w:p>
-          <w:p>
-            <w:r>
-              <w:t xml:space="preserve">&lt;&lt;FK&gt;&gt; </w:t>
-            </w:r>
-            <w:proofErr w:type="spellStart"/>
-            <w:r>
-              <w:t>RoleID</w:t>
-            </w:r>
-            <w:proofErr w:type="spellEnd"/>
-            <w:r>
-              <w:t>: {references = Role}</w:t>
+              <w:t xml:space="preserve">               </w:t>
+            </w:r>
+            <w:proofErr w:type="spellStart"/>
+            <w:r>
+              <w:t>Role</w:t>
+            </w:r>
+            <w:r>
+              <w:t>Name</w:t>
+            </w:r>
+            <w:proofErr w:type="spellEnd"/>
+            <w:r>
+              <w:t>: Character {size = 20}</w:t>
+            </w:r>
+          </w:p>
+          <w:p>
+            <w:r>
+              <w:t xml:space="preserve">               Description: Character {size = 255}</w:t>
+            </w:r>
+          </w:p>
+          <w:p>
+            <w:r>
+              <w:t>&lt;&lt;FK&gt;</w:t>
+            </w:r>
+            <w:r>
+              <w:t xml:space="preserve">&gt; </w:t>
+            </w:r>
+            <w:proofErr w:type="spellStart"/>
+            <w:r>
+              <w:t>CreatedBy</w:t>
+            </w:r>
+            <w:proofErr w:type="spellEnd"/>
+            <w:r>
+              <w:t xml:space="preserve">: </w:t>
+            </w:r>
+            <w:r>
+              <w:t xml:space="preserve">{references = </w:t>
+            </w:r>
+            <w:proofErr w:type="gramStart"/>
+            <w:r>
+              <w:t>Staff}</w:t>
+            </w:r>
+            <w:r>
+              <w:t xml:space="preserve">   </w:t>
+            </w:r>
+            <w:proofErr w:type="gramEnd"/>
+            <w:r>
+              <w:t xml:space="preserve"> </w:t>
             </w:r>
           </w:p>
         </w:tc>
@@ -514,9 +505,11 @@
             <w:shd w:val="clear" w:color="auto" w:fill="AEAAAA" w:themeFill="background2" w:themeFillShade="BF"/>
           </w:tcPr>
           <w:p>
-            <w:r>
-              <w:t>Schedule</w:t>
-            </w:r>
+            <w:proofErr w:type="spellStart"/>
+            <w:r>
+              <w:t>Staff_Role</w:t>
+            </w:r>
+            <w:proofErr w:type="spellEnd"/>
           </w:p>
         </w:tc>
       </w:tr>
@@ -531,7 +524,10 @@
             </w:r>
             <w:proofErr w:type="spellStart"/>
             <w:r>
-              <w:t>CalenderID</w:t>
+              <w:t>Staff</w:t>
+            </w:r>
+            <w:r>
+              <w:t>RoleID</w:t>
             </w:r>
             <w:proofErr w:type="spellEnd"/>
             <w:r>
@@ -543,52 +539,28 @@
           </w:p>
           <w:p>
             <w:r>
-              <w:t xml:space="preserve">               </w:t>
-            </w:r>
-            <w:proofErr w:type="spellStart"/>
-            <w:r>
-              <w:t>AppointmentDate</w:t>
-            </w:r>
-            <w:proofErr w:type="spellEnd"/>
-            <w:r>
-              <w:t>: date</w:t>
-            </w:r>
-          </w:p>
-          <w:p>
-            <w:r>
-              <w:t xml:space="preserve">               </w:t>
-            </w:r>
-            <w:proofErr w:type="spellStart"/>
-            <w:r>
-              <w:t>AppointmentStartTime</w:t>
-            </w:r>
-            <w:proofErr w:type="spellEnd"/>
-            <w:r>
-              <w:t>: time</w:t>
-            </w:r>
-          </w:p>
-          <w:p>
-            <w:r>
-              <w:t xml:space="preserve">               </w:t>
-            </w:r>
-            <w:proofErr w:type="spellStart"/>
-            <w:r>
-              <w:t>AppointmentEndTime</w:t>
-            </w:r>
-            <w:proofErr w:type="spellEnd"/>
-            <w:r>
-              <w:t>: time</w:t>
-            </w:r>
-            <w:r>
-              <w:t xml:space="preserve">        </w:t>
-            </w:r>
-          </w:p>
-          <w:p>
-            <w:r>
-              <w:t xml:space="preserve">               Status: BIT</w:t>
-            </w:r>
-            <w:r>
-              <w:t xml:space="preserve">                          </w:t>
+              <w:t xml:space="preserve">&lt;&lt;FK&gt;&gt; </w:t>
+            </w:r>
+            <w:proofErr w:type="spellStart"/>
+            <w:r>
+              <w:t>StaffID</w:t>
+            </w:r>
+            <w:proofErr w:type="spellEnd"/>
+            <w:r>
+              <w:t>: {references = Staff}</w:t>
+            </w:r>
+          </w:p>
+          <w:p>
+            <w:r>
+              <w:t xml:space="preserve">&lt;&lt;FK&gt;&gt; </w:t>
+            </w:r>
+            <w:proofErr w:type="spellStart"/>
+            <w:r>
+              <w:t>RoleID</w:t>
+            </w:r>
+            <w:proofErr w:type="spellEnd"/>
+            <w:r>
+              <w:t>: {references = Role}</w:t>
             </w:r>
           </w:p>
         </w:tc>
@@ -612,7 +584,7 @@
           </w:tcPr>
           <w:p>
             <w:r>
-              <w:t>Appointment</w:t>
+              <w:t>Schedule</w:t>
             </w:r>
           </w:p>
         </w:tc>
@@ -628,7 +600,7 @@
             </w:r>
             <w:proofErr w:type="spellStart"/>
             <w:r>
-              <w:t>BookingID</w:t>
+              <w:t>CalenderID</w:t>
             </w:r>
             <w:proofErr w:type="spellEnd"/>
             <w:r>
@@ -640,64 +612,52 @@
           </w:p>
           <w:p>
             <w:r>
-              <w:t xml:space="preserve">&lt;&lt;FK&gt;&gt; </w:t>
-            </w:r>
-            <w:proofErr w:type="spellStart"/>
-            <w:r>
-              <w:t>MemberID</w:t>
-            </w:r>
-            <w:proofErr w:type="spellEnd"/>
-            <w:r>
-              <w:t>: {references = Customer}</w:t>
-            </w:r>
-          </w:p>
-          <w:p>
-            <w:r>
-              <w:t xml:space="preserve">               FirstName: Character {size = 50}</w:t>
-            </w:r>
-          </w:p>
-          <w:p>
-            <w:r>
-              <w:t xml:space="preserve">               LastName: Character {size = 50}</w:t>
-            </w:r>
-          </w:p>
-          <w:p>
-            <w:r>
-              <w:t xml:space="preserve">               Email: Character {size = 50}</w:t>
-            </w:r>
-          </w:p>
-          <w:p>
-            <w:r>
-              <w:t xml:space="preserve">               </w:t>
-            </w:r>
-            <w:proofErr w:type="spellStart"/>
-            <w:r>
-              <w:t>TotalNumberOfParticipants</w:t>
-            </w:r>
-            <w:proofErr w:type="spellEnd"/>
-            <w:r>
-              <w:t>: int</w:t>
-            </w:r>
-          </w:p>
-          <w:p>
-            <w:r>
-              <w:t xml:space="preserve">               Status: Character {size = 50}</w:t>
-            </w:r>
-            <w:r>
-              <w:t xml:space="preserve">   </w:t>
-            </w:r>
-          </w:p>
-          <w:p>
-            <w:r>
-              <w:t xml:space="preserve">&lt;&lt;FK&gt;&gt; </w:t>
-            </w:r>
-            <w:proofErr w:type="spellStart"/>
-            <w:r>
-              <w:t>CalenderID</w:t>
-            </w:r>
-            <w:proofErr w:type="spellEnd"/>
-            <w:r>
-              <w:t>: {references = Schedule}</w:t>
+              <w:t xml:space="preserve">               </w:t>
+            </w:r>
+            <w:proofErr w:type="spellStart"/>
+            <w:r>
+              <w:t>AppointmentDate</w:t>
+            </w:r>
+            <w:proofErr w:type="spellEnd"/>
+            <w:r>
+              <w:t>: date</w:t>
+            </w:r>
+          </w:p>
+          <w:p>
+            <w:r>
+              <w:t xml:space="preserve">               </w:t>
+            </w:r>
+            <w:proofErr w:type="spellStart"/>
+            <w:r>
+              <w:t>AppointmentStartTime</w:t>
+            </w:r>
+            <w:proofErr w:type="spellEnd"/>
+            <w:r>
+              <w:t>: time</w:t>
+            </w:r>
+          </w:p>
+          <w:p>
+            <w:r>
+              <w:t xml:space="preserve">               </w:t>
+            </w:r>
+            <w:proofErr w:type="spellStart"/>
+            <w:r>
+              <w:t>AppointmentEndTime</w:t>
+            </w:r>
+            <w:proofErr w:type="spellEnd"/>
+            <w:r>
+              <w:t>: time</w:t>
+            </w:r>
+            <w:r>
+              <w:t xml:space="preserve">        </w:t>
+            </w:r>
+          </w:p>
+          <w:p>
+            <w:r>
+              <w:t xml:space="preserve">               Status: BIT</w:t>
+            </w:r>
+            <w:r>
+              <w:t xml:space="preserve">                          </w:t>
             </w:r>
           </w:p>
         </w:tc>
@@ -720,22 +680,28 @@
             <w:shd w:val="clear" w:color="auto" w:fill="AEAAAA" w:themeFill="background2" w:themeFillShade="BF"/>
           </w:tcPr>
           <w:p>
-            <w:proofErr w:type="spellStart"/>
-            <w:r>
-              <w:t>Areas_Of_Concern</w:t>
-            </w:r>
-            <w:proofErr w:type="spellEnd"/>
-          </w:p>
-        </w:tc>
-      </w:tr>
-      <w:tr>
-        <w:tc>
-          <w:tcPr>
-            <w:tcW w:w="9350" w:type="dxa"/>
-          </w:tcPr>
-          <w:p>
-            <w:r>
-              <w:t xml:space="preserve">&lt;&lt;PK&gt;&gt; ID: </w:t>
+            <w:r>
+              <w:t>Appointment</w:t>
+            </w:r>
+          </w:p>
+        </w:tc>
+      </w:tr>
+      <w:tr>
+        <w:tc>
+          <w:tcPr>
+            <w:tcW w:w="9350" w:type="dxa"/>
+          </w:tcPr>
+          <w:p>
+            <w:r>
+              <w:t xml:space="preserve">&lt;&lt;PK&gt;&gt; </w:t>
+            </w:r>
+            <w:proofErr w:type="spellStart"/>
+            <w:r>
+              <w:t>BookingID</w:t>
+            </w:r>
+            <w:proofErr w:type="spellEnd"/>
+            <w:r>
+              <w:t xml:space="preserve">: </w:t>
             </w:r>
             <w:r>
               <w:t>int   increment</w:t>
@@ -747,60 +713,159 @@
             </w:r>
             <w:proofErr w:type="spellStart"/>
             <w:r>
-              <w:t>BookingID</w:t>
-            </w:r>
-            <w:proofErr w:type="spellEnd"/>
-            <w:r>
-              <w:t>: {references = Appointment}</w:t>
-            </w:r>
-          </w:p>
-          <w:p>
-            <w:r>
-              <w:t xml:space="preserve">               Arms: BIT</w:t>
-            </w:r>
-          </w:p>
-          <w:p>
-            <w:r>
-              <w:t xml:space="preserve">               Chest: BIT</w:t>
-            </w:r>
-          </w:p>
-          <w:p>
-            <w:r>
-              <w:t xml:space="preserve">               Feet: BIT</w:t>
-            </w:r>
-          </w:p>
-          <w:p>
-            <w:r>
-              <w:t xml:space="preserve">               Head: BIT</w:t>
-            </w:r>
-          </w:p>
-          <w:p>
-            <w:r>
-              <w:t xml:space="preserve">               Hip: BIT</w:t>
-            </w:r>
-          </w:p>
-          <w:p>
-            <w:r>
-              <w:t xml:space="preserve">               Knees: BIT</w:t>
-            </w:r>
-          </w:p>
-          <w:p>
-            <w:r>
-              <w:t xml:space="preserve">               Legs: BIT</w:t>
-            </w:r>
-          </w:p>
-          <w:p>
-            <w:r>
-              <w:t xml:space="preserve">               Neck: BIT</w:t>
+              <w:t>MemberID</w:t>
+            </w:r>
+            <w:proofErr w:type="spellEnd"/>
+            <w:r>
+              <w:t>: {references = Customer}</w:t>
+            </w:r>
+          </w:p>
+          <w:p>
+            <w:r>
+              <w:t xml:space="preserve">               FirstName: Character {size = 50}</w:t>
+            </w:r>
+          </w:p>
+          <w:p>
+            <w:r>
+              <w:t xml:space="preserve">               LastName: Character {size = 50}</w:t>
+            </w:r>
+          </w:p>
+          <w:p>
+            <w:r>
+              <w:t xml:space="preserve">               Email: Character {size = 50}</w:t>
+            </w:r>
+          </w:p>
+          <w:p>
+            <w:r>
+              <w:t xml:space="preserve">               </w:t>
+            </w:r>
+            <w:proofErr w:type="spellStart"/>
+            <w:r>
+              <w:t>TotalNumberOfParticipants</w:t>
+            </w:r>
+            <w:proofErr w:type="spellEnd"/>
+            <w:r>
+              <w:t>: int</w:t>
+            </w:r>
+          </w:p>
+          <w:p>
+            <w:r>
+              <w:t xml:space="preserve">               Status: Character {size = 50}</w:t>
+            </w:r>
+            <w:r>
+              <w:t xml:space="preserve">   </w:t>
+            </w:r>
+          </w:p>
+          <w:p>
+            <w:r>
+              <w:t xml:space="preserve">&lt;&lt;FK&gt;&gt; </w:t>
+            </w:r>
+            <w:proofErr w:type="spellStart"/>
+            <w:r>
+              <w:t>CalenderID</w:t>
+            </w:r>
+            <w:proofErr w:type="spellEnd"/>
+            <w:r>
+              <w:t>: {references = Schedule}</w:t>
             </w:r>
           </w:p>
         </w:tc>
       </w:tr>
     </w:tbl>
     <w:p/>
-    <w:p/>
-    <w:p/>
-    <w:p/>
+    <w:tbl>
+      <w:tblPr>
+        <w:tblStyle w:val="TableGrid"/>
+        <w:tblW w:w="0" w:type="auto"/>
+        <w:tblLook w:val="04A0" w:firstRow="1" w:lastRow="0" w:firstColumn="1" w:lastColumn="0" w:noHBand="0" w:noVBand="1"/>
+      </w:tblPr>
+      <w:tblGrid>
+        <w:gridCol w:w="9350"/>
+      </w:tblGrid>
+      <w:tr>
+        <w:tc>
+          <w:tcPr>
+            <w:tcW w:w="9350" w:type="dxa"/>
+            <w:shd w:val="clear" w:color="auto" w:fill="AEAAAA" w:themeFill="background2" w:themeFillShade="BF"/>
+          </w:tcPr>
+          <w:p>
+            <w:proofErr w:type="spellStart"/>
+            <w:r>
+              <w:t>Areas_Of_Concern</w:t>
+            </w:r>
+            <w:proofErr w:type="spellEnd"/>
+          </w:p>
+        </w:tc>
+      </w:tr>
+      <w:tr>
+        <w:tc>
+          <w:tcPr>
+            <w:tcW w:w="9350" w:type="dxa"/>
+          </w:tcPr>
+          <w:p>
+            <w:r>
+              <w:t xml:space="preserve">&lt;&lt;PK&gt;&gt; ID: </w:t>
+            </w:r>
+            <w:r>
+              <w:t>int   increment</w:t>
+            </w:r>
+          </w:p>
+          <w:p>
+            <w:r>
+              <w:t xml:space="preserve">&lt;&lt;FK&gt;&gt; </w:t>
+            </w:r>
+            <w:proofErr w:type="spellStart"/>
+            <w:r>
+              <w:t>BookingID</w:t>
+            </w:r>
+            <w:proofErr w:type="spellEnd"/>
+            <w:r>
+              <w:t>: {references = Appointment}</w:t>
+            </w:r>
+          </w:p>
+          <w:p>
+            <w:r>
+              <w:t xml:space="preserve">               Arms: BIT</w:t>
+            </w:r>
+          </w:p>
+          <w:p>
+            <w:r>
+              <w:t xml:space="preserve">               Chest: BIT</w:t>
+            </w:r>
+          </w:p>
+          <w:p>
+            <w:r>
+              <w:t xml:space="preserve">               Feet: BIT</w:t>
+            </w:r>
+          </w:p>
+          <w:p>
+            <w:r>
+              <w:t xml:space="preserve">               Head: BIT</w:t>
+            </w:r>
+          </w:p>
+          <w:p>
+            <w:r>
+              <w:t xml:space="preserve">               Hip: BIT</w:t>
+            </w:r>
+          </w:p>
+          <w:p>
+            <w:r>
+              <w:t xml:space="preserve">               Knees: BIT</w:t>
+            </w:r>
+          </w:p>
+          <w:p>
+            <w:r>
+              <w:t xml:space="preserve">               Legs: BIT</w:t>
+            </w:r>
+          </w:p>
+          <w:p>
+            <w:r>
+              <w:t xml:space="preserve">               Neck: BIT</w:t>
+            </w:r>
+          </w:p>
+        </w:tc>
+      </w:tr>
+    </w:tbl>
     <w:p/>
     <w:p/>
     <w:p/>

</xml_diff>

<commit_message>
Added new Data View List and Implementation Model
</commit_message>
<xml_diff>
--- a/Data View.docx
+++ b/Data View.docx
@@ -22,49 +22,96 @@
           <w:p>
             <w:proofErr w:type="spellStart"/>
             <w:r>
-              <w:t>UserLogin</w:t>
-            </w:r>
-            <w:proofErr w:type="spellEnd"/>
-          </w:p>
-        </w:tc>
-      </w:tr>
-      <w:tr>
-        <w:tc>
-          <w:tcPr>
-            <w:tcW w:w="9350" w:type="dxa"/>
-          </w:tcPr>
-          <w:p>
-            <w:r>
-              <w:t xml:space="preserve">&lt;&lt;PK&gt;&gt; </w:t>
-            </w:r>
-            <w:proofErr w:type="spellStart"/>
-            <w:r>
-              <w:t>UserLogID</w:t>
-            </w:r>
-            <w:proofErr w:type="spellEnd"/>
-            <w:r>
-              <w:t>: int    increment</w:t>
-            </w:r>
-          </w:p>
-          <w:p>
-            <w:r>
-              <w:t xml:space="preserve">               Email: Character {size = 50}</w:t>
-            </w:r>
-          </w:p>
-          <w:p>
-            <w:r>
-              <w:t xml:space="preserve">               Password: Character {size = 30}</w:t>
-            </w:r>
-          </w:p>
-          <w:p>
-            <w:r>
-              <w:t xml:space="preserve">               </w:t>
-            </w:r>
-            <w:proofErr w:type="spellStart"/>
-            <w:r>
-              <w:t>ActiveUser</w:t>
-            </w:r>
-            <w:proofErr w:type="spellEnd"/>
+              <w:t>Log</w:t>
+            </w:r>
+            <w:r>
+              <w:t>I</w:t>
+            </w:r>
+            <w:r>
+              <w:t>n</w:t>
+            </w:r>
+            <w:proofErr w:type="spellEnd"/>
+          </w:p>
+        </w:tc>
+      </w:tr>
+      <w:tr>
+        <w:tc>
+          <w:tcPr>
+            <w:tcW w:w="9350" w:type="dxa"/>
+          </w:tcPr>
+          <w:p>
+            <w:r>
+              <w:t>&lt;&lt;PK&gt;&gt; ID: int    increment</w:t>
+            </w:r>
+          </w:p>
+          <w:p>
+            <w:r>
+              <w:t xml:space="preserve">               Email: Character {size = </w:t>
+            </w:r>
+            <w:r>
+              <w:t>2</w:t>
+            </w:r>
+            <w:r>
+              <w:t>50}</w:t>
+            </w:r>
+          </w:p>
+          <w:p>
+            <w:r>
+              <w:t xml:space="preserve">               Password: Character {size = </w:t>
+            </w:r>
+            <w:r>
+              <w:t>25</w:t>
+            </w:r>
+            <w:r>
+              <w:t>0}</w:t>
+            </w:r>
+          </w:p>
+          <w:p>
+            <w:r>
+              <w:t xml:space="preserve">               </w:t>
+            </w:r>
+            <w:proofErr w:type="spellStart"/>
+            <w:r>
+              <w:t>CreatedDate</w:t>
+            </w:r>
+            <w:proofErr w:type="spellEnd"/>
+            <w:r>
+              <w:t>: date</w:t>
+            </w:r>
+          </w:p>
+          <w:p>
+            <w:r>
+              <w:t xml:space="preserve">               </w:t>
+            </w:r>
+            <w:proofErr w:type="spellStart"/>
+            <w:r>
+              <w:t>LastModifiedDate</w:t>
+            </w:r>
+            <w:proofErr w:type="spellEnd"/>
+            <w:r>
+              <w:t>: date</w:t>
+            </w:r>
+          </w:p>
+          <w:p>
+            <w:r>
+              <w:t xml:space="preserve">               </w:t>
+            </w:r>
+            <w:proofErr w:type="spellStart"/>
+            <w:r>
+              <w:t>failedLoginAttempts</w:t>
+            </w:r>
+            <w:proofErr w:type="spellEnd"/>
+            <w:r>
+              <w:t>: int</w:t>
+            </w:r>
+          </w:p>
+          <w:p>
+            <w:r>
+              <w:t xml:space="preserve">               </w:t>
+            </w:r>
+            <w:r>
+              <w:t>Status</w:t>
+            </w:r>
             <w:r>
               <w:t>: BIT</w:t>
             </w:r>
@@ -118,27 +165,57 @@
           </w:p>
           <w:p>
             <w:r>
-              <w:t xml:space="preserve">               FirstName: Character {size = 50}</w:t>
-            </w:r>
-          </w:p>
-          <w:p>
-            <w:r>
-              <w:t xml:space="preserve">               LastName: Character {size = 50}</w:t>
-            </w:r>
-          </w:p>
-          <w:p>
-            <w:r>
-              <w:t xml:space="preserve">               Street: Character {size = 50}</w:t>
-            </w:r>
-          </w:p>
-          <w:p>
-            <w:r>
-              <w:t xml:space="preserve">               City: Character {size = 35}</w:t>
-            </w:r>
-          </w:p>
-          <w:p>
-            <w:r>
-              <w:t xml:space="preserve">               Province: Character {size = 35}</w:t>
+              <w:t xml:space="preserve">               FirstName: Character {size = </w:t>
+            </w:r>
+            <w:r>
+              <w:t>1</w:t>
+            </w:r>
+            <w:r>
+              <w:t>50}</w:t>
+            </w:r>
+          </w:p>
+          <w:p>
+            <w:r>
+              <w:t xml:space="preserve">               LastName: Character {size = </w:t>
+            </w:r>
+            <w:r>
+              <w:t>1</w:t>
+            </w:r>
+            <w:r>
+              <w:t>50}</w:t>
+            </w:r>
+          </w:p>
+          <w:p>
+            <w:r>
+              <w:t xml:space="preserve">               Street: Character {size = </w:t>
+            </w:r>
+            <w:r>
+              <w:t>2</w:t>
+            </w:r>
+            <w:r>
+              <w:t>50}</w:t>
+            </w:r>
+          </w:p>
+          <w:p>
+            <w:r>
+              <w:t xml:space="preserve">               City: Character {size = </w:t>
+            </w:r>
+            <w:r>
+              <w:t>200</w:t>
+            </w:r>
+            <w:r>
+              <w:t>}</w:t>
+            </w:r>
+          </w:p>
+          <w:p>
+            <w:r>
+              <w:t xml:space="preserve">               Province: Character {size = </w:t>
+            </w:r>
+            <w:r>
+              <w:t>100</w:t>
+            </w:r>
+            <w:r>
+              <w:t>}</w:t>
             </w:r>
           </w:p>
           <w:p>
@@ -182,12 +259,24 @@
           </w:p>
           <w:p>
             <w:r>
-              <w:t xml:space="preserve">               Email: Character {size = 50}</w:t>
-            </w:r>
-          </w:p>
-          <w:p>
-            <w:r>
-              <w:t xml:space="preserve">               Hobbies: Character {size = 50}</w:t>
+              <w:t xml:space="preserve">               Email: Character {size = </w:t>
+            </w:r>
+            <w:r>
+              <w:t>3</w:t>
+            </w:r>
+            <w:r>
+              <w:t>50}</w:t>
+            </w:r>
+          </w:p>
+          <w:p>
+            <w:r>
+              <w:t xml:space="preserve">               Hobbies: Character {size = </w:t>
+            </w:r>
+            <w:r>
+              <w:t>3</w:t>
+            </w:r>
+            <w:r>
+              <w:t>50}</w:t>
             </w:r>
           </w:p>
           <w:p>
@@ -195,7 +284,18 @@
               <w:t xml:space="preserve">               Occupation: Character {size</w:t>
             </w:r>
             <w:r>
-              <w:t xml:space="preserve"> = 100}</w:t>
+              <w:t xml:space="preserve"> = </w:t>
+            </w:r>
+            <w:r>
+              <w:t>3</w:t>
+            </w:r>
+            <w:r>
+              <w:t>00}</w:t>
+            </w:r>
+          </w:p>
+          <w:p>
+            <w:r>
+              <w:t xml:space="preserve">               Status: BIT</w:t>
             </w:r>
           </w:p>
         </w:tc>
@@ -264,12 +364,24 @@
           </w:p>
           <w:p>
             <w:r>
-              <w:t xml:space="preserve">               FirstName: Character {size = 50}</w:t>
-            </w:r>
-          </w:p>
-          <w:p>
-            <w:r>
-              <w:t xml:space="preserve">               LastName: Character {size = 50}</w:t>
+              <w:t xml:space="preserve">               FirstName: Character {size = </w:t>
+            </w:r>
+            <w:r>
+              <w:t>1</w:t>
+            </w:r>
+            <w:r>
+              <w:t>50}</w:t>
+            </w:r>
+          </w:p>
+          <w:p>
+            <w:r>
+              <w:t xml:space="preserve">               LastName: Character {size = </w:t>
+            </w:r>
+            <w:r>
+              <w:t>1</w:t>
+            </w:r>
+            <w:r>
+              <w:t>50}</w:t>
             </w:r>
           </w:p>
           <w:p>
@@ -287,12 +399,24 @@
           </w:p>
           <w:p>
             <w:r>
-              <w:t xml:space="preserve">               Email: Character {size = 50}</w:t>
-            </w:r>
-          </w:p>
-          <w:p>
-            <w:r>
-              <w:t xml:space="preserve">               Relationship: Character {size = 50}</w:t>
+              <w:t xml:space="preserve">               Email: Character {size = </w:t>
+            </w:r>
+            <w:r>
+              <w:t>3</w:t>
+            </w:r>
+            <w:r>
+              <w:t>50}</w:t>
+            </w:r>
+          </w:p>
+          <w:p>
+            <w:r>
+              <w:t xml:space="preserve">               Relationship: Character {size = </w:t>
+            </w:r>
+            <w:r>
+              <w:t>1</w:t>
+            </w:r>
+            <w:r>
+              <w:t>50}</w:t>
             </w:r>
           </w:p>
         </w:tc>
@@ -341,15 +465,30 @@
           </w:p>
           <w:p>
             <w:r>
-              <w:t xml:space="preserve">               FirstName: Character {size = 50}</w:t>
+              <w:t xml:space="preserve">               FirstName: Character {size = </w:t>
+            </w:r>
+            <w:r>
+              <w:t>10</w:t>
+            </w:r>
+            <w:r>
+              <w:t>0}</w:t>
             </w:r>
             <w:r>
               <w:t xml:space="preserve">      </w:t>
             </w:r>
-          </w:p>
-          <w:p>
-            <w:r>
-              <w:t xml:space="preserve">               LastName: Character {size = 50}</w:t>
+            <w:r>
+              <w:t xml:space="preserve">                Shows 100 instead of the others that are 150?? </w:t>
+            </w:r>
+          </w:p>
+          <w:p>
+            <w:r>
+              <w:t xml:space="preserve">               LastName: Character {size = </w:t>
+            </w:r>
+            <w:r>
+              <w:t>10</w:t>
+            </w:r>
+            <w:r>
+              <w:t>0}</w:t>
             </w:r>
           </w:p>
           <w:p>
@@ -367,7 +506,13 @@
           </w:p>
           <w:p>
             <w:r>
-              <w:t xml:space="preserve">               Email: Character {size = 50}</w:t>
+              <w:t xml:space="preserve">               Email: Character {size = </w:t>
+            </w:r>
+            <w:r>
+              <w:t>3</w:t>
+            </w:r>
+            <w:r>
+              <w:t>50}</w:t>
             </w:r>
           </w:p>
           <w:p>
@@ -386,8 +531,6 @@
         </w:tc>
       </w:tr>
     </w:tbl>
-    <w:p/>
-    <w:p/>
     <w:p/>
     <w:p/>
     <w:tbl>
@@ -407,7 +550,6 @@
           </w:tcPr>
           <w:p>
             <w:r>
-              <w:lastRenderedPageBreak/>
               <w:t>Role</w:t>
             </w:r>
           </w:p>
@@ -447,7 +589,13 @@
             </w:r>
             <w:proofErr w:type="spellEnd"/>
             <w:r>
-              <w:t>: Character {size = 20}</w:t>
+              <w:t xml:space="preserve">: Character {size = </w:t>
+            </w:r>
+            <w:r>
+              <w:t>15</w:t>
+            </w:r>
+            <w:r>
+              <w:t>0}</w:t>
             </w:r>
           </w:p>
           <w:p>
@@ -471,16 +619,11 @@
               <w:t xml:space="preserve">: </w:t>
             </w:r>
             <w:r>
-              <w:t xml:space="preserve">{references = </w:t>
-            </w:r>
-            <w:proofErr w:type="gramStart"/>
-            <w:r>
-              <w:t>Staff}</w:t>
-            </w:r>
-            <w:r>
-              <w:t xml:space="preserve">   </w:t>
-            </w:r>
-            <w:proofErr w:type="gramEnd"/>
+              <w:t>{references = Staff</w:t>
+            </w:r>
+            <w:r>
+              <w:t>}</w:t>
+            </w:r>
             <w:r>
               <w:t xml:space="preserve"> </w:t>
             </w:r>
@@ -649,7 +792,39 @@
               <w:t>: time</w:t>
             </w:r>
             <w:r>
-              <w:t xml:space="preserve">        </w:t>
+              <w:t xml:space="preserve">      </w:t>
+            </w:r>
+          </w:p>
+          <w:p>
+            <w:r>
+              <w:t xml:space="preserve">               </w:t>
+            </w:r>
+            <w:proofErr w:type="spellStart"/>
+            <w:r>
+              <w:t>TotalNumberOfParticipants</w:t>
+            </w:r>
+            <w:proofErr w:type="spellEnd"/>
+            <w:r>
+              <w:t>: int</w:t>
+            </w:r>
+            <w:r>
+              <w:t xml:space="preserve">  </w:t>
+            </w:r>
+          </w:p>
+          <w:p>
+            <w:r>
+              <w:t xml:space="preserve">&lt;&lt;FK&gt;&gt;  </w:t>
+            </w:r>
+            <w:proofErr w:type="spellStart"/>
+            <w:r>
+              <w:t>StaffID</w:t>
+            </w:r>
+            <w:proofErr w:type="spellEnd"/>
+            <w:r>
+              <w:t xml:space="preserve">: {references = </w:t>
+            </w:r>
+            <w:r>
+              <w:t xml:space="preserve">Staff} </w:t>
             </w:r>
           </w:p>
           <w:p>
@@ -722,30 +897,66 @@
           </w:p>
           <w:p>
             <w:r>
-              <w:t xml:space="preserve">               FirstName: Character {size = 50}</w:t>
-            </w:r>
-          </w:p>
-          <w:p>
-            <w:r>
-              <w:t xml:space="preserve">               LastName: Character {size = 50}</w:t>
-            </w:r>
-          </w:p>
-          <w:p>
-            <w:r>
-              <w:t xml:space="preserve">               Email: Character {size = 50}</w:t>
-            </w:r>
-          </w:p>
-          <w:p>
-            <w:r>
-              <w:t xml:space="preserve">               </w:t>
-            </w:r>
-            <w:proofErr w:type="spellStart"/>
-            <w:r>
-              <w:t>TotalNumberOfParticipants</w:t>
-            </w:r>
-            <w:proofErr w:type="spellEnd"/>
-            <w:r>
-              <w:t>: int</w:t>
+              <w:t xml:space="preserve">               FirstName: Character {size = </w:t>
+            </w:r>
+            <w:r>
+              <w:t>1</w:t>
+            </w:r>
+            <w:r>
+              <w:t>50}</w:t>
+            </w:r>
+          </w:p>
+          <w:p>
+            <w:r>
+              <w:t xml:space="preserve">               LastName: Character {size = </w:t>
+            </w:r>
+            <w:r>
+              <w:t>1</w:t>
+            </w:r>
+            <w:r>
+              <w:t>50}</w:t>
+            </w:r>
+          </w:p>
+          <w:p>
+            <w:r>
+              <w:t xml:space="preserve">               Email: Character {size = </w:t>
+            </w:r>
+            <w:r>
+              <w:t>3</w:t>
+            </w:r>
+            <w:r>
+              <w:t>50}</w:t>
+            </w:r>
+          </w:p>
+          <w:p>
+            <w:r>
+              <w:t xml:space="preserve">               </w:t>
+            </w:r>
+            <w:proofErr w:type="spellStart"/>
+            <w:r>
+              <w:t>WaiverSigned</w:t>
+            </w:r>
+            <w:proofErr w:type="spellEnd"/>
+            <w:r>
+              <w:t>: BIT</w:t>
+            </w:r>
+          </w:p>
+          <w:p>
+            <w:r>
+              <w:t xml:space="preserve">               Witness: Character {size = 300}</w:t>
+            </w:r>
+          </w:p>
+          <w:p>
+            <w:r>
+              <w:t xml:space="preserve">&lt;&lt;FK&gt;&gt; </w:t>
+            </w:r>
+            <w:proofErr w:type="spellStart"/>
+            <w:r>
+              <w:t>CalenderID</w:t>
+            </w:r>
+            <w:proofErr w:type="spellEnd"/>
+            <w:r>
+              <w:t>: {references = Schedule}</w:t>
             </w:r>
           </w:p>
           <w:p>
@@ -754,19 +965,6 @@
             </w:r>
             <w:r>
               <w:t xml:space="preserve">   </w:t>
-            </w:r>
-          </w:p>
-          <w:p>
-            <w:r>
-              <w:t xml:space="preserve">&lt;&lt;FK&gt;&gt; </w:t>
-            </w:r>
-            <w:proofErr w:type="spellStart"/>
-            <w:r>
-              <w:t>CalenderID</w:t>
-            </w:r>
-            <w:proofErr w:type="spellEnd"/>
-            <w:r>
-              <w:t>: {references = Schedule}</w:t>
             </w:r>
           </w:p>
         </w:tc>
@@ -867,8 +1065,6 @@
       </w:tr>
     </w:tbl>
     <w:p/>
-    <w:p/>
-    <w:p/>
     <w:tbl>
       <w:tblPr>
         <w:tblStyle w:val="TableGrid"/>
@@ -935,7 +1131,13 @@
           </w:p>
           <w:p>
             <w:r>
-              <w:t xml:space="preserve">               Injuries: Character {size = 150}</w:t>
+              <w:t xml:space="preserve">               Injuries: Character {size = </w:t>
+            </w:r>
+            <w:r>
+              <w:t>3</w:t>
+            </w:r>
+            <w:r>
+              <w:t>50}</w:t>
             </w:r>
           </w:p>
           <w:p>
@@ -948,7 +1150,18 @@
             </w:r>
             <w:proofErr w:type="spellEnd"/>
             <w:r>
-              <w:t>: Character {size = 150}</w:t>
+              <w:t xml:space="preserve">: Character {size = </w:t>
+            </w:r>
+            <w:r>
+              <w:t>3</w:t>
+            </w:r>
+            <w:r>
+              <w:t>50}</w:t>
+            </w:r>
+          </w:p>
+          <w:p>
+            <w:r>
+              <w:t xml:space="preserve">               Goals: text</w:t>
             </w:r>
           </w:p>
           <w:p>
@@ -961,7 +1174,10 @@
             </w:r>
             <w:proofErr w:type="spellEnd"/>
             <w:r>
-              <w:t>: Character {size = 150}</w:t>
+              <w:t xml:space="preserve">: </w:t>
+            </w:r>
+            <w:r>
+              <w:t>text</w:t>
             </w:r>
           </w:p>
           <w:p>
@@ -1026,7 +1242,10 @@
             </w:r>
             <w:proofErr w:type="spellEnd"/>
             <w:r>
-              <w:t>: Character {size = 150}</w:t>
+              <w:t xml:space="preserve">: </w:t>
+            </w:r>
+            <w:r>
+              <w:t>text</w:t>
             </w:r>
           </w:p>
           <w:p>
@@ -1039,7 +1258,10 @@
             </w:r>
             <w:proofErr w:type="spellEnd"/>
             <w:r>
-              <w:t>: Character {size = 150}</w:t>
+              <w:t xml:space="preserve">: </w:t>
+            </w:r>
+            <w:r>
+              <w:t>text</w:t>
             </w:r>
           </w:p>
         </w:tc>
@@ -1083,6 +1305,9 @@
             </w:r>
             <w:proofErr w:type="spellEnd"/>
             <w:r>
+              <w:t>:</w:t>
+            </w:r>
+            <w:r>
               <w:t xml:space="preserve"> int    increment</w:t>
             </w:r>
           </w:p>
@@ -1123,6 +1348,193 @@
             <w:proofErr w:type="spellEnd"/>
             <w:r>
               <w:t>: date</w:t>
+            </w:r>
+          </w:p>
+        </w:tc>
+      </w:tr>
+    </w:tbl>
+    <w:p/>
+    <w:tbl>
+      <w:tblPr>
+        <w:tblStyle w:val="TableGrid"/>
+        <w:tblW w:w="0" w:type="auto"/>
+        <w:tblLook w:val="04A0" w:firstRow="1" w:lastRow="0" w:firstColumn="1" w:lastColumn="0" w:noHBand="0" w:noVBand="1"/>
+      </w:tblPr>
+      <w:tblGrid>
+        <w:gridCol w:w="9350"/>
+      </w:tblGrid>
+      <w:tr>
+        <w:tc>
+          <w:tcPr>
+            <w:tcW w:w="9350" w:type="dxa"/>
+            <w:shd w:val="clear" w:color="auto" w:fill="AEAAAA" w:themeFill="background2" w:themeFillShade="BF"/>
+          </w:tcPr>
+          <w:p>
+            <w:r>
+              <w:t>Goals</w:t>
+            </w:r>
+          </w:p>
+        </w:tc>
+      </w:tr>
+      <w:tr>
+        <w:tc>
+          <w:tcPr>
+            <w:tcW w:w="9350" w:type="dxa"/>
+          </w:tcPr>
+          <w:p>
+            <w:r>
+              <w:t xml:space="preserve">&lt;&lt;PK&gt;&gt; </w:t>
+            </w:r>
+            <w:proofErr w:type="spellStart"/>
+            <w:r>
+              <w:t>InterestID</w:t>
+            </w:r>
+            <w:proofErr w:type="spellEnd"/>
+            <w:r>
+              <w:t>:</w:t>
+            </w:r>
+            <w:r>
+              <w:t xml:space="preserve"> int    increment</w:t>
+            </w:r>
+          </w:p>
+          <w:p>
+            <w:r>
+              <w:t xml:space="preserve">               </w:t>
+            </w:r>
+            <w:proofErr w:type="spellStart"/>
+            <w:r>
+              <w:t>Goal</w:t>
+            </w:r>
+            <w:r>
+              <w:t>Desc</w:t>
+            </w:r>
+            <w:r>
+              <w:t>ription</w:t>
+            </w:r>
+            <w:proofErr w:type="spellEnd"/>
+            <w:r>
+              <w:t xml:space="preserve">: Characters {size = </w:t>
+            </w:r>
+            <w:r>
+              <w:t>30</w:t>
+            </w:r>
+            <w:r>
+              <w:t>0}</w:t>
+            </w:r>
+          </w:p>
+          <w:p>
+            <w:r>
+              <w:t xml:space="preserve">               </w:t>
+            </w:r>
+            <w:proofErr w:type="spellStart"/>
+            <w:r>
+              <w:t>CreatedDate</w:t>
+            </w:r>
+            <w:proofErr w:type="spellEnd"/>
+            <w:r>
+              <w:t>: date</w:t>
+            </w:r>
+          </w:p>
+          <w:p>
+            <w:r>
+              <w:t xml:space="preserve">               </w:t>
+            </w:r>
+            <w:proofErr w:type="spellStart"/>
+            <w:r>
+              <w:t>LastModifiedDate</w:t>
+            </w:r>
+            <w:proofErr w:type="spellEnd"/>
+            <w:r>
+              <w:t>: date</w:t>
+            </w:r>
+          </w:p>
+        </w:tc>
+      </w:tr>
+    </w:tbl>
+    <w:p/>
+    <w:tbl>
+      <w:tblPr>
+        <w:tblStyle w:val="TableGrid"/>
+        <w:tblW w:w="0" w:type="auto"/>
+        <w:tblLook w:val="04A0" w:firstRow="1" w:lastRow="0" w:firstColumn="1" w:lastColumn="0" w:noHBand="0" w:noVBand="1"/>
+      </w:tblPr>
+      <w:tblGrid>
+        <w:gridCol w:w="9350"/>
+      </w:tblGrid>
+      <w:tr>
+        <w:tc>
+          <w:tcPr>
+            <w:tcW w:w="9350" w:type="dxa"/>
+            <w:shd w:val="clear" w:color="auto" w:fill="AEAAAA" w:themeFill="background2" w:themeFillShade="BF"/>
+          </w:tcPr>
+          <w:p>
+            <w:proofErr w:type="spellStart"/>
+            <w:r>
+              <w:t>Goals</w:t>
+            </w:r>
+            <w:r>
+              <w:t>Interests</w:t>
+            </w:r>
+            <w:proofErr w:type="spellEnd"/>
+          </w:p>
+        </w:tc>
+      </w:tr>
+      <w:tr>
+        <w:tc>
+          <w:tcPr>
+            <w:tcW w:w="9350" w:type="dxa"/>
+          </w:tcPr>
+          <w:p>
+            <w:r>
+              <w:t>&lt;&lt;PK&gt;&gt; ID</w:t>
+            </w:r>
+            <w:r>
+              <w:t>:</w:t>
+            </w:r>
+            <w:r>
+              <w:t xml:space="preserve"> int    increment</w:t>
+            </w:r>
+            <w:r>
+              <w:t xml:space="preserve">                  What is this table used for exactly???</w:t>
+            </w:r>
+          </w:p>
+          <w:p>
+            <w:r>
+              <w:t xml:space="preserve">               </w:t>
+            </w:r>
+            <w:proofErr w:type="spellStart"/>
+            <w:r>
+              <w:t>GoalsID</w:t>
+            </w:r>
+            <w:proofErr w:type="spellEnd"/>
+            <w:r>
+              <w:t>: int</w:t>
+            </w:r>
+          </w:p>
+          <w:p>
+            <w:r>
+              <w:t xml:space="preserve">               </w:t>
+            </w:r>
+            <w:proofErr w:type="spellStart"/>
+            <w:r>
+              <w:t>InterestID</w:t>
+            </w:r>
+            <w:proofErr w:type="spellEnd"/>
+            <w:r>
+              <w:t>: int</w:t>
+            </w:r>
+          </w:p>
+          <w:p>
+            <w:r>
+              <w:t xml:space="preserve">               </w:t>
+            </w:r>
+            <w:proofErr w:type="spellStart"/>
+            <w:r>
+              <w:t>BookingID</w:t>
+            </w:r>
+            <w:proofErr w:type="spellEnd"/>
+            <w:r>
+              <w:t>: int</w:t>
             </w:r>
           </w:p>
         </w:tc>

</xml_diff>

<commit_message>
MOYO Handler change database keys
</commit_message>
<xml_diff>
--- a/Data View.docx
+++ b/Data View.docx
@@ -20,7 +20,6 @@
             <w:shd w:val="clear" w:color="auto" w:fill="AEAAAA" w:themeFill="background2" w:themeFillShade="BF"/>
           </w:tcPr>
           <w:p>
-            <w:proofErr w:type="spellStart"/>
             <w:r>
               <w:t>Log</w:t>
             </w:r>
@@ -30,7 +29,6 @@
             <w:r>
               <w:t>n</w:t>
             </w:r>
-            <w:proofErr w:type="spellEnd"/>
           </w:p>
         </w:tc>
       </w:tr>
@@ -46,7 +44,10 @@
           </w:p>
           <w:p>
             <w:r>
-              <w:t xml:space="preserve">               Email: Character {size = </w:t>
+              <w:t xml:space="preserve">&lt;&lt;FK&gt;&gt; </w:t>
+            </w:r>
+            <w:r>
+              <w:t xml:space="preserve"> Email: Character {size = </w:t>
             </w:r>
             <w:r>
               <w:t>2</w:t>
@@ -54,6 +55,9 @@
             <w:r>
               <w:t>50}</w:t>
             </w:r>
+            <w:r>
+              <w:t xml:space="preserve">       /   Need to add FK to database /</w:t>
+            </w:r>
           </w:p>
           <w:p>
             <w:r>
@@ -68,41 +72,17 @@
           </w:p>
           <w:p>
             <w:r>
-              <w:t xml:space="preserve">               </w:t>
-            </w:r>
-            <w:proofErr w:type="spellStart"/>
-            <w:r>
-              <w:t>CreatedDate</w:t>
-            </w:r>
-            <w:proofErr w:type="spellEnd"/>
-            <w:r>
-              <w:t>: date</w:t>
-            </w:r>
-          </w:p>
-          <w:p>
-            <w:r>
-              <w:t xml:space="preserve">               </w:t>
-            </w:r>
-            <w:proofErr w:type="spellStart"/>
-            <w:r>
-              <w:t>LastModifiedDate</w:t>
-            </w:r>
-            <w:proofErr w:type="spellEnd"/>
-            <w:r>
-              <w:t>: date</w:t>
-            </w:r>
-          </w:p>
-          <w:p>
-            <w:r>
-              <w:t xml:space="preserve">               </w:t>
-            </w:r>
-            <w:proofErr w:type="spellStart"/>
-            <w:r>
-              <w:t>failedLoginAttempts</w:t>
-            </w:r>
-            <w:proofErr w:type="spellEnd"/>
-            <w:r>
-              <w:t>: int</w:t>
+              <w:t xml:space="preserve">               CreatedDate: date</w:t>
+            </w:r>
+          </w:p>
+          <w:p>
+            <w:r>
+              <w:t xml:space="preserve">               LastModifiedDate: date</w:t>
+            </w:r>
+          </w:p>
+          <w:p>
+            <w:r>
+              <w:t xml:space="preserve">               failedLoginAttempts: int</w:t>
             </w:r>
           </w:p>
           <w:p>
@@ -149,15 +129,7 @@
           </w:tcPr>
           <w:p>
             <w:r>
-              <w:t xml:space="preserve">&lt;&lt;PK&gt;&gt; </w:t>
-            </w:r>
-            <w:proofErr w:type="spellStart"/>
-            <w:r>
-              <w:t>CustomerID</w:t>
-            </w:r>
-            <w:proofErr w:type="spellEnd"/>
-            <w:r>
-              <w:t xml:space="preserve">: </w:t>
+              <w:t xml:space="preserve">&lt;&lt;PK&gt;&gt; CustomerID: </w:t>
             </w:r>
             <w:r>
               <w:t>int   increment</w:t>
@@ -220,41 +192,17 @@
           </w:p>
           <w:p>
             <w:r>
-              <w:t xml:space="preserve">               </w:t>
-            </w:r>
-            <w:proofErr w:type="spellStart"/>
-            <w:r>
-              <w:t>PostalCode</w:t>
-            </w:r>
-            <w:proofErr w:type="spellEnd"/>
-            <w:r>
-              <w:t>: Character {size = 10}</w:t>
-            </w:r>
-          </w:p>
-          <w:p>
-            <w:r>
-              <w:t xml:space="preserve">               </w:t>
-            </w:r>
-            <w:proofErr w:type="spellStart"/>
-            <w:r>
-              <w:t>DateOfBirth</w:t>
-            </w:r>
-            <w:proofErr w:type="spellEnd"/>
-            <w:r>
-              <w:t>: date</w:t>
-            </w:r>
-          </w:p>
-          <w:p>
-            <w:r>
-              <w:t xml:space="preserve">               </w:t>
-            </w:r>
-            <w:proofErr w:type="spellStart"/>
-            <w:r>
-              <w:t>PhoneNumber</w:t>
-            </w:r>
-            <w:proofErr w:type="spellEnd"/>
-            <w:r>
-              <w:t>: Character {size = 10}</w:t>
+              <w:t xml:space="preserve">               PostalCode: Character {size = 10}</w:t>
+            </w:r>
+          </w:p>
+          <w:p>
+            <w:r>
+              <w:t xml:space="preserve">               DateOfBirth: date</w:t>
+            </w:r>
+          </w:p>
+          <w:p>
+            <w:r>
+              <w:t xml:space="preserve">               PhoneNumber: Character {size = 10}</w:t>
             </w:r>
           </w:p>
           <w:p>
@@ -331,15 +279,7 @@
           </w:tcPr>
           <w:p>
             <w:r>
-              <w:t xml:space="preserve">&lt;&lt;PK&gt;&gt; </w:t>
-            </w:r>
-            <w:proofErr w:type="spellStart"/>
-            <w:r>
-              <w:t>ContactID</w:t>
-            </w:r>
-            <w:proofErr w:type="spellEnd"/>
-            <w:r>
-              <w:t xml:space="preserve">: </w:t>
+              <w:t xml:space="preserve">&lt;&lt;PK&gt;&gt; ContactID: </w:t>
             </w:r>
             <w:r>
               <w:t>int</w:t>
@@ -386,15 +326,7 @@
           </w:p>
           <w:p>
             <w:r>
-              <w:t xml:space="preserve">               </w:t>
-            </w:r>
-            <w:proofErr w:type="spellStart"/>
-            <w:r>
-              <w:t>PhoneNumber</w:t>
-            </w:r>
-            <w:proofErr w:type="spellEnd"/>
-            <w:r>
-              <w:t>: Character {size = 10}</w:t>
+              <w:t xml:space="preserve">               PhoneNumber: Character {size = 10}</w:t>
             </w:r>
           </w:p>
           <w:p>
@@ -452,13 +384,8 @@
           </w:tcPr>
           <w:p>
             <w:r>
-              <w:t xml:space="preserve">&lt;&lt;PK&gt;&gt; </w:t>
-            </w:r>
-            <w:proofErr w:type="spellStart"/>
-            <w:r>
-              <w:t>StaffID</w:t>
-            </w:r>
-            <w:proofErr w:type="spellEnd"/>
+              <w:t>&lt;&lt;PK&gt;&gt; StaffID</w:t>
+            </w:r>
             <w:r>
               <w:t>: int   increment</w:t>
             </w:r>
@@ -468,16 +395,16 @@
               <w:t xml:space="preserve">               FirstName: Character {size = </w:t>
             </w:r>
             <w:r>
-              <w:t>10</w:t>
+              <w:t>1</w:t>
+            </w:r>
+            <w:r>
+              <w:t>5</w:t>
             </w:r>
             <w:r>
               <w:t>0}</w:t>
             </w:r>
             <w:r>
-              <w:t xml:space="preserve">      </w:t>
-            </w:r>
-            <w:r>
-              <w:t xml:space="preserve">                Shows 100 instead of the others that are 150?? </w:t>
+              <w:t xml:space="preserve">   </w:t>
             </w:r>
           </w:p>
           <w:p>
@@ -485,7 +412,10 @@
               <w:t xml:space="preserve">               LastName: Character {size = </w:t>
             </w:r>
             <w:r>
-              <w:t>10</w:t>
+              <w:t>1</w:t>
+            </w:r>
+            <w:r>
+              <w:t>5</w:t>
             </w:r>
             <w:r>
               <w:t>0}</w:t>
@@ -493,15 +423,7 @@
           </w:p>
           <w:p>
             <w:r>
-              <w:t xml:space="preserve">               </w:t>
-            </w:r>
-            <w:proofErr w:type="spellStart"/>
-            <w:r>
-              <w:t>PhoneNumber</w:t>
-            </w:r>
-            <w:proofErr w:type="spellEnd"/>
-            <w:r>
-              <w:t>: Character {size = 10}</w:t>
+              <w:t xml:space="preserve">               PhoneNumber: Character {size = 10}</w:t>
             </w:r>
           </w:p>
           <w:p>
@@ -517,15 +439,7 @@
           </w:p>
           <w:p>
             <w:r>
-              <w:t xml:space="preserve">               </w:t>
-            </w:r>
-            <w:proofErr w:type="spellStart"/>
-            <w:r>
-              <w:t>Years_Of_Experience</w:t>
-            </w:r>
-            <w:proofErr w:type="spellEnd"/>
-            <w:r>
-              <w:t>: int</w:t>
+              <w:t xml:space="preserve">               Years_Of_Experience: int</w:t>
             </w:r>
           </w:p>
         </w:tc>
@@ -562,15 +476,7 @@
           </w:tcPr>
           <w:p>
             <w:r>
-              <w:t xml:space="preserve">&lt;&lt;PK&gt;&gt; </w:t>
-            </w:r>
-            <w:proofErr w:type="spellStart"/>
-            <w:r>
-              <w:t>RoleID</w:t>
-            </w:r>
-            <w:proofErr w:type="spellEnd"/>
-            <w:r>
-              <w:t xml:space="preserve">: </w:t>
+              <w:t xml:space="preserve">&lt;&lt;PK&gt;&gt; RoleID: </w:t>
             </w:r>
             <w:r>
               <w:t>int   increment</w:t>
@@ -580,16 +486,11 @@
             <w:r>
               <w:t xml:space="preserve">               </w:t>
             </w:r>
-            <w:proofErr w:type="spellStart"/>
             <w:r>
               <w:t>Role</w:t>
             </w:r>
             <w:r>
-              <w:t>Name</w:t>
-            </w:r>
-            <w:proofErr w:type="spellEnd"/>
-            <w:r>
-              <w:t xml:space="preserve">: Character {size = </w:t>
+              <w:t xml:space="preserve">Name: Character {size = </w:t>
             </w:r>
             <w:r>
               <w:t>15</w:t>
@@ -608,13 +509,8 @@
               <w:t>&lt;&lt;FK&gt;</w:t>
             </w:r>
             <w:r>
-              <w:t xml:space="preserve">&gt; </w:t>
-            </w:r>
-            <w:proofErr w:type="spellStart"/>
-            <w:r>
-              <w:t>CreatedBy</w:t>
-            </w:r>
-            <w:proofErr w:type="spellEnd"/>
+              <w:t>&gt; CreatedBy</w:t>
+            </w:r>
             <w:r>
               <w:t xml:space="preserve">: </w:t>
             </w:r>
@@ -648,11 +544,9 @@
             <w:shd w:val="clear" w:color="auto" w:fill="AEAAAA" w:themeFill="background2" w:themeFillShade="BF"/>
           </w:tcPr>
           <w:p>
-            <w:proofErr w:type="spellStart"/>
             <w:r>
               <w:t>Staff_Role</w:t>
             </w:r>
-            <w:proofErr w:type="spellEnd"/>
           </w:p>
         </w:tc>
       </w:tr>
@@ -665,16 +559,11 @@
             <w:r>
               <w:t xml:space="preserve">&lt;&lt;PK&gt;&gt; </w:t>
             </w:r>
-            <w:proofErr w:type="spellStart"/>
             <w:r>
               <w:t>Staff</w:t>
             </w:r>
             <w:r>
-              <w:t>RoleID</w:t>
-            </w:r>
-            <w:proofErr w:type="spellEnd"/>
-            <w:r>
-              <w:t xml:space="preserve">: </w:t>
+              <w:t xml:space="preserve">RoleID: </w:t>
             </w:r>
             <w:r>
               <w:t>int   increment</w:t>
@@ -682,28 +571,12 @@
           </w:p>
           <w:p>
             <w:r>
-              <w:t xml:space="preserve">&lt;&lt;FK&gt;&gt; </w:t>
-            </w:r>
-            <w:proofErr w:type="spellStart"/>
-            <w:r>
-              <w:t>StaffID</w:t>
-            </w:r>
-            <w:proofErr w:type="spellEnd"/>
-            <w:r>
-              <w:t>: {references = Staff}</w:t>
-            </w:r>
-          </w:p>
-          <w:p>
-            <w:r>
-              <w:t xml:space="preserve">&lt;&lt;FK&gt;&gt; </w:t>
-            </w:r>
-            <w:proofErr w:type="spellStart"/>
-            <w:r>
-              <w:t>RoleID</w:t>
-            </w:r>
-            <w:proofErr w:type="spellEnd"/>
-            <w:r>
-              <w:t>: {references = Role}</w:t>
+              <w:t>&lt;&lt;FK&gt;&gt; StaffID: {references = Staff}</w:t>
+            </w:r>
+          </w:p>
+          <w:p>
+            <w:r>
+              <w:t>&lt;&lt;FK&gt;&gt; RoleID: {references = Role}</w:t>
             </w:r>
           </w:p>
         </w:tc>
@@ -739,15 +612,7 @@
           </w:tcPr>
           <w:p>
             <w:r>
-              <w:t xml:space="preserve">&lt;&lt;PK&gt;&gt; </w:t>
-            </w:r>
-            <w:proofErr w:type="spellStart"/>
-            <w:r>
-              <w:t>CalenderID</w:t>
-            </w:r>
-            <w:proofErr w:type="spellEnd"/>
-            <w:r>
-              <w:t xml:space="preserve">: </w:t>
+              <w:t xml:space="preserve">&lt;&lt;PK&gt;&gt; CalenderID: </w:t>
             </w:r>
             <w:r>
               <w:t>int   increment</w:t>
@@ -755,41 +620,17 @@
           </w:p>
           <w:p>
             <w:r>
-              <w:t xml:space="preserve">               </w:t>
-            </w:r>
-            <w:proofErr w:type="spellStart"/>
-            <w:r>
-              <w:t>AppointmentDate</w:t>
-            </w:r>
-            <w:proofErr w:type="spellEnd"/>
-            <w:r>
-              <w:t>: date</w:t>
-            </w:r>
-          </w:p>
-          <w:p>
-            <w:r>
-              <w:t xml:space="preserve">               </w:t>
-            </w:r>
-            <w:proofErr w:type="spellStart"/>
-            <w:r>
-              <w:t>AppointmentStartTime</w:t>
-            </w:r>
-            <w:proofErr w:type="spellEnd"/>
-            <w:r>
-              <w:t>: time</w:t>
-            </w:r>
-          </w:p>
-          <w:p>
-            <w:r>
-              <w:t xml:space="preserve">               </w:t>
-            </w:r>
-            <w:proofErr w:type="spellStart"/>
-            <w:r>
-              <w:t>AppointmentEndTime</w:t>
-            </w:r>
-            <w:proofErr w:type="spellEnd"/>
-            <w:r>
-              <w:t>: time</w:t>
+              <w:t xml:space="preserve">               AppointmentDate: date</w:t>
+            </w:r>
+          </w:p>
+          <w:p>
+            <w:r>
+              <w:t xml:space="preserve">               AppointmentStartTime: time</w:t>
+            </w:r>
+          </w:p>
+          <w:p>
+            <w:r>
+              <w:t xml:space="preserve">               AppointmentEndTime: time</w:t>
             </w:r>
             <w:r>
               <w:t xml:space="preserve">      </w:t>
@@ -797,15 +638,7 @@
           </w:p>
           <w:p>
             <w:r>
-              <w:t xml:space="preserve">               </w:t>
-            </w:r>
-            <w:proofErr w:type="spellStart"/>
-            <w:r>
-              <w:t>TotalNumberOfParticipants</w:t>
-            </w:r>
-            <w:proofErr w:type="spellEnd"/>
-            <w:r>
-              <w:t>: int</w:t>
+              <w:t xml:space="preserve">               TotalNumberOfParticipants: int</w:t>
             </w:r>
             <w:r>
               <w:t xml:space="preserve">  </w:t>
@@ -813,13 +646,8 @@
           </w:p>
           <w:p>
             <w:r>
-              <w:t xml:space="preserve">&lt;&lt;FK&gt;&gt;  </w:t>
-            </w:r>
-            <w:proofErr w:type="spellStart"/>
-            <w:r>
-              <w:t>StaffID</w:t>
-            </w:r>
-            <w:proofErr w:type="spellEnd"/>
+              <w:t>&lt;&lt;FK&gt;&gt;  StaffID</w:t>
+            </w:r>
             <w:r>
               <w:t xml:space="preserve">: {references = </w:t>
             </w:r>
@@ -868,15 +696,7 @@
           </w:tcPr>
           <w:p>
             <w:r>
-              <w:t xml:space="preserve">&lt;&lt;PK&gt;&gt; </w:t>
-            </w:r>
-            <w:proofErr w:type="spellStart"/>
-            <w:r>
-              <w:t>BookingID</w:t>
-            </w:r>
-            <w:proofErr w:type="spellEnd"/>
-            <w:r>
-              <w:t xml:space="preserve">: </w:t>
+              <w:t xml:space="preserve">&lt;&lt;PK&gt;&gt; BookingID: </w:t>
             </w:r>
             <w:r>
               <w:t>int   increment</w:t>
@@ -884,15 +704,7 @@
           </w:p>
           <w:p>
             <w:r>
-              <w:t xml:space="preserve">&lt;&lt;FK&gt;&gt; </w:t>
-            </w:r>
-            <w:proofErr w:type="spellStart"/>
-            <w:r>
-              <w:t>MemberID</w:t>
-            </w:r>
-            <w:proofErr w:type="spellEnd"/>
-            <w:r>
-              <w:t>: {references = Customer}</w:t>
+              <w:t>&lt;&lt;FK&gt;&gt; MemberID: {references = Customer}</w:t>
             </w:r>
           </w:p>
           <w:p>
@@ -932,13 +744,8 @@
             <w:r>
               <w:t xml:space="preserve">               </w:t>
             </w:r>
-            <w:proofErr w:type="spellStart"/>
-            <w:r>
-              <w:t>WaiverSigned</w:t>
-            </w:r>
-            <w:proofErr w:type="spellEnd"/>
-            <w:r>
-              <w:t>: BIT</w:t>
+            <w:r>
+              <w:t>WaiverSigned: BIT</w:t>
             </w:r>
           </w:p>
           <w:p>
@@ -948,15 +755,7 @@
           </w:p>
           <w:p>
             <w:r>
-              <w:t xml:space="preserve">&lt;&lt;FK&gt;&gt; </w:t>
-            </w:r>
-            <w:proofErr w:type="spellStart"/>
-            <w:r>
-              <w:t>CalenderID</w:t>
-            </w:r>
-            <w:proofErr w:type="spellEnd"/>
-            <w:r>
-              <w:t>: {references = Schedule}</w:t>
+              <w:t>&lt;&lt;FK&gt;&gt; CalenderID: {references = Schedule}</w:t>
             </w:r>
           </w:p>
           <w:p>
@@ -987,11 +786,9 @@
             <w:shd w:val="clear" w:color="auto" w:fill="AEAAAA" w:themeFill="background2" w:themeFillShade="BF"/>
           </w:tcPr>
           <w:p>
-            <w:proofErr w:type="spellStart"/>
             <w:r>
               <w:t>Areas_Of_Concern</w:t>
             </w:r>
-            <w:proofErr w:type="spellEnd"/>
           </w:p>
         </w:tc>
       </w:tr>
@@ -1010,15 +807,7 @@
           </w:p>
           <w:p>
             <w:r>
-              <w:t xml:space="preserve">&lt;&lt;FK&gt;&gt; </w:t>
-            </w:r>
-            <w:proofErr w:type="spellStart"/>
-            <w:r>
-              <w:t>BookingID</w:t>
-            </w:r>
-            <w:proofErr w:type="spellEnd"/>
-            <w:r>
-              <w:t>: {references = Appointment}</w:t>
+              <w:t>&lt;&lt;FK&gt;&gt; BookingID: {references = Appointment}</w:t>
             </w:r>
           </w:p>
           <w:p>
@@ -1081,12 +870,10 @@
             <w:shd w:val="clear" w:color="auto" w:fill="AEAAAA" w:themeFill="background2" w:themeFillShade="BF"/>
           </w:tcPr>
           <w:p>
-            <w:proofErr w:type="spellStart"/>
             <w:r>
               <w:lastRenderedPageBreak/>
               <w:t>Intake_Form</w:t>
             </w:r>
-            <w:proofErr w:type="spellEnd"/>
           </w:p>
         </w:tc>
       </w:tr>
@@ -1105,28 +892,12 @@
           </w:p>
           <w:p>
             <w:r>
-              <w:t xml:space="preserve">&lt;&lt;FK&gt;&gt; </w:t>
-            </w:r>
-            <w:proofErr w:type="spellStart"/>
-            <w:r>
-              <w:t>CustomerID</w:t>
-            </w:r>
-            <w:proofErr w:type="spellEnd"/>
-            <w:r>
-              <w:t>: int</w:t>
-            </w:r>
-          </w:p>
-          <w:p>
-            <w:r>
-              <w:t xml:space="preserve">&lt;&lt;FK&gt;&gt; </w:t>
-            </w:r>
-            <w:proofErr w:type="spellStart"/>
-            <w:r>
-              <w:t>BookingID</w:t>
-            </w:r>
-            <w:proofErr w:type="spellEnd"/>
-            <w:r>
-              <w:t>: int</w:t>
+              <w:t>&lt;&lt;FK&gt;&gt; CustomerID: int</w:t>
+            </w:r>
+          </w:p>
+          <w:p>
+            <w:r>
+              <w:t>&lt;&lt;FK&gt;&gt; BookingID: int</w:t>
             </w:r>
           </w:p>
           <w:p>
@@ -1142,15 +913,7 @@
           </w:p>
           <w:p>
             <w:r>
-              <w:t xml:space="preserve">               </w:t>
-            </w:r>
-            <w:proofErr w:type="spellStart"/>
-            <w:r>
-              <w:t>HealthConcerns</w:t>
-            </w:r>
-            <w:proofErr w:type="spellEnd"/>
-            <w:r>
-              <w:t xml:space="preserve">: Character {size = </w:t>
+              <w:t xml:space="preserve">               HealthConcerns: Character {size = </w:t>
             </w:r>
             <w:r>
               <w:t>3</w:t>
@@ -1166,15 +929,7 @@
           </w:p>
           <w:p>
             <w:r>
-              <w:t xml:space="preserve">               </w:t>
-            </w:r>
-            <w:proofErr w:type="spellStart"/>
-            <w:r>
-              <w:t>YogaInterests</w:t>
-            </w:r>
-            <w:proofErr w:type="spellEnd"/>
-            <w:r>
-              <w:t xml:space="preserve">: </w:t>
+              <w:t xml:space="preserve">               YogaInterests: </w:t>
             </w:r>
             <w:r>
               <w:t>text</w:t>
@@ -1182,67 +937,27 @@
           </w:p>
           <w:p>
             <w:r>
-              <w:t xml:space="preserve">               </w:t>
-            </w:r>
-            <w:proofErr w:type="spellStart"/>
-            <w:r>
-              <w:t>RatePhysicalActivity</w:t>
-            </w:r>
-            <w:proofErr w:type="spellEnd"/>
-            <w:r>
-              <w:t>: int</w:t>
-            </w:r>
-          </w:p>
-          <w:p>
-            <w:r>
-              <w:t xml:space="preserve">               </w:t>
-            </w:r>
-            <w:proofErr w:type="spellStart"/>
-            <w:r>
-              <w:t>RateStress</w:t>
-            </w:r>
-            <w:proofErr w:type="spellEnd"/>
-            <w:r>
-              <w:t>: int</w:t>
-            </w:r>
-          </w:p>
-          <w:p>
-            <w:r>
-              <w:t xml:space="preserve">               </w:t>
-            </w:r>
-            <w:proofErr w:type="spellStart"/>
-            <w:r>
-              <w:t>Comfortable_Self_Assessment</w:t>
-            </w:r>
-            <w:proofErr w:type="spellEnd"/>
-            <w:r>
-              <w:t>: int</w:t>
-            </w:r>
-          </w:p>
-          <w:p>
-            <w:r>
-              <w:t xml:space="preserve">               </w:t>
-            </w:r>
-            <w:proofErr w:type="spellStart"/>
-            <w:r>
-              <w:t>Practice_Self_Assessment</w:t>
-            </w:r>
-            <w:proofErr w:type="spellEnd"/>
-            <w:r>
-              <w:t>: int</w:t>
-            </w:r>
-          </w:p>
-          <w:p>
-            <w:r>
-              <w:t xml:space="preserve">               </w:t>
-            </w:r>
-            <w:proofErr w:type="spellStart"/>
-            <w:r>
-              <w:t>Health_Conditions_Recently_Past</w:t>
-            </w:r>
-            <w:proofErr w:type="spellEnd"/>
-            <w:r>
-              <w:t xml:space="preserve">: </w:t>
+              <w:t xml:space="preserve">               RatePhysicalActivity: int</w:t>
+            </w:r>
+          </w:p>
+          <w:p>
+            <w:r>
+              <w:t xml:space="preserve">               RateStress: int</w:t>
+            </w:r>
+          </w:p>
+          <w:p>
+            <w:r>
+              <w:t xml:space="preserve">               Comfortable_Self_Assessment: int</w:t>
+            </w:r>
+          </w:p>
+          <w:p>
+            <w:r>
+              <w:t xml:space="preserve">               Practice_Self_Assessment: int</w:t>
+            </w:r>
+          </w:p>
+          <w:p>
+            <w:r>
+              <w:t xml:space="preserve">               Health_Conditions_Recently_Past: </w:t>
             </w:r>
             <w:r>
               <w:t>text</w:t>
@@ -1250,15 +965,7 @@
           </w:p>
           <w:p>
             <w:r>
-              <w:t xml:space="preserve">               </w:t>
-            </w:r>
-            <w:proofErr w:type="spellStart"/>
-            <w:r>
-              <w:t>Concerns_Hopes_Goals_Anticipations</w:t>
-            </w:r>
-            <w:proofErr w:type="spellEnd"/>
-            <w:r>
-              <w:t xml:space="preserve">: </w:t>
+              <w:t xml:space="preserve">               Concerns_Hopes_Goals_Anticipations: </w:t>
             </w:r>
             <w:r>
               <w:t>text</w:t>
@@ -1297,13 +1004,8 @@
           </w:tcPr>
           <w:p>
             <w:r>
-              <w:t xml:space="preserve">&lt;&lt;PK&gt;&gt; </w:t>
-            </w:r>
-            <w:proofErr w:type="spellStart"/>
-            <w:r>
-              <w:t>InterestID</w:t>
-            </w:r>
-            <w:proofErr w:type="spellEnd"/>
+              <w:t>&lt;&lt;PK&gt;&gt; InterestID</w:t>
+            </w:r>
             <w:r>
               <w:t>:</w:t>
             </w:r>
@@ -1313,41 +1015,17 @@
           </w:p>
           <w:p>
             <w:r>
-              <w:t xml:space="preserve">               </w:t>
-            </w:r>
-            <w:proofErr w:type="spellStart"/>
-            <w:r>
-              <w:t>InterestDesc</w:t>
-            </w:r>
-            <w:proofErr w:type="spellEnd"/>
-            <w:r>
-              <w:t>: Characters {size = 250}</w:t>
-            </w:r>
-          </w:p>
-          <w:p>
-            <w:r>
-              <w:t xml:space="preserve">               </w:t>
-            </w:r>
-            <w:proofErr w:type="spellStart"/>
-            <w:r>
-              <w:t>CreatedDate</w:t>
-            </w:r>
-            <w:proofErr w:type="spellEnd"/>
-            <w:r>
-              <w:t>: date</w:t>
-            </w:r>
-          </w:p>
-          <w:p>
-            <w:r>
-              <w:t xml:space="preserve">               </w:t>
-            </w:r>
-            <w:proofErr w:type="spellStart"/>
-            <w:r>
-              <w:t>LastModifiedDate</w:t>
-            </w:r>
-            <w:proofErr w:type="spellEnd"/>
-            <w:r>
-              <w:t>: date</w:t>
+              <w:t xml:space="preserve">               InterestDesc: Characters {size = 250}</w:t>
+            </w:r>
+          </w:p>
+          <w:p>
+            <w:r>
+              <w:t xml:space="preserve">               CreatedDate: date</w:t>
+            </w:r>
+          </w:p>
+          <w:p>
+            <w:r>
+              <w:t xml:space="preserve">               LastModifiedDate: date</w:t>
             </w:r>
           </w:p>
         </w:tc>
@@ -1383,13 +1061,8 @@
           </w:tcPr>
           <w:p>
             <w:r>
-              <w:t xml:space="preserve">&lt;&lt;PK&gt;&gt; </w:t>
-            </w:r>
-            <w:proofErr w:type="spellStart"/>
-            <w:r>
-              <w:t>InterestID</w:t>
-            </w:r>
-            <w:proofErr w:type="spellEnd"/>
+              <w:t>&lt;&lt;PK&gt;&gt; InterestID</w:t>
+            </w:r>
             <w:r>
               <w:t>:</w:t>
             </w:r>
@@ -1401,7 +1074,6 @@
             <w:r>
               <w:t xml:space="preserve">               </w:t>
             </w:r>
-            <w:proofErr w:type="spellStart"/>
             <w:r>
               <w:t>Goal</w:t>
             </w:r>
@@ -1411,7 +1083,6 @@
             <w:r>
               <w:t>ription</w:t>
             </w:r>
-            <w:proofErr w:type="spellEnd"/>
             <w:r>
               <w:t xml:space="preserve">: Characters {size = </w:t>
             </w:r>
@@ -1424,28 +1095,12 @@
           </w:p>
           <w:p>
             <w:r>
-              <w:t xml:space="preserve">               </w:t>
-            </w:r>
-            <w:proofErr w:type="spellStart"/>
-            <w:r>
-              <w:t>CreatedDate</w:t>
-            </w:r>
-            <w:proofErr w:type="spellEnd"/>
-            <w:r>
-              <w:t>: date</w:t>
-            </w:r>
-          </w:p>
-          <w:p>
-            <w:r>
-              <w:t xml:space="preserve">               </w:t>
-            </w:r>
-            <w:proofErr w:type="spellStart"/>
-            <w:r>
-              <w:t>LastModifiedDate</w:t>
-            </w:r>
-            <w:proofErr w:type="spellEnd"/>
-            <w:r>
-              <w:t>: date</w:t>
+              <w:t xml:space="preserve">               CreatedDate: date</w:t>
+            </w:r>
+          </w:p>
+          <w:p>
+            <w:r>
+              <w:t xml:space="preserve">               LastModifiedDate: date</w:t>
             </w:r>
           </w:p>
         </w:tc>
@@ -1468,14 +1123,9 @@
             <w:shd w:val="clear" w:color="auto" w:fill="AEAAAA" w:themeFill="background2" w:themeFillShade="BF"/>
           </w:tcPr>
           <w:p>
-            <w:proofErr w:type="spellStart"/>
-            <w:r>
-              <w:t>Goals</w:t>
-            </w:r>
-            <w:r>
-              <w:t>Interests</w:t>
-            </w:r>
-            <w:proofErr w:type="spellEnd"/>
+            <w:r>
+              <w:t>GoalsInterests</w:t>
+            </w:r>
           </w:p>
         </w:tc>
       </w:tr>
@@ -1495,46 +1145,43 @@
               <w:t xml:space="preserve"> int    increment</w:t>
             </w:r>
             <w:r>
-              <w:t xml:space="preserve">                  What is this table used for exactly???</w:t>
-            </w:r>
-          </w:p>
-          <w:p>
-            <w:r>
-              <w:t xml:space="preserve">               </w:t>
-            </w:r>
-            <w:proofErr w:type="spellStart"/>
-            <w:r>
-              <w:t>GoalsID</w:t>
-            </w:r>
-            <w:proofErr w:type="spellEnd"/>
-            <w:r>
-              <w:t>: int</w:t>
-            </w:r>
-          </w:p>
-          <w:p>
-            <w:r>
-              <w:t xml:space="preserve">               </w:t>
-            </w:r>
-            <w:proofErr w:type="spellStart"/>
-            <w:r>
-              <w:t>InterestID</w:t>
-            </w:r>
-            <w:proofErr w:type="spellEnd"/>
-            <w:r>
-              <w:t>: int</w:t>
-            </w:r>
-          </w:p>
-          <w:p>
-            <w:r>
-              <w:t xml:space="preserve">               </w:t>
-            </w:r>
-            <w:proofErr w:type="spellStart"/>
-            <w:r>
-              <w:t>BookingID</w:t>
-            </w:r>
-            <w:proofErr w:type="spellEnd"/>
-            <w:r>
-              <w:t>: int</w:t>
+              <w:t xml:space="preserve">                  </w:t>
+            </w:r>
+            <w:r>
+              <w:t>Need to add FK</w:t>
+            </w:r>
+            <w:r>
+              <w:t>’s</w:t>
+            </w:r>
+            <w:r>
+              <w:t xml:space="preserve"> to database</w:t>
+            </w:r>
+          </w:p>
+          <w:p>
+            <w:r>
+              <w:t>&lt;&lt;FK&gt;&gt;</w:t>
+            </w:r>
+            <w:r>
+              <w:t xml:space="preserve"> </w:t>
+            </w:r>
+            <w:r>
+              <w:t>GoalsID: int</w:t>
+            </w:r>
+          </w:p>
+          <w:p>
+            <w:r>
+              <w:t>&lt;&lt;FK&gt;&gt;</w:t>
+            </w:r>
+            <w:r>
+              <w:t xml:space="preserve"> InterestID: int</w:t>
+            </w:r>
+          </w:p>
+          <w:p>
+            <w:r>
+              <w:t>&lt;&lt;FK&gt;&gt;</w:t>
+            </w:r>
+            <w:r>
+              <w:t xml:space="preserve"> BookingID: int</w:t>
             </w:r>
           </w:p>
         </w:tc>

</xml_diff>

<commit_message>
Have updated some infomation
</commit_message>
<xml_diff>
--- a/Data View.docx
+++ b/Data View.docx
@@ -20,6 +20,7 @@
             <w:shd w:val="clear" w:color="auto" w:fill="AEAAAA" w:themeFill="background2" w:themeFillShade="BF"/>
           </w:tcPr>
           <w:p>
+            <w:proofErr w:type="spellStart"/>
             <w:r>
               <w:t>Log</w:t>
             </w:r>
@@ -29,6 +30,7 @@
             <w:r>
               <w:t>n</w:t>
             </w:r>
+            <w:proofErr w:type="spellEnd"/>
           </w:p>
         </w:tc>
       </w:tr>
@@ -46,17 +48,30 @@
             <w:r>
               <w:t xml:space="preserve">&lt;&lt;FK&gt;&gt; </w:t>
             </w:r>
-            <w:r>
-              <w:t xml:space="preserve"> Email: Character {size = </w:t>
-            </w:r>
-            <w:r>
-              <w:t>2</w:t>
+            <w:proofErr w:type="spellStart"/>
+            <w:r>
+              <w:t>CustomerID</w:t>
+            </w:r>
+            <w:proofErr w:type="spellEnd"/>
+            <w:r>
+              <w:t>: int</w:t>
+            </w:r>
+          </w:p>
+          <w:p>
+            <w:r>
+              <w:t xml:space="preserve">               </w:t>
+            </w:r>
+            <w:r>
+              <w:t xml:space="preserve">Email: Character {size = </w:t>
+            </w:r>
+            <w:r>
+              <w:t>3</w:t>
             </w:r>
             <w:r>
               <w:t>50}</w:t>
             </w:r>
             <w:r>
-              <w:t xml:space="preserve">       /   Need to add FK to database /</w:t>
+              <w:t xml:space="preserve">      </w:t>
             </w:r>
           </w:p>
           <w:p>
@@ -72,17 +87,41 @@
           </w:p>
           <w:p>
             <w:r>
-              <w:t xml:space="preserve">               CreatedDate: date</w:t>
-            </w:r>
-          </w:p>
-          <w:p>
-            <w:r>
-              <w:t xml:space="preserve">               LastModifiedDate: date</w:t>
-            </w:r>
-          </w:p>
-          <w:p>
-            <w:r>
-              <w:t xml:space="preserve">               failedLoginAttempts: int</w:t>
+              <w:t xml:space="preserve">               </w:t>
+            </w:r>
+            <w:proofErr w:type="spellStart"/>
+            <w:r>
+              <w:t>CreatedDate</w:t>
+            </w:r>
+            <w:proofErr w:type="spellEnd"/>
+            <w:r>
+              <w:t>: date</w:t>
+            </w:r>
+          </w:p>
+          <w:p>
+            <w:r>
+              <w:t xml:space="preserve">               </w:t>
+            </w:r>
+            <w:proofErr w:type="spellStart"/>
+            <w:r>
+              <w:t>LastModifiedDate</w:t>
+            </w:r>
+            <w:proofErr w:type="spellEnd"/>
+            <w:r>
+              <w:t>: date</w:t>
+            </w:r>
+          </w:p>
+          <w:p>
+            <w:r>
+              <w:t xml:space="preserve">               </w:t>
+            </w:r>
+            <w:proofErr w:type="spellStart"/>
+            <w:r>
+              <w:t>failedLoginAttempts</w:t>
+            </w:r>
+            <w:proofErr w:type="spellEnd"/>
+            <w:r>
+              <w:t>: int</w:t>
             </w:r>
           </w:p>
           <w:p>
@@ -129,7 +168,15 @@
           </w:tcPr>
           <w:p>
             <w:r>
-              <w:t xml:space="preserve">&lt;&lt;PK&gt;&gt; CustomerID: </w:t>
+              <w:t xml:space="preserve">&lt;&lt;PK&gt;&gt; </w:t>
+            </w:r>
+            <w:proofErr w:type="spellStart"/>
+            <w:r>
+              <w:t>CustomerID</w:t>
+            </w:r>
+            <w:proofErr w:type="spellEnd"/>
+            <w:r>
+              <w:t xml:space="preserve">: </w:t>
             </w:r>
             <w:r>
               <w:t>int   increment</w:t>
@@ -148,7 +195,15 @@
           </w:p>
           <w:p>
             <w:r>
-              <w:t xml:space="preserve">               LastName: Character {size = </w:t>
+              <w:t xml:space="preserve">               </w:t>
+            </w:r>
+            <w:proofErr w:type="spellStart"/>
+            <w:r>
+              <w:t>LastName</w:t>
+            </w:r>
+            <w:proofErr w:type="spellEnd"/>
+            <w:r>
+              <w:t xml:space="preserve">: Character {size = </w:t>
             </w:r>
             <w:r>
               <w:t>1</w:t>
@@ -192,17 +247,41 @@
           </w:p>
           <w:p>
             <w:r>
-              <w:t xml:space="preserve">               PostalCode: Character {size = 10}</w:t>
-            </w:r>
-          </w:p>
-          <w:p>
-            <w:r>
-              <w:t xml:space="preserve">               DateOfBirth: date</w:t>
-            </w:r>
-          </w:p>
-          <w:p>
-            <w:r>
-              <w:t xml:space="preserve">               PhoneNumber: Character {size = 10}</w:t>
+              <w:t xml:space="preserve">               </w:t>
+            </w:r>
+            <w:proofErr w:type="spellStart"/>
+            <w:r>
+              <w:t>PostalCode</w:t>
+            </w:r>
+            <w:proofErr w:type="spellEnd"/>
+            <w:r>
+              <w:t>: Character {size = 10}</w:t>
+            </w:r>
+          </w:p>
+          <w:p>
+            <w:r>
+              <w:t xml:space="preserve">               </w:t>
+            </w:r>
+            <w:proofErr w:type="spellStart"/>
+            <w:r>
+              <w:t>DateOfBirth</w:t>
+            </w:r>
+            <w:proofErr w:type="spellEnd"/>
+            <w:r>
+              <w:t>: date</w:t>
+            </w:r>
+          </w:p>
+          <w:p>
+            <w:r>
+              <w:t xml:space="preserve">               </w:t>
+            </w:r>
+            <w:proofErr w:type="spellStart"/>
+            <w:r>
+              <w:t>PhoneNumber</w:t>
+            </w:r>
+            <w:proofErr w:type="spellEnd"/>
+            <w:r>
+              <w:t>: Character {size = 10}</w:t>
             </w:r>
           </w:p>
           <w:p>
@@ -279,7 +358,15 @@
           </w:tcPr>
           <w:p>
             <w:r>
-              <w:t xml:space="preserve">&lt;&lt;PK&gt;&gt; ContactID: </w:t>
+              <w:t xml:space="preserve">&lt;&lt;PK&gt;&gt; </w:t>
+            </w:r>
+            <w:proofErr w:type="spellStart"/>
+            <w:r>
+              <w:t>ContactID</w:t>
+            </w:r>
+            <w:proofErr w:type="spellEnd"/>
+            <w:r>
+              <w:t xml:space="preserve">: </w:t>
             </w:r>
             <w:r>
               <w:t>int</w:t>
@@ -293,7 +380,15 @@
           </w:p>
           <w:p>
             <w:r>
-              <w:t xml:space="preserve">&lt;&lt;FK&gt;&gt; CustomerID: </w:t>
+              <w:t xml:space="preserve">&lt;&lt;FK&gt;&gt; </w:t>
+            </w:r>
+            <w:proofErr w:type="spellStart"/>
+            <w:r>
+              <w:t>CustomerID</w:t>
+            </w:r>
+            <w:proofErr w:type="spellEnd"/>
+            <w:r>
+              <w:t xml:space="preserve">: </w:t>
             </w:r>
             <w:r>
               <w:t xml:space="preserve">Character </w:t>
@@ -315,7 +410,15 @@
           </w:p>
           <w:p>
             <w:r>
-              <w:t xml:space="preserve">               LastName: Character {size = </w:t>
+              <w:t xml:space="preserve">               </w:t>
+            </w:r>
+            <w:proofErr w:type="spellStart"/>
+            <w:r>
+              <w:t>LastName</w:t>
+            </w:r>
+            <w:proofErr w:type="spellEnd"/>
+            <w:r>
+              <w:t xml:space="preserve">: Character {size = </w:t>
             </w:r>
             <w:r>
               <w:t>1</w:t>
@@ -326,7 +429,15 @@
           </w:p>
           <w:p>
             <w:r>
-              <w:t xml:space="preserve">               PhoneNumber: Character {size = 10}</w:t>
+              <w:t xml:space="preserve">               </w:t>
+            </w:r>
+            <w:proofErr w:type="spellStart"/>
+            <w:r>
+              <w:t>PhoneNumber</w:t>
+            </w:r>
+            <w:proofErr w:type="spellEnd"/>
+            <w:r>
+              <w:t>: Character {size = 10}</w:t>
             </w:r>
           </w:p>
           <w:p>
@@ -384,8 +495,13 @@
           </w:tcPr>
           <w:p>
             <w:r>
-              <w:t>&lt;&lt;PK&gt;&gt; StaffID</w:t>
-            </w:r>
+              <w:t xml:space="preserve">&lt;&lt;PK&gt;&gt; </w:t>
+            </w:r>
+            <w:proofErr w:type="spellStart"/>
+            <w:r>
+              <w:t>StaffID</w:t>
+            </w:r>
+            <w:proofErr w:type="spellEnd"/>
             <w:r>
               <w:t>: int   increment</w:t>
             </w:r>
@@ -409,7 +525,15 @@
           </w:p>
           <w:p>
             <w:r>
-              <w:t xml:space="preserve">               LastName: Character {size = </w:t>
+              <w:t xml:space="preserve">               </w:t>
+            </w:r>
+            <w:proofErr w:type="spellStart"/>
+            <w:r>
+              <w:t>LastName</w:t>
+            </w:r>
+            <w:proofErr w:type="spellEnd"/>
+            <w:r>
+              <w:t xml:space="preserve">: Character {size = </w:t>
             </w:r>
             <w:r>
               <w:t>1</w:t>
@@ -423,7 +547,15 @@
           </w:p>
           <w:p>
             <w:r>
-              <w:t xml:space="preserve">               PhoneNumber: Character {size = 10}</w:t>
+              <w:t xml:space="preserve">               </w:t>
+            </w:r>
+            <w:proofErr w:type="spellStart"/>
+            <w:r>
+              <w:t>PhoneNumber</w:t>
+            </w:r>
+            <w:proofErr w:type="spellEnd"/>
+            <w:r>
+              <w:t>: Character {size = 10}</w:t>
             </w:r>
           </w:p>
           <w:p>
@@ -439,7 +571,15 @@
           </w:p>
           <w:p>
             <w:r>
-              <w:t xml:space="preserve">               Years_Of_Experience: int</w:t>
+              <w:t xml:space="preserve">               </w:t>
+            </w:r>
+            <w:proofErr w:type="spellStart"/>
+            <w:r>
+              <w:t>Years_Of_Experience</w:t>
+            </w:r>
+            <w:proofErr w:type="spellEnd"/>
+            <w:r>
+              <w:t>: int</w:t>
             </w:r>
           </w:p>
         </w:tc>
@@ -476,7 +616,15 @@
           </w:tcPr>
           <w:p>
             <w:r>
-              <w:t xml:space="preserve">&lt;&lt;PK&gt;&gt; RoleID: </w:t>
+              <w:t xml:space="preserve">&lt;&lt;PK&gt;&gt; </w:t>
+            </w:r>
+            <w:proofErr w:type="spellStart"/>
+            <w:r>
+              <w:t>RoleID</w:t>
+            </w:r>
+            <w:proofErr w:type="spellEnd"/>
+            <w:r>
+              <w:t xml:space="preserve">: </w:t>
             </w:r>
             <w:r>
               <w:t>int   increment</w:t>
@@ -486,11 +634,16 @@
             <w:r>
               <w:t xml:space="preserve">               </w:t>
             </w:r>
+            <w:proofErr w:type="spellStart"/>
             <w:r>
               <w:t>Role</w:t>
             </w:r>
             <w:r>
-              <w:t xml:space="preserve">Name: Character {size = </w:t>
+              <w:t>Name</w:t>
+            </w:r>
+            <w:proofErr w:type="spellEnd"/>
+            <w:r>
+              <w:t xml:space="preserve">: Character {size = </w:t>
             </w:r>
             <w:r>
               <w:t>15</w:t>
@@ -509,8 +662,13 @@
               <w:t>&lt;&lt;FK&gt;</w:t>
             </w:r>
             <w:r>
-              <w:t>&gt; CreatedBy</w:t>
-            </w:r>
+              <w:t xml:space="preserve">&gt; </w:t>
+            </w:r>
+            <w:proofErr w:type="spellStart"/>
+            <w:r>
+              <w:t>CreatedBy</w:t>
+            </w:r>
+            <w:proofErr w:type="spellEnd"/>
             <w:r>
               <w:t xml:space="preserve">: </w:t>
             </w:r>
@@ -544,9 +702,11 @@
             <w:shd w:val="clear" w:color="auto" w:fill="AEAAAA" w:themeFill="background2" w:themeFillShade="BF"/>
           </w:tcPr>
           <w:p>
+            <w:proofErr w:type="spellStart"/>
             <w:r>
               <w:t>Staff_Role</w:t>
             </w:r>
+            <w:proofErr w:type="spellEnd"/>
           </w:p>
         </w:tc>
       </w:tr>
@@ -559,11 +719,16 @@
             <w:r>
               <w:t xml:space="preserve">&lt;&lt;PK&gt;&gt; </w:t>
             </w:r>
+            <w:proofErr w:type="spellStart"/>
             <w:r>
               <w:t>Staff</w:t>
             </w:r>
             <w:r>
-              <w:t xml:space="preserve">RoleID: </w:t>
+              <w:t>RoleID</w:t>
+            </w:r>
+            <w:proofErr w:type="spellEnd"/>
+            <w:r>
+              <w:t xml:space="preserve">: </w:t>
             </w:r>
             <w:r>
               <w:t>int   increment</w:t>
@@ -571,12 +736,28 @@
           </w:p>
           <w:p>
             <w:r>
-              <w:t>&lt;&lt;FK&gt;&gt; StaffID: {references = Staff}</w:t>
-            </w:r>
-          </w:p>
-          <w:p>
-            <w:r>
-              <w:t>&lt;&lt;FK&gt;&gt; RoleID: {references = Role}</w:t>
+              <w:t xml:space="preserve">&lt;&lt;FK&gt;&gt; </w:t>
+            </w:r>
+            <w:proofErr w:type="spellStart"/>
+            <w:r>
+              <w:t>StaffID</w:t>
+            </w:r>
+            <w:proofErr w:type="spellEnd"/>
+            <w:r>
+              <w:t>: {references = Staff}</w:t>
+            </w:r>
+          </w:p>
+          <w:p>
+            <w:r>
+              <w:t xml:space="preserve">&lt;&lt;FK&gt;&gt; </w:t>
+            </w:r>
+            <w:proofErr w:type="spellStart"/>
+            <w:r>
+              <w:t>RoleID</w:t>
+            </w:r>
+            <w:proofErr w:type="spellEnd"/>
+            <w:r>
+              <w:t>: {references = Role}</w:t>
             </w:r>
           </w:p>
         </w:tc>
@@ -612,7 +793,15 @@
           </w:tcPr>
           <w:p>
             <w:r>
-              <w:t xml:space="preserve">&lt;&lt;PK&gt;&gt; CalenderID: </w:t>
+              <w:t xml:space="preserve">&lt;&lt;PK&gt;&gt; </w:t>
+            </w:r>
+            <w:proofErr w:type="spellStart"/>
+            <w:r>
+              <w:t>CalenderID</w:t>
+            </w:r>
+            <w:proofErr w:type="spellEnd"/>
+            <w:r>
+              <w:t xml:space="preserve">: </w:t>
             </w:r>
             <w:r>
               <w:t>int   increment</w:t>
@@ -620,17 +809,41 @@
           </w:p>
           <w:p>
             <w:r>
-              <w:t xml:space="preserve">               AppointmentDate: date</w:t>
-            </w:r>
-          </w:p>
-          <w:p>
-            <w:r>
-              <w:t xml:space="preserve">               AppointmentStartTime: time</w:t>
-            </w:r>
-          </w:p>
-          <w:p>
-            <w:r>
-              <w:t xml:space="preserve">               AppointmentEndTime: time</w:t>
+              <w:t xml:space="preserve">               </w:t>
+            </w:r>
+            <w:proofErr w:type="spellStart"/>
+            <w:r>
+              <w:t>AppointmentDate</w:t>
+            </w:r>
+            <w:proofErr w:type="spellEnd"/>
+            <w:r>
+              <w:t>: date</w:t>
+            </w:r>
+          </w:p>
+          <w:p>
+            <w:r>
+              <w:t xml:space="preserve">               </w:t>
+            </w:r>
+            <w:proofErr w:type="spellStart"/>
+            <w:r>
+              <w:t>AppointmentStartTime</w:t>
+            </w:r>
+            <w:proofErr w:type="spellEnd"/>
+            <w:r>
+              <w:t>: time</w:t>
+            </w:r>
+          </w:p>
+          <w:p>
+            <w:r>
+              <w:t xml:space="preserve">               </w:t>
+            </w:r>
+            <w:proofErr w:type="spellStart"/>
+            <w:r>
+              <w:t>AppointmentEndTime</w:t>
+            </w:r>
+            <w:proofErr w:type="spellEnd"/>
+            <w:r>
+              <w:t>: time</w:t>
             </w:r>
             <w:r>
               <w:t xml:space="preserve">      </w:t>
@@ -638,7 +851,15 @@
           </w:p>
           <w:p>
             <w:r>
-              <w:t xml:space="preserve">               TotalNumberOfParticipants: int</w:t>
+              <w:t xml:space="preserve">               </w:t>
+            </w:r>
+            <w:proofErr w:type="spellStart"/>
+            <w:r>
+              <w:t>TotalNumberOfParticipants</w:t>
+            </w:r>
+            <w:proofErr w:type="spellEnd"/>
+            <w:r>
+              <w:t>: int</w:t>
             </w:r>
             <w:r>
               <w:t xml:space="preserve">  </w:t>
@@ -646,8 +867,18 @@
           </w:p>
           <w:p>
             <w:r>
-              <w:t>&lt;&lt;FK&gt;&gt;  StaffID</w:t>
-            </w:r>
+              <w:t>&lt;&lt;FK&gt;</w:t>
+            </w:r>
+            <w:proofErr w:type="gramStart"/>
+            <w:r>
+              <w:t xml:space="preserve">&gt;  </w:t>
+            </w:r>
+            <w:proofErr w:type="spellStart"/>
+            <w:r>
+              <w:t>StaffID</w:t>
+            </w:r>
+            <w:proofErr w:type="spellEnd"/>
+            <w:proofErr w:type="gramEnd"/>
             <w:r>
               <w:t xml:space="preserve">: {references = </w:t>
             </w:r>
@@ -696,7 +927,15 @@
           </w:tcPr>
           <w:p>
             <w:r>
-              <w:t xml:space="preserve">&lt;&lt;PK&gt;&gt; BookingID: </w:t>
+              <w:t xml:space="preserve">&lt;&lt;PK&gt;&gt; </w:t>
+            </w:r>
+            <w:proofErr w:type="spellStart"/>
+            <w:r>
+              <w:t>BookingID</w:t>
+            </w:r>
+            <w:proofErr w:type="spellEnd"/>
+            <w:r>
+              <w:t xml:space="preserve">: </w:t>
             </w:r>
             <w:r>
               <w:t>int   increment</w:t>
@@ -704,7 +943,15 @@
           </w:p>
           <w:p>
             <w:r>
-              <w:t>&lt;&lt;FK&gt;&gt; MemberID: {references = Customer}</w:t>
+              <w:t xml:space="preserve">&lt;&lt;FK&gt;&gt; </w:t>
+            </w:r>
+            <w:proofErr w:type="spellStart"/>
+            <w:r>
+              <w:t>MemberID</w:t>
+            </w:r>
+            <w:proofErr w:type="spellEnd"/>
+            <w:r>
+              <w:t>: {references = Customer}</w:t>
             </w:r>
           </w:p>
           <w:p>
@@ -720,7 +967,15 @@
           </w:p>
           <w:p>
             <w:r>
-              <w:t xml:space="preserve">               LastName: Character {size = </w:t>
+              <w:t xml:space="preserve">               </w:t>
+            </w:r>
+            <w:proofErr w:type="spellStart"/>
+            <w:r>
+              <w:t>LastName</w:t>
+            </w:r>
+            <w:proofErr w:type="spellEnd"/>
+            <w:r>
+              <w:t xml:space="preserve">: Character {size = </w:t>
             </w:r>
             <w:r>
               <w:t>1</w:t>
@@ -744,8 +999,13 @@
             <w:r>
               <w:t xml:space="preserve">               </w:t>
             </w:r>
-            <w:r>
-              <w:t>WaiverSigned: BIT</w:t>
+            <w:proofErr w:type="spellStart"/>
+            <w:r>
+              <w:t>WaiverSigned</w:t>
+            </w:r>
+            <w:proofErr w:type="spellEnd"/>
+            <w:r>
+              <w:t>: BIT</w:t>
             </w:r>
           </w:p>
           <w:p>
@@ -755,7 +1015,15 @@
           </w:p>
           <w:p>
             <w:r>
-              <w:t>&lt;&lt;FK&gt;&gt; CalenderID: {references = Schedule}</w:t>
+              <w:t xml:space="preserve">&lt;&lt;FK&gt;&gt; </w:t>
+            </w:r>
+            <w:proofErr w:type="spellStart"/>
+            <w:r>
+              <w:t>CalenderID</w:t>
+            </w:r>
+            <w:proofErr w:type="spellEnd"/>
+            <w:r>
+              <w:t>: {references = Schedule}</w:t>
             </w:r>
           </w:p>
           <w:p>
@@ -786,9 +1054,11 @@
             <w:shd w:val="clear" w:color="auto" w:fill="AEAAAA" w:themeFill="background2" w:themeFillShade="BF"/>
           </w:tcPr>
           <w:p>
+            <w:proofErr w:type="spellStart"/>
             <w:r>
               <w:t>Areas_Of_Concern</w:t>
             </w:r>
+            <w:proofErr w:type="spellEnd"/>
           </w:p>
         </w:tc>
       </w:tr>
@@ -807,7 +1077,15 @@
           </w:p>
           <w:p>
             <w:r>
-              <w:t>&lt;&lt;FK&gt;&gt; BookingID: {references = Appointment}</w:t>
+              <w:t xml:space="preserve">&lt;&lt;FK&gt;&gt; </w:t>
+            </w:r>
+            <w:proofErr w:type="spellStart"/>
+            <w:r>
+              <w:t>BookingID</w:t>
+            </w:r>
+            <w:proofErr w:type="spellEnd"/>
+            <w:r>
+              <w:t>: {references = Appointment}</w:t>
             </w:r>
           </w:p>
           <w:p>
@@ -870,10 +1148,12 @@
             <w:shd w:val="clear" w:color="auto" w:fill="AEAAAA" w:themeFill="background2" w:themeFillShade="BF"/>
           </w:tcPr>
           <w:p>
+            <w:proofErr w:type="spellStart"/>
             <w:r>
               <w:lastRenderedPageBreak/>
               <w:t>Intake_Form</w:t>
             </w:r>
+            <w:proofErr w:type="spellEnd"/>
           </w:p>
         </w:tc>
       </w:tr>
@@ -892,12 +1172,28 @@
           </w:p>
           <w:p>
             <w:r>
-              <w:t>&lt;&lt;FK&gt;&gt; CustomerID: int</w:t>
-            </w:r>
-          </w:p>
-          <w:p>
-            <w:r>
-              <w:t>&lt;&lt;FK&gt;&gt; BookingID: int</w:t>
+              <w:t xml:space="preserve">&lt;&lt;FK&gt;&gt; </w:t>
+            </w:r>
+            <w:proofErr w:type="spellStart"/>
+            <w:r>
+              <w:t>CustomerID</w:t>
+            </w:r>
+            <w:proofErr w:type="spellEnd"/>
+            <w:r>
+              <w:t>: int</w:t>
+            </w:r>
+          </w:p>
+          <w:p>
+            <w:r>
+              <w:t xml:space="preserve">&lt;&lt;FK&gt;&gt; </w:t>
+            </w:r>
+            <w:proofErr w:type="spellStart"/>
+            <w:r>
+              <w:t>BookingID</w:t>
+            </w:r>
+            <w:proofErr w:type="spellEnd"/>
+            <w:r>
+              <w:t>: int</w:t>
             </w:r>
           </w:p>
           <w:p>
@@ -913,7 +1209,15 @@
           </w:p>
           <w:p>
             <w:r>
-              <w:t xml:space="preserve">               HealthConcerns: Character {size = </w:t>
+              <w:t xml:space="preserve">               </w:t>
+            </w:r>
+            <w:proofErr w:type="spellStart"/>
+            <w:r>
+              <w:t>HealthConcerns</w:t>
+            </w:r>
+            <w:proofErr w:type="spellEnd"/>
+            <w:r>
+              <w:t xml:space="preserve">: Character {size = </w:t>
             </w:r>
             <w:r>
               <w:t>3</w:t>
@@ -929,7 +1233,15 @@
           </w:p>
           <w:p>
             <w:r>
-              <w:t xml:space="preserve">               YogaInterests: </w:t>
+              <w:t xml:space="preserve">               </w:t>
+            </w:r>
+            <w:proofErr w:type="spellStart"/>
+            <w:r>
+              <w:t>YogaInterests</w:t>
+            </w:r>
+            <w:proofErr w:type="spellEnd"/>
+            <w:r>
+              <w:t xml:space="preserve">: </w:t>
             </w:r>
             <w:r>
               <w:t>text</w:t>
@@ -937,27 +1249,67 @@
           </w:p>
           <w:p>
             <w:r>
-              <w:t xml:space="preserve">               RatePhysicalActivity: int</w:t>
-            </w:r>
-          </w:p>
-          <w:p>
-            <w:r>
-              <w:t xml:space="preserve">               RateStress: int</w:t>
-            </w:r>
-          </w:p>
-          <w:p>
-            <w:r>
-              <w:t xml:space="preserve">               Comfortable_Self_Assessment: int</w:t>
-            </w:r>
-          </w:p>
-          <w:p>
-            <w:r>
-              <w:t xml:space="preserve">               Practice_Self_Assessment: int</w:t>
-            </w:r>
-          </w:p>
-          <w:p>
-            <w:r>
-              <w:t xml:space="preserve">               Health_Conditions_Recently_Past: </w:t>
+              <w:t xml:space="preserve">               </w:t>
+            </w:r>
+            <w:proofErr w:type="spellStart"/>
+            <w:r>
+              <w:t>RatePhysicalActivity</w:t>
+            </w:r>
+            <w:proofErr w:type="spellEnd"/>
+            <w:r>
+              <w:t>: int</w:t>
+            </w:r>
+          </w:p>
+          <w:p>
+            <w:r>
+              <w:t xml:space="preserve">               </w:t>
+            </w:r>
+            <w:proofErr w:type="spellStart"/>
+            <w:r>
+              <w:t>RateStress</w:t>
+            </w:r>
+            <w:proofErr w:type="spellEnd"/>
+            <w:r>
+              <w:t>: int</w:t>
+            </w:r>
+          </w:p>
+          <w:p>
+            <w:r>
+              <w:t xml:space="preserve">               </w:t>
+            </w:r>
+            <w:proofErr w:type="spellStart"/>
+            <w:r>
+              <w:t>Comfortable_Self_Assessment</w:t>
+            </w:r>
+            <w:proofErr w:type="spellEnd"/>
+            <w:r>
+              <w:t>: int</w:t>
+            </w:r>
+          </w:p>
+          <w:p>
+            <w:r>
+              <w:t xml:space="preserve">               </w:t>
+            </w:r>
+            <w:proofErr w:type="spellStart"/>
+            <w:r>
+              <w:t>Practice_Self_Assessment</w:t>
+            </w:r>
+            <w:proofErr w:type="spellEnd"/>
+            <w:r>
+              <w:t>: int</w:t>
+            </w:r>
+          </w:p>
+          <w:p>
+            <w:r>
+              <w:t xml:space="preserve">               </w:t>
+            </w:r>
+            <w:proofErr w:type="spellStart"/>
+            <w:r>
+              <w:t>Health_Conditions_Recently_Past</w:t>
+            </w:r>
+            <w:proofErr w:type="spellEnd"/>
+            <w:r>
+              <w:t xml:space="preserve">: </w:t>
             </w:r>
             <w:r>
               <w:t>text</w:t>
@@ -965,7 +1317,15 @@
           </w:p>
           <w:p>
             <w:r>
-              <w:t xml:space="preserve">               Concerns_Hopes_Goals_Anticipations: </w:t>
+              <w:t xml:space="preserve">               </w:t>
+            </w:r>
+            <w:proofErr w:type="spellStart"/>
+            <w:r>
+              <w:t>Concerns_Hopes_Goals_Anticipations</w:t>
+            </w:r>
+            <w:proofErr w:type="spellEnd"/>
+            <w:r>
+              <w:t xml:space="preserve">: </w:t>
             </w:r>
             <w:r>
               <w:t>text</w:t>
@@ -1004,28 +1364,54 @@
           </w:tcPr>
           <w:p>
             <w:r>
-              <w:t>&lt;&lt;PK&gt;&gt; InterestID</w:t>
-            </w:r>
-            <w:r>
-              <w:t>:</w:t>
-            </w:r>
-            <w:r>
-              <w:t xml:space="preserve"> int    increment</w:t>
-            </w:r>
-          </w:p>
-          <w:p>
-            <w:r>
-              <w:t xml:space="preserve">               InterestDesc: Characters {size = 250}</w:t>
-            </w:r>
-          </w:p>
-          <w:p>
-            <w:r>
-              <w:t xml:space="preserve">               CreatedDate: date</w:t>
-            </w:r>
-          </w:p>
-          <w:p>
-            <w:r>
-              <w:t xml:space="preserve">               LastModifiedDate: date</w:t>
+              <w:t xml:space="preserve">&lt;&lt;PK&gt;&gt; </w:t>
+            </w:r>
+            <w:proofErr w:type="spellStart"/>
+            <w:r>
+              <w:t>InterestID</w:t>
+            </w:r>
+            <w:proofErr w:type="spellEnd"/>
+            <w:r>
+              <w:t>: int</w:t>
+            </w:r>
+          </w:p>
+          <w:p>
+            <w:r>
+              <w:t xml:space="preserve">               </w:t>
+            </w:r>
+            <w:proofErr w:type="spellStart"/>
+            <w:r>
+              <w:t>InterestDesc</w:t>
+            </w:r>
+            <w:proofErr w:type="spellEnd"/>
+            <w:r>
+              <w:t>: Characters {size = 250}</w:t>
+            </w:r>
+          </w:p>
+          <w:p>
+            <w:r>
+              <w:t xml:space="preserve">               </w:t>
+            </w:r>
+            <w:proofErr w:type="spellStart"/>
+            <w:r>
+              <w:t>CreatedDate</w:t>
+            </w:r>
+            <w:proofErr w:type="spellEnd"/>
+            <w:r>
+              <w:t>: date</w:t>
+            </w:r>
+          </w:p>
+          <w:p>
+            <w:r>
+              <w:t xml:space="preserve">               </w:t>
+            </w:r>
+            <w:proofErr w:type="spellStart"/>
+            <w:r>
+              <w:t>LastModifiedDate</w:t>
+            </w:r>
+            <w:proofErr w:type="spellEnd"/>
+            <w:r>
+              <w:t>: date</w:t>
             </w:r>
           </w:p>
         </w:tc>
@@ -1061,8 +1447,16 @@
           </w:tcPr>
           <w:p>
             <w:r>
-              <w:t>&lt;&lt;PK&gt;&gt; InterestID</w:t>
-            </w:r>
+              <w:t xml:space="preserve">&lt;&lt;PK&gt;&gt; </w:t>
+            </w:r>
+            <w:proofErr w:type="spellStart"/>
+            <w:r>
+              <w:t>Goal</w:t>
+            </w:r>
+            <w:r>
+              <w:t>ID</w:t>
+            </w:r>
+            <w:proofErr w:type="spellEnd"/>
             <w:r>
               <w:t>:</w:t>
             </w:r>
@@ -1074,6 +1468,7 @@
             <w:r>
               <w:t xml:space="preserve">               </w:t>
             </w:r>
+            <w:proofErr w:type="spellStart"/>
             <w:r>
               <w:t>Goal</w:t>
             </w:r>
@@ -1083,6 +1478,7 @@
             <w:r>
               <w:t>ription</w:t>
             </w:r>
+            <w:proofErr w:type="spellEnd"/>
             <w:r>
               <w:t xml:space="preserve">: Characters {size = </w:t>
             </w:r>
@@ -1095,12 +1491,28 @@
           </w:p>
           <w:p>
             <w:r>
-              <w:t xml:space="preserve">               CreatedDate: date</w:t>
-            </w:r>
-          </w:p>
-          <w:p>
-            <w:r>
-              <w:t xml:space="preserve">               LastModifiedDate: date</w:t>
+              <w:t xml:space="preserve">               </w:t>
+            </w:r>
+            <w:proofErr w:type="spellStart"/>
+            <w:r>
+              <w:t>CreatedDate</w:t>
+            </w:r>
+            <w:proofErr w:type="spellEnd"/>
+            <w:r>
+              <w:t>: date</w:t>
+            </w:r>
+          </w:p>
+          <w:p>
+            <w:r>
+              <w:t xml:space="preserve">               </w:t>
+            </w:r>
+            <w:proofErr w:type="spellStart"/>
+            <w:r>
+              <w:t>LastModifiedDate</w:t>
+            </w:r>
+            <w:proofErr w:type="spellEnd"/>
+            <w:r>
+              <w:t>: date</w:t>
             </w:r>
           </w:p>
         </w:tc>
@@ -1123,9 +1535,11 @@
             <w:shd w:val="clear" w:color="auto" w:fill="AEAAAA" w:themeFill="background2" w:themeFillShade="BF"/>
           </w:tcPr>
           <w:p>
+            <w:proofErr w:type="spellStart"/>
             <w:r>
               <w:t>GoalsInterests</w:t>
             </w:r>
+            <w:proofErr w:type="spellEnd"/>
           </w:p>
         </w:tc>
       </w:tr>
@@ -1147,15 +1561,6 @@
             <w:r>
               <w:t xml:space="preserve">                  </w:t>
             </w:r>
-            <w:r>
-              <w:t>Need to add FK</w:t>
-            </w:r>
-            <w:r>
-              <w:t>’s</w:t>
-            </w:r>
-            <w:r>
-              <w:t xml:space="preserve"> to database</w:t>
-            </w:r>
           </w:p>
           <w:p>
             <w:r>
@@ -1164,8 +1569,13 @@
             <w:r>
               <w:t xml:space="preserve"> </w:t>
             </w:r>
-            <w:r>
-              <w:t>GoalsID: int</w:t>
+            <w:proofErr w:type="spellStart"/>
+            <w:r>
+              <w:t>GoalsID</w:t>
+            </w:r>
+            <w:proofErr w:type="spellEnd"/>
+            <w:r>
+              <w:t>: int</w:t>
             </w:r>
           </w:p>
           <w:p>
@@ -1173,7 +1583,15 @@
               <w:t>&lt;&lt;FK&gt;&gt;</w:t>
             </w:r>
             <w:r>
-              <w:t xml:space="preserve"> InterestID: int</w:t>
+              <w:t xml:space="preserve"> </w:t>
+            </w:r>
+            <w:proofErr w:type="spellStart"/>
+            <w:r>
+              <w:t>InterestID</w:t>
+            </w:r>
+            <w:proofErr w:type="spellEnd"/>
+            <w:r>
+              <w:t>: int</w:t>
             </w:r>
           </w:p>
           <w:p>
@@ -1181,7 +1599,15 @@
               <w:t>&lt;&lt;FK&gt;&gt;</w:t>
             </w:r>
             <w:r>
-              <w:t xml:space="preserve"> BookingID: int</w:t>
+              <w:t xml:space="preserve"> </w:t>
+            </w:r>
+            <w:proofErr w:type="spellStart"/>
+            <w:r>
+              <w:t>BookingID</w:t>
+            </w:r>
+            <w:proofErr w:type="spellEnd"/>
+            <w:r>
+              <w:t>: int</w:t>
             </w:r>
           </w:p>
         </w:tc>

</xml_diff>

<commit_message>
Updated SQL create and compared to current MOYO
</commit_message>
<xml_diff>
--- a/Data View.docx
+++ b/Data View.docx
@@ -41,16 +41,72 @@
           </w:tcPr>
           <w:p>
             <w:r>
-              <w:t>&lt;&lt;PK&gt;&gt; ID: int    increment</w:t>
-            </w:r>
-          </w:p>
-          <w:p>
-            <w:r>
-              <w:t xml:space="preserve">&lt;&lt;FK&gt;&gt; </w:t>
-            </w:r>
-            <w:proofErr w:type="spellStart"/>
-            <w:r>
-              <w:t>CustomerID</w:t>
+              <w:t xml:space="preserve">&lt;&lt;PK&gt;&gt; Email: </w:t>
+            </w:r>
+            <w:r>
+              <w:t xml:space="preserve">Variable Character </w:t>
+            </w:r>
+            <w:r>
+              <w:t xml:space="preserve">{size = 350}      </w:t>
+            </w:r>
+          </w:p>
+          <w:p>
+            <w:r>
+              <w:t xml:space="preserve">               Password: Character {size = </w:t>
+            </w:r>
+            <w:r>
+              <w:t>25</w:t>
+            </w:r>
+            <w:r>
+              <w:t>0}</w:t>
+            </w:r>
+          </w:p>
+          <w:p>
+            <w:r>
+              <w:t xml:space="preserve">               </w:t>
+            </w:r>
+            <w:proofErr w:type="spellStart"/>
+            <w:r>
+              <w:t>ConfirmPassword</w:t>
+            </w:r>
+            <w:proofErr w:type="spellEnd"/>
+            <w:r>
+              <w:t xml:space="preserve">: Character {size = 250} </w:t>
+            </w:r>
+          </w:p>
+          <w:p>
+            <w:r>
+              <w:t xml:space="preserve">               </w:t>
+            </w:r>
+            <w:proofErr w:type="spellStart"/>
+            <w:r>
+              <w:t>CreatedDate</w:t>
+            </w:r>
+            <w:proofErr w:type="spellEnd"/>
+            <w:r>
+              <w:t>: date</w:t>
+            </w:r>
+          </w:p>
+          <w:p>
+            <w:r>
+              <w:t xml:space="preserve">               </w:t>
+            </w:r>
+            <w:proofErr w:type="spellStart"/>
+            <w:r>
+              <w:t>LastModifiedDate</w:t>
+            </w:r>
+            <w:proofErr w:type="spellEnd"/>
+            <w:r>
+              <w:t>: date</w:t>
+            </w:r>
+          </w:p>
+          <w:p>
+            <w:r>
+              <w:t xml:space="preserve">               </w:t>
+            </w:r>
+            <w:proofErr w:type="spellStart"/>
+            <w:r>
+              <w:t>failedLoginAttempts</w:t>
             </w:r>
             <w:proofErr w:type="spellEnd"/>
             <w:r>
@@ -62,78 +118,16 @@
               <w:t xml:space="preserve">               </w:t>
             </w:r>
             <w:r>
-              <w:t xml:space="preserve">Email: Character {size = </w:t>
-            </w:r>
-            <w:r>
-              <w:t>3</w:t>
-            </w:r>
-            <w:r>
-              <w:t>50}</w:t>
-            </w:r>
-            <w:r>
-              <w:t xml:space="preserve">      </w:t>
-            </w:r>
-          </w:p>
-          <w:p>
-            <w:r>
-              <w:t xml:space="preserve">               Password: Character {size = </w:t>
-            </w:r>
-            <w:r>
-              <w:t>25</w:t>
-            </w:r>
-            <w:r>
-              <w:t>0}</w:t>
-            </w:r>
-          </w:p>
-          <w:p>
-            <w:r>
-              <w:t xml:space="preserve">               </w:t>
-            </w:r>
-            <w:proofErr w:type="spellStart"/>
-            <w:r>
-              <w:t>CreatedDate</w:t>
-            </w:r>
-            <w:proofErr w:type="spellEnd"/>
-            <w:r>
-              <w:t>: date</w:t>
-            </w:r>
-          </w:p>
-          <w:p>
-            <w:r>
-              <w:t xml:space="preserve">               </w:t>
-            </w:r>
-            <w:proofErr w:type="spellStart"/>
-            <w:r>
-              <w:t>LastModifiedDate</w:t>
-            </w:r>
-            <w:proofErr w:type="spellEnd"/>
-            <w:r>
-              <w:t>: date</w:t>
-            </w:r>
-          </w:p>
-          <w:p>
-            <w:r>
-              <w:t xml:space="preserve">               </w:t>
-            </w:r>
-            <w:proofErr w:type="spellStart"/>
-            <w:r>
-              <w:t>failedLoginAttempts</w:t>
-            </w:r>
-            <w:proofErr w:type="spellEnd"/>
-            <w:r>
-              <w:t>: int</w:t>
-            </w:r>
-          </w:p>
-          <w:p>
-            <w:r>
-              <w:t xml:space="preserve">               </w:t>
-            </w:r>
-            <w:r>
               <w:t>Status</w:t>
             </w:r>
             <w:r>
-              <w:t>: BIT</w:t>
-            </w:r>
+              <w:t xml:space="preserve">: </w:t>
+            </w:r>
+            <w:proofErr w:type="spellStart"/>
+            <w:r>
+              <w:t>tinyint</w:t>
+            </w:r>
+            <w:proofErr w:type="spellEnd"/>
           </w:p>
         </w:tc>
       </w:tr>
@@ -184,6 +178,34 @@
           </w:p>
           <w:p>
             <w:r>
+              <w:t>&lt;&lt;FK&gt;</w:t>
+            </w:r>
+            <w:r>
+              <w:t>&gt; Email</w:t>
+            </w:r>
+            <w:r>
+              <w:t xml:space="preserve">: </w:t>
+            </w:r>
+            <w:r>
+              <w:t xml:space="preserve">Variable Character </w:t>
+            </w:r>
+            <w:r>
+              <w:t>{</w:t>
+            </w:r>
+            <w:r>
+              <w:t xml:space="preserve">references = </w:t>
+            </w:r>
+            <w:proofErr w:type="spellStart"/>
+            <w:r>
+              <w:t>LogIn</w:t>
+            </w:r>
+            <w:proofErr w:type="spellEnd"/>
+            <w:r>
+              <w:t>}</w:t>
+            </w:r>
+          </w:p>
+          <w:p>
+            <w:r>
               <w:t xml:space="preserve">               FirstName: Character {size = </w:t>
             </w:r>
             <w:r>
@@ -286,7 +308,7 @@
           </w:p>
           <w:p>
             <w:r>
-              <w:t xml:space="preserve">               Email: Character {size = </w:t>
+              <w:t xml:space="preserve">               Hobbies: Character {size = </w:t>
             </w:r>
             <w:r>
               <w:t>3</w:t>
@@ -297,32 +319,16 @@
           </w:p>
           <w:p>
             <w:r>
-              <w:t xml:space="preserve">               Hobbies: Character {size = </w:t>
+              <w:t xml:space="preserve">               Occupation: Character {size</w:t>
+            </w:r>
+            <w:r>
+              <w:t xml:space="preserve"> = </w:t>
             </w:r>
             <w:r>
               <w:t>3</w:t>
             </w:r>
             <w:r>
-              <w:t>50}</w:t>
-            </w:r>
-          </w:p>
-          <w:p>
-            <w:r>
-              <w:t xml:space="preserve">               Occupation: Character {size</w:t>
-            </w:r>
-            <w:r>
-              <w:t xml:space="preserve"> = </w:t>
-            </w:r>
-            <w:r>
-              <w:t>3</w:t>
-            </w:r>
-            <w:r>
               <w:t>00}</w:t>
-            </w:r>
-          </w:p>
-          <w:p>
-            <w:r>
-              <w:t xml:space="preserve">               Status: BIT</w:t>
             </w:r>
           </w:p>
         </w:tc>
@@ -391,7 +397,10 @@
               <w:t xml:space="preserve">: </w:t>
             </w:r>
             <w:r>
-              <w:t xml:space="preserve">Character </w:t>
+              <w:t>int</w:t>
+            </w:r>
+            <w:r>
+              <w:t xml:space="preserve"> </w:t>
             </w:r>
             <w:r>
               <w:t>{references = Customers}</w:t>
@@ -442,7 +451,13 @@
           </w:p>
           <w:p>
             <w:r>
-              <w:t xml:space="preserve">               Email: Character {size = </w:t>
+              <w:t xml:space="preserve">               Email: </w:t>
+            </w:r>
+            <w:r>
+              <w:t xml:space="preserve">Variable Character </w:t>
+            </w:r>
+            <w:r>
+              <w:t xml:space="preserve">{size = </w:t>
             </w:r>
             <w:r>
               <w:t>3</w:t>
@@ -495,19 +510,25 @@
           </w:tcPr>
           <w:p>
             <w:r>
-              <w:t xml:space="preserve">&lt;&lt;PK&gt;&gt; </w:t>
-            </w:r>
-            <w:proofErr w:type="spellStart"/>
-            <w:r>
-              <w:t>StaffID</w:t>
-            </w:r>
-            <w:proofErr w:type="spellEnd"/>
+              <w:t>&lt;&lt;PK&gt;&gt; StaffID</w:t>
+            </w:r>
             <w:r>
               <w:t>: int   increment</w:t>
             </w:r>
           </w:p>
           <w:p>
             <w:r>
+              <w:t xml:space="preserve">&lt;&lt;FK&gt;&gt; Email: </w:t>
+            </w:r>
+            <w:r>
+              <w:t xml:space="preserve">Variable </w:t>
+            </w:r>
+            <w:r>
+              <w:t>Character {size = 350}</w:t>
+            </w:r>
+          </w:p>
+          <w:p>
+            <w:r>
               <w:t xml:space="preserve">               FirstName: Character {size = </w:t>
             </w:r>
             <w:r>
@@ -556,17 +577,6 @@
             <w:proofErr w:type="spellEnd"/>
             <w:r>
               <w:t>: Character {size = 10}</w:t>
-            </w:r>
-          </w:p>
-          <w:p>
-            <w:r>
-              <w:t xml:space="preserve">               Email: Character {size = </w:t>
-            </w:r>
-            <w:r>
-              <w:t>3</w:t>
-            </w:r>
-            <w:r>
-              <w:t>50}</w:t>
             </w:r>
           </w:p>
           <w:p>
@@ -604,6 +614,7 @@
           </w:tcPr>
           <w:p>
             <w:r>
+              <w:lastRenderedPageBreak/>
               <w:t>Role</w:t>
             </w:r>
           </w:p>
@@ -671,6 +682,9 @@
             <w:proofErr w:type="spellEnd"/>
             <w:r>
               <w:t xml:space="preserve">: </w:t>
+            </w:r>
+            <w:r>
+              <w:t xml:space="preserve">int </w:t>
             </w:r>
             <w:r>
               <w:t>{references = Staff</w:t>
@@ -736,15 +750,7 @@
           </w:p>
           <w:p>
             <w:r>
-              <w:t xml:space="preserve">&lt;&lt;FK&gt;&gt; </w:t>
-            </w:r>
-            <w:proofErr w:type="spellStart"/>
-            <w:r>
-              <w:t>StaffID</w:t>
-            </w:r>
-            <w:proofErr w:type="spellEnd"/>
-            <w:r>
-              <w:t>: {references = Staff}</w:t>
+              <w:t>&lt;&lt;FK&gt;&gt; StaffID: {references = Staff}</w:t>
             </w:r>
           </w:p>
           <w:p>
@@ -809,6 +815,23 @@
           </w:p>
           <w:p>
             <w:r>
+              <w:t>&lt;&lt;FK&gt;</w:t>
+            </w:r>
+            <w:r>
+              <w:t>&gt; StaffID</w:t>
+            </w:r>
+            <w:r>
+              <w:t xml:space="preserve">: </w:t>
+            </w:r>
+            <w:r>
+              <w:t xml:space="preserve">int </w:t>
+            </w:r>
+            <w:r>
+              <w:t xml:space="preserve">{references = Staff} </w:t>
+            </w:r>
+          </w:p>
+          <w:p>
+            <w:r>
               <w:t xml:space="preserve">               </w:t>
             </w:r>
             <w:proofErr w:type="spellStart"/>
@@ -867,29 +890,13 @@
           </w:p>
           <w:p>
             <w:r>
-              <w:t>&lt;&lt;FK&gt;</w:t>
-            </w:r>
-            <w:proofErr w:type="gramStart"/>
-            <w:r>
-              <w:t xml:space="preserve">&gt;  </w:t>
-            </w:r>
-            <w:proofErr w:type="spellStart"/>
-            <w:r>
-              <w:t>StaffID</w:t>
-            </w:r>
-            <w:proofErr w:type="spellEnd"/>
-            <w:proofErr w:type="gramEnd"/>
-            <w:r>
-              <w:t xml:space="preserve">: {references = </w:t>
-            </w:r>
-            <w:r>
-              <w:t xml:space="preserve">Staff} </w:t>
-            </w:r>
-          </w:p>
-          <w:p>
-            <w:r>
-              <w:t xml:space="preserve">               Status: BIT</w:t>
-            </w:r>
+              <w:t xml:space="preserve">               Status: </w:t>
+            </w:r>
+            <w:proofErr w:type="spellStart"/>
+            <w:r>
+              <w:t>tinyint</w:t>
+            </w:r>
+            <w:proofErr w:type="spellEnd"/>
             <w:r>
               <w:t xml:space="preserve">                          </w:t>
             </w:r>
@@ -947,11 +954,36 @@
             </w:r>
             <w:proofErr w:type="spellStart"/>
             <w:r>
-              <w:t>MemberID</w:t>
-            </w:r>
-            <w:proofErr w:type="spellEnd"/>
-            <w:r>
-              <w:t>: {references = Customer}</w:t>
+              <w:t>CustomerID</w:t>
+            </w:r>
+            <w:proofErr w:type="spellEnd"/>
+            <w:r>
+              <w:t xml:space="preserve">: </w:t>
+            </w:r>
+            <w:r>
+              <w:t xml:space="preserve">int </w:t>
+            </w:r>
+            <w:r>
+              <w:t>{references = Customer}</w:t>
+            </w:r>
+          </w:p>
+          <w:p>
+            <w:r>
+              <w:t xml:space="preserve">&lt;&lt;FK&gt;&gt; </w:t>
+            </w:r>
+            <w:proofErr w:type="spellStart"/>
+            <w:r>
+              <w:t>CalenderID</w:t>
+            </w:r>
+            <w:proofErr w:type="spellEnd"/>
+            <w:r>
+              <w:t xml:space="preserve">: </w:t>
+            </w:r>
+            <w:r>
+              <w:t xml:space="preserve">int </w:t>
+            </w:r>
+            <w:r>
+              <w:t>{references = Schedule}</w:t>
             </w:r>
           </w:p>
           <w:p>
@@ -1011,19 +1043,6 @@
           <w:p>
             <w:r>
               <w:t xml:space="preserve">               Witness: Character {size = 300}</w:t>
-            </w:r>
-          </w:p>
-          <w:p>
-            <w:r>
-              <w:t xml:space="preserve">&lt;&lt;FK&gt;&gt; </w:t>
-            </w:r>
-            <w:proofErr w:type="spellStart"/>
-            <w:r>
-              <w:t>CalenderID</w:t>
-            </w:r>
-            <w:proofErr w:type="spellEnd"/>
-            <w:r>
-              <w:t>: {references = Schedule}</w:t>
             </w:r>
           </w:p>
           <w:p>
@@ -1085,7 +1104,13 @@
             </w:r>
             <w:proofErr w:type="spellEnd"/>
             <w:r>
-              <w:t>: {references = Appointment}</w:t>
+              <w:t>:</w:t>
+            </w:r>
+            <w:r>
+              <w:t xml:space="preserve"> int</w:t>
+            </w:r>
+            <w:r>
+              <w:t xml:space="preserve"> {references = Appointment}</w:t>
             </w:r>
           </w:p>
           <w:p>
@@ -1126,6 +1151,227 @@
           <w:p>
             <w:r>
               <w:t xml:space="preserve">               Neck: BIT</w:t>
+            </w:r>
+          </w:p>
+        </w:tc>
+      </w:tr>
+    </w:tbl>
+    <w:p/>
+    <w:p/>
+    <w:tbl>
+      <w:tblPr>
+        <w:tblStyle w:val="TableGrid"/>
+        <w:tblW w:w="0" w:type="auto"/>
+        <w:tblLook w:val="04A0" w:firstRow="1" w:lastRow="0" w:firstColumn="1" w:lastColumn="0" w:noHBand="0" w:noVBand="1"/>
+      </w:tblPr>
+      <w:tblGrid>
+        <w:gridCol w:w="9350"/>
+      </w:tblGrid>
+      <w:tr>
+        <w:tc>
+          <w:tcPr>
+            <w:tcW w:w="9350" w:type="dxa"/>
+            <w:shd w:val="clear" w:color="auto" w:fill="AEAAAA" w:themeFill="background2" w:themeFillShade="BF"/>
+          </w:tcPr>
+          <w:p>
+            <w:proofErr w:type="spellStart"/>
+            <w:r>
+              <w:lastRenderedPageBreak/>
+              <w:t>Intake_Form</w:t>
+            </w:r>
+            <w:proofErr w:type="spellEnd"/>
+          </w:p>
+        </w:tc>
+      </w:tr>
+      <w:tr>
+        <w:tc>
+          <w:tcPr>
+            <w:tcW w:w="9350" w:type="dxa"/>
+          </w:tcPr>
+          <w:p>
+            <w:r>
+              <w:t xml:space="preserve">&lt;&lt;PK&gt;&gt; </w:t>
+            </w:r>
+            <w:proofErr w:type="spellStart"/>
+            <w:r>
+              <w:t>IntakeForm</w:t>
+            </w:r>
+            <w:r>
+              <w:t>ID</w:t>
+            </w:r>
+            <w:proofErr w:type="spellEnd"/>
+            <w:r>
+              <w:t xml:space="preserve">: </w:t>
+            </w:r>
+            <w:r>
+              <w:t>int   increment</w:t>
+            </w:r>
+          </w:p>
+          <w:p>
+            <w:r>
+              <w:t xml:space="preserve">&lt;&lt;FK&gt;&gt; </w:t>
+            </w:r>
+            <w:proofErr w:type="spellStart"/>
+            <w:r>
+              <w:t>CustomerID</w:t>
+            </w:r>
+            <w:proofErr w:type="spellEnd"/>
+            <w:r>
+              <w:t>: int</w:t>
+            </w:r>
+            <w:r>
+              <w:t xml:space="preserve"> {references = Customers}</w:t>
+            </w:r>
+          </w:p>
+          <w:p>
+            <w:r>
+              <w:t xml:space="preserve">&lt;&lt;FK&gt;&gt; </w:t>
+            </w:r>
+            <w:proofErr w:type="spellStart"/>
+            <w:r>
+              <w:t>BookingID</w:t>
+            </w:r>
+            <w:proofErr w:type="spellEnd"/>
+            <w:r>
+              <w:t>: int</w:t>
+            </w:r>
+            <w:r>
+              <w:t xml:space="preserve"> {references = Appointment}</w:t>
+            </w:r>
+          </w:p>
+          <w:p>
+            <w:r>
+              <w:t xml:space="preserve">               Injuries: Character {size = </w:t>
+            </w:r>
+            <w:r>
+              <w:t>3</w:t>
+            </w:r>
+            <w:r>
+              <w:t>50}</w:t>
+            </w:r>
+          </w:p>
+          <w:p>
+            <w:r>
+              <w:t xml:space="preserve">               </w:t>
+            </w:r>
+            <w:proofErr w:type="spellStart"/>
+            <w:r>
+              <w:t>HealthConcerns</w:t>
+            </w:r>
+            <w:proofErr w:type="spellEnd"/>
+            <w:r>
+              <w:t xml:space="preserve">: Character {size = </w:t>
+            </w:r>
+            <w:r>
+              <w:t>3</w:t>
+            </w:r>
+            <w:r>
+              <w:t>50}</w:t>
+            </w:r>
+          </w:p>
+          <w:p>
+            <w:r>
+              <w:t xml:space="preserve">               Goals: text</w:t>
+            </w:r>
+          </w:p>
+          <w:p>
+            <w:r>
+              <w:t xml:space="preserve">               </w:t>
+            </w:r>
+            <w:proofErr w:type="spellStart"/>
+            <w:r>
+              <w:t>YogaInterests</w:t>
+            </w:r>
+            <w:proofErr w:type="spellEnd"/>
+            <w:r>
+              <w:t xml:space="preserve">: </w:t>
+            </w:r>
+            <w:r>
+              <w:t>text</w:t>
+            </w:r>
+          </w:p>
+          <w:p>
+            <w:r>
+              <w:t xml:space="preserve">               </w:t>
+            </w:r>
+            <w:proofErr w:type="spellStart"/>
+            <w:r>
+              <w:t>RatePhysicalActivity</w:t>
+            </w:r>
+            <w:proofErr w:type="spellEnd"/>
+            <w:r>
+              <w:t>: int</w:t>
+            </w:r>
+          </w:p>
+          <w:p>
+            <w:r>
+              <w:t xml:space="preserve">               </w:t>
+            </w:r>
+            <w:proofErr w:type="spellStart"/>
+            <w:r>
+              <w:t>RateStress</w:t>
+            </w:r>
+            <w:proofErr w:type="spellEnd"/>
+            <w:r>
+              <w:t>: int</w:t>
+            </w:r>
+          </w:p>
+          <w:p>
+            <w:r>
+              <w:t xml:space="preserve">               </w:t>
+            </w:r>
+            <w:proofErr w:type="spellStart"/>
+            <w:r>
+              <w:t>Comfortable_Self_Assessment</w:t>
+            </w:r>
+            <w:proofErr w:type="spellEnd"/>
+            <w:r>
+              <w:t>: int</w:t>
+            </w:r>
+          </w:p>
+          <w:p>
+            <w:r>
+              <w:t xml:space="preserve">               </w:t>
+            </w:r>
+            <w:proofErr w:type="spellStart"/>
+            <w:r>
+              <w:t>Practice_Self_Assessment</w:t>
+            </w:r>
+            <w:proofErr w:type="spellEnd"/>
+            <w:r>
+              <w:t>: int</w:t>
+            </w:r>
+          </w:p>
+          <w:p>
+            <w:r>
+              <w:t xml:space="preserve">               </w:t>
+            </w:r>
+            <w:proofErr w:type="spellStart"/>
+            <w:r>
+              <w:t>Health_Conditions_Recently_Past</w:t>
+            </w:r>
+            <w:proofErr w:type="spellEnd"/>
+            <w:r>
+              <w:t xml:space="preserve">: </w:t>
+            </w:r>
+            <w:r>
+              <w:t>text</w:t>
+            </w:r>
+          </w:p>
+          <w:p>
+            <w:r>
+              <w:t xml:space="preserve">               </w:t>
+            </w:r>
+            <w:proofErr w:type="spellStart"/>
+            <w:r>
+              <w:t>Concerns_Hopes_Goals_Anticipations</w:t>
+            </w:r>
+            <w:proofErr w:type="spellEnd"/>
+            <w:r>
+              <w:t xml:space="preserve">: </w:t>
+            </w:r>
+            <w:r>
+              <w:t>text</w:t>
             </w:r>
           </w:p>
         </w:tc>
@@ -1148,35 +1394,24 @@
             <w:shd w:val="clear" w:color="auto" w:fill="AEAAAA" w:themeFill="background2" w:themeFillShade="BF"/>
           </w:tcPr>
           <w:p>
-            <w:proofErr w:type="spellStart"/>
-            <w:r>
-              <w:lastRenderedPageBreak/>
-              <w:t>Intake_Form</w:t>
-            </w:r>
-            <w:proofErr w:type="spellEnd"/>
-          </w:p>
-        </w:tc>
-      </w:tr>
-      <w:tr>
-        <w:tc>
-          <w:tcPr>
-            <w:tcW w:w="9350" w:type="dxa"/>
-          </w:tcPr>
-          <w:p>
-            <w:r>
-              <w:t xml:space="preserve">&lt;&lt;PK&gt;&gt; ID: </w:t>
-            </w:r>
-            <w:r>
-              <w:t>int   increment</w:t>
-            </w:r>
-          </w:p>
-          <w:p>
-            <w:r>
-              <w:t xml:space="preserve">&lt;&lt;FK&gt;&gt; </w:t>
-            </w:r>
-            <w:proofErr w:type="spellStart"/>
-            <w:r>
-              <w:t>CustomerID</w:t>
+            <w:r>
+              <w:t>Interests</w:t>
+            </w:r>
+          </w:p>
+        </w:tc>
+      </w:tr>
+      <w:tr>
+        <w:tc>
+          <w:tcPr>
+            <w:tcW w:w="9350" w:type="dxa"/>
+          </w:tcPr>
+          <w:p>
+            <w:r>
+              <w:t xml:space="preserve">&lt;&lt;PK&gt;&gt; </w:t>
+            </w:r>
+            <w:proofErr w:type="spellStart"/>
+            <w:r>
+              <w:t>InterestID</w:t>
             </w:r>
             <w:proofErr w:type="spellEnd"/>
             <w:r>
@@ -1185,150 +1420,50 @@
           </w:p>
           <w:p>
             <w:r>
-              <w:t xml:space="preserve">&lt;&lt;FK&gt;&gt; </w:t>
-            </w:r>
-            <w:proofErr w:type="spellStart"/>
-            <w:r>
-              <w:t>BookingID</w:t>
-            </w:r>
-            <w:proofErr w:type="spellEnd"/>
-            <w:r>
-              <w:t>: int</w:t>
-            </w:r>
-          </w:p>
-          <w:p>
-            <w:r>
-              <w:t xml:space="preserve">               Injuries: Character {size = </w:t>
-            </w:r>
-            <w:r>
-              <w:t>3</w:t>
-            </w:r>
-            <w:r>
-              <w:t>50}</w:t>
-            </w:r>
-          </w:p>
-          <w:p>
-            <w:r>
-              <w:t xml:space="preserve">               </w:t>
-            </w:r>
-            <w:proofErr w:type="spellStart"/>
-            <w:r>
-              <w:t>HealthConcerns</w:t>
-            </w:r>
-            <w:proofErr w:type="spellEnd"/>
-            <w:r>
-              <w:t xml:space="preserve">: Character {size = </w:t>
-            </w:r>
-            <w:r>
-              <w:t>3</w:t>
-            </w:r>
-            <w:r>
-              <w:t>50}</w:t>
-            </w:r>
-          </w:p>
-          <w:p>
-            <w:r>
-              <w:t xml:space="preserve">               Goals: text</w:t>
-            </w:r>
-          </w:p>
-          <w:p>
-            <w:r>
-              <w:t xml:space="preserve">               </w:t>
-            </w:r>
-            <w:proofErr w:type="spellStart"/>
-            <w:r>
-              <w:t>YogaInterests</w:t>
+              <w:t xml:space="preserve">               </w:t>
+            </w:r>
+            <w:proofErr w:type="spellStart"/>
+            <w:r>
+              <w:t>InterestDesc</w:t>
             </w:r>
             <w:proofErr w:type="spellEnd"/>
             <w:r>
               <w:t xml:space="preserve">: </w:t>
             </w:r>
             <w:r>
-              <w:t>text</w:t>
-            </w:r>
-          </w:p>
-          <w:p>
-            <w:r>
-              <w:t xml:space="preserve">               </w:t>
-            </w:r>
-            <w:proofErr w:type="spellStart"/>
-            <w:r>
-              <w:t>RatePhysicalActivity</w:t>
-            </w:r>
-            <w:proofErr w:type="spellEnd"/>
-            <w:r>
-              <w:t>: int</w:t>
-            </w:r>
-          </w:p>
-          <w:p>
-            <w:r>
-              <w:t xml:space="preserve">               </w:t>
-            </w:r>
-            <w:proofErr w:type="spellStart"/>
-            <w:r>
-              <w:t>RateStress</w:t>
-            </w:r>
-            <w:proofErr w:type="spellEnd"/>
-            <w:r>
-              <w:t>: int</w:t>
-            </w:r>
-          </w:p>
-          <w:p>
-            <w:r>
-              <w:t xml:space="preserve">               </w:t>
-            </w:r>
-            <w:proofErr w:type="spellStart"/>
-            <w:r>
-              <w:t>Comfortable_Self_Assessment</w:t>
-            </w:r>
-            <w:proofErr w:type="spellEnd"/>
-            <w:r>
-              <w:t>: int</w:t>
-            </w:r>
-          </w:p>
-          <w:p>
-            <w:r>
-              <w:t xml:space="preserve">               </w:t>
-            </w:r>
-            <w:proofErr w:type="spellStart"/>
-            <w:r>
-              <w:t>Practice_Self_Assessment</w:t>
-            </w:r>
-            <w:proofErr w:type="spellEnd"/>
-            <w:r>
-              <w:t>: int</w:t>
-            </w:r>
-          </w:p>
-          <w:p>
-            <w:r>
-              <w:t xml:space="preserve">               </w:t>
-            </w:r>
-            <w:proofErr w:type="spellStart"/>
-            <w:r>
-              <w:t>Health_Conditions_Recently_Past</w:t>
-            </w:r>
-            <w:proofErr w:type="spellEnd"/>
-            <w:r>
-              <w:t xml:space="preserve">: </w:t>
-            </w:r>
-            <w:r>
-              <w:t>text</w:t>
-            </w:r>
-          </w:p>
-          <w:p>
-            <w:r>
-              <w:t xml:space="preserve">               </w:t>
-            </w:r>
-            <w:proofErr w:type="spellStart"/>
-            <w:r>
-              <w:t>Concerns_Hopes_Goals_Anticipations</w:t>
-            </w:r>
-            <w:proofErr w:type="spellEnd"/>
-            <w:r>
-              <w:t xml:space="preserve">: </w:t>
-            </w:r>
-            <w:r>
-              <w:t>text</w:t>
+              <w:t>Variable</w:t>
+            </w:r>
+            <w:r>
+              <w:t xml:space="preserve"> </w:t>
+            </w:r>
+            <w:r>
+              <w:t>Character {size = 250}</w:t>
+            </w:r>
+          </w:p>
+          <w:p>
+            <w:r>
+              <w:t xml:space="preserve">               </w:t>
+            </w:r>
+            <w:proofErr w:type="spellStart"/>
+            <w:r>
+              <w:t>CreatedDate</w:t>
+            </w:r>
+            <w:proofErr w:type="spellEnd"/>
+            <w:r>
+              <w:t>: date</w:t>
+            </w:r>
+          </w:p>
+          <w:p>
+            <w:r>
+              <w:t xml:space="preserve">               </w:t>
+            </w:r>
+            <w:proofErr w:type="spellStart"/>
+            <w:r>
+              <w:t>LastModifiedDate</w:t>
+            </w:r>
+            <w:proofErr w:type="spellEnd"/>
+            <w:r>
+              <w:t>: date</w:t>
             </w:r>
           </w:p>
         </w:tc>
@@ -1352,7 +1487,7 @@
           </w:tcPr>
           <w:p>
             <w:r>
-              <w:t>Interests</w:t>
+              <w:t>Goals</w:t>
             </w:r>
           </w:p>
         </w:tc>
@@ -1368,90 +1503,10 @@
             </w:r>
             <w:proofErr w:type="spellStart"/>
             <w:r>
-              <w:t>InterestID</w:t>
-            </w:r>
-            <w:proofErr w:type="spellEnd"/>
-            <w:r>
-              <w:t>: int</w:t>
-            </w:r>
-          </w:p>
-          <w:p>
-            <w:r>
-              <w:t xml:space="preserve">               </w:t>
-            </w:r>
-            <w:proofErr w:type="spellStart"/>
-            <w:r>
-              <w:t>InterestDesc</w:t>
-            </w:r>
-            <w:proofErr w:type="spellEnd"/>
-            <w:r>
-              <w:t>: Characters {size = 250}</w:t>
-            </w:r>
-          </w:p>
-          <w:p>
-            <w:r>
-              <w:t xml:space="preserve">               </w:t>
-            </w:r>
-            <w:proofErr w:type="spellStart"/>
-            <w:r>
-              <w:t>CreatedDate</w:t>
-            </w:r>
-            <w:proofErr w:type="spellEnd"/>
-            <w:r>
-              <w:t>: date</w:t>
-            </w:r>
-          </w:p>
-          <w:p>
-            <w:r>
-              <w:t xml:space="preserve">               </w:t>
-            </w:r>
-            <w:proofErr w:type="spellStart"/>
-            <w:r>
-              <w:t>LastModifiedDate</w:t>
-            </w:r>
-            <w:proofErr w:type="spellEnd"/>
-            <w:r>
-              <w:t>: date</w:t>
-            </w:r>
-          </w:p>
-        </w:tc>
-      </w:tr>
-    </w:tbl>
-    <w:p/>
-    <w:tbl>
-      <w:tblPr>
-        <w:tblStyle w:val="TableGrid"/>
-        <w:tblW w:w="0" w:type="auto"/>
-        <w:tblLook w:val="04A0" w:firstRow="1" w:lastRow="0" w:firstColumn="1" w:lastColumn="0" w:noHBand="0" w:noVBand="1"/>
-      </w:tblPr>
-      <w:tblGrid>
-        <w:gridCol w:w="9350"/>
-      </w:tblGrid>
-      <w:tr>
-        <w:tc>
-          <w:tcPr>
-            <w:tcW w:w="9350" w:type="dxa"/>
-            <w:shd w:val="clear" w:color="auto" w:fill="AEAAAA" w:themeFill="background2" w:themeFillShade="BF"/>
-          </w:tcPr>
-          <w:p>
-            <w:r>
-              <w:t>Goals</w:t>
-            </w:r>
-          </w:p>
-        </w:tc>
-      </w:tr>
-      <w:tr>
-        <w:tc>
-          <w:tcPr>
-            <w:tcW w:w="9350" w:type="dxa"/>
-          </w:tcPr>
-          <w:p>
-            <w:r>
-              <w:t xml:space="preserve">&lt;&lt;PK&gt;&gt; </w:t>
-            </w:r>
-            <w:proofErr w:type="spellStart"/>
-            <w:r>
               <w:t>Goal</w:t>
+            </w:r>
+            <w:r>
+              <w:t>s</w:t>
             </w:r>
             <w:r>
               <w:t>ID</w:t>

</xml_diff>

<commit_message>
Updated These two documents for Construction Document
</commit_message>
<xml_diff>
--- a/Data View.docx
+++ b/Data View.docx
@@ -1,8 +1,7 @@
 
 <file path=word/document.xml><?xml version="1.0" encoding="utf-8"?>
-<w:document xmlns:wpc="http://schemas.microsoft.com/office/word/2010/wordprocessingCanvas" xmlns:cx="http://schemas.microsoft.com/office/drawing/2014/chartex" xmlns:cx1="http://schemas.microsoft.com/office/drawing/2015/9/8/chartex" xmlns:cx2="http://schemas.microsoft.com/office/drawing/2015/10/21/chartex" xmlns:cx3="http://schemas.microsoft.com/office/drawing/2016/5/9/chartex" xmlns:cx4="http://schemas.microsoft.com/office/drawing/2016/5/10/chartex" xmlns:cx5="http://schemas.microsoft.com/office/drawing/2016/5/11/chartex" xmlns:cx6="http://schemas.microsoft.com/office/drawing/2016/5/12/chartex" xmlns:cx7="http://schemas.microsoft.com/office/drawing/2016/5/13/chartex" xmlns:cx8="http://schemas.microsoft.com/office/drawing/2016/5/14/chartex" xmlns:mc="http://schemas.openxmlformats.org/markup-compatibility/2006" xmlns:aink="http://schemas.microsoft.com/office/drawing/2016/ink" xmlns:am3d="http://schemas.microsoft.com/office/drawing/2017/model3d" xmlns:o="urn:schemas-microsoft-com:office:office" xmlns:oel="http://schemas.microsoft.com/office/2019/extlst" xmlns:r="http://schemas.openxmlformats.org/officeDocument/2006/relationships" xmlns:m="http://schemas.openxmlformats.org/officeDocument/2006/math" xmlns:v="urn:schemas-microsoft-com:vml" xmlns:wp14="http://schemas.microsoft.com/office/word/2010/wordprocessingDrawing" xmlns:wp="http://schemas.openxmlformats.org/drawingml/2006/wordprocessingDrawing" xmlns:w10="urn:schemas-microsoft-com:office:word" xmlns:w="http://schemas.openxmlformats.org/wordprocessingml/2006/main" xmlns:w14="http://schemas.microsoft.com/office/word/2010/wordml" xmlns:w15="http://schemas.microsoft.com/office/word/2012/wordml" xmlns:w16cex="http://schemas.microsoft.com/office/word/2018/wordml/cex" xmlns:w16cid="http://schemas.microsoft.com/office/word/2016/wordml/cid" xmlns:w16="http://schemas.microsoft.com/office/word/2018/wordml" xmlns:w16sdtdh="http://schemas.microsoft.com/office/word/2020/wordml/sdtdatahash" xmlns:w16se="http://schemas.microsoft.com/office/word/2015/wordml/symex" xmlns:wpg="http://schemas.microsoft.com/office/word/2010/wordprocessingGroup" xmlns:wpi="http://schemas.microsoft.com/office/word/2010/wordprocessingInk" xmlns:wne="http://schemas.microsoft.com/office/word/2006/wordml" xmlns:wps="http://schemas.microsoft.com/office/word/2010/wordprocessingShape" mc:Ignorable="w14 w15 w16se w16cid w16 w16cex w16sdtdh wp14">
+<w:document xmlns:wpc="http://schemas.microsoft.com/office/word/2010/wordprocessingCanvas" xmlns:cx="http://schemas.microsoft.com/office/drawing/2014/chartex" xmlns:cx1="http://schemas.microsoft.com/office/drawing/2015/9/8/chartex" xmlns:cx2="http://schemas.microsoft.com/office/drawing/2015/10/21/chartex" xmlns:cx3="http://schemas.microsoft.com/office/drawing/2016/5/9/chartex" xmlns:cx4="http://schemas.microsoft.com/office/drawing/2016/5/10/chartex" xmlns:cx5="http://schemas.microsoft.com/office/drawing/2016/5/11/chartex" xmlns:cx6="http://schemas.microsoft.com/office/drawing/2016/5/12/chartex" xmlns:cx7="http://schemas.microsoft.com/office/drawing/2016/5/13/chartex" xmlns:cx8="http://schemas.microsoft.com/office/drawing/2016/5/14/chartex" xmlns:mc="http://schemas.openxmlformats.org/markup-compatibility/2006" xmlns:aink="http://schemas.microsoft.com/office/drawing/2016/ink" xmlns:am3d="http://schemas.microsoft.com/office/drawing/2017/model3d" xmlns:o="urn:schemas-microsoft-com:office:office" xmlns:oel="http://schemas.microsoft.com/office/2019/extlst" xmlns:r="http://schemas.openxmlformats.org/officeDocument/2006/relationships" xmlns:m="http://schemas.openxmlformats.org/officeDocument/2006/math" xmlns:v="urn:schemas-microsoft-com:vml" xmlns:wp14="http://schemas.microsoft.com/office/word/2010/wordprocessingDrawing" xmlns:wp="http://schemas.openxmlformats.org/drawingml/2006/wordprocessingDrawing" xmlns:w10="urn:schemas-microsoft-com:office:word" xmlns:w="http://schemas.openxmlformats.org/wordprocessingml/2006/main" xmlns:w14="http://schemas.microsoft.com/office/word/2010/wordml" xmlns:w15="http://schemas.microsoft.com/office/word/2012/wordml" xmlns:w16cex="http://schemas.microsoft.com/office/word/2018/wordml/cex" xmlns:w16cid="http://schemas.microsoft.com/office/word/2016/wordml/cid" xmlns:w16="http://schemas.microsoft.com/office/word/2018/wordml" xmlns:w16du="http://schemas.microsoft.com/office/word/2023/wordml/word16du" xmlns:w16sdtdh="http://schemas.microsoft.com/office/word/2020/wordml/sdtdatahash" xmlns:w16se="http://schemas.microsoft.com/office/word/2015/wordml/symex" xmlns:wpg="http://schemas.microsoft.com/office/word/2010/wordprocessingGroup" xmlns:wpi="http://schemas.microsoft.com/office/word/2010/wordprocessingInk" xmlns:wne="http://schemas.microsoft.com/office/word/2006/wordml" xmlns:wps="http://schemas.microsoft.com/office/word/2010/wordprocessingShape" mc:Ignorable="w14 w15 w16se w16cid w16 w16cex w16sdtdh wp14">
   <w:body>
-    <w:p/>
     <w:p/>
     <w:tbl>
       <w:tblPr>
@@ -52,10 +51,7 @@
             </w:r>
             <w:proofErr w:type="spellEnd"/>
             <w:r>
-              <w:t xml:space="preserve">: </w:t>
-            </w:r>
-            <w:r>
-              <w:t>int   increment</w:t>
+              <w:t>: int   increment</w:t>
             </w:r>
           </w:p>
           <w:p>
@@ -73,15 +69,21 @@
           </w:p>
           <w:p>
             <w:r>
-              <w:t xml:space="preserve">               </w:t>
-            </w:r>
-            <w:r>
-              <w:t xml:space="preserve">Email: Variable Character {size = 350}      </w:t>
-            </w:r>
-          </w:p>
-          <w:p>
-            <w:r>
-              <w:t xml:space="preserve">               Password: Character {size = </w:t>
+              <w:t xml:space="preserve">               Email: Variable Character {size = 350}      </w:t>
+            </w:r>
+          </w:p>
+          <w:p>
+            <w:r>
+              <w:t xml:space="preserve">               Password: </w:t>
+            </w:r>
+            <w:r>
+              <w:t>Variable Character</w:t>
+            </w:r>
+            <w:r>
+              <w:t xml:space="preserve"> </w:t>
+            </w:r>
+            <w:r>
+              <w:t xml:space="preserve">{size = </w:t>
             </w:r>
             <w:r>
               <w:t>25</w:t>
@@ -170,10 +172,7 @@
           <w:p>
             <w:proofErr w:type="spellStart"/>
             <w:r>
-              <w:t>Staff</w:t>
-            </w:r>
-            <w:r>
-              <w:t>LogIn</w:t>
+              <w:t>StaffLogIn</w:t>
             </w:r>
             <w:proofErr w:type="spellEnd"/>
           </w:p>
@@ -206,33 +205,30 @@
             </w:r>
             <w:proofErr w:type="spellStart"/>
             <w:r>
-              <w:t>Staff</w:t>
-            </w:r>
-            <w:r>
-              <w:t>ID</w:t>
-            </w:r>
-            <w:proofErr w:type="spellEnd"/>
-            <w:r>
-              <w:t xml:space="preserve">: int {references = </w:t>
-            </w:r>
-            <w:r>
-              <w:t>Staff</w:t>
-            </w:r>
-            <w:r>
-              <w:t>}</w:t>
-            </w:r>
-          </w:p>
-          <w:p>
-            <w:r>
-              <w:t xml:space="preserve">               </w:t>
-            </w:r>
-            <w:r>
-              <w:t xml:space="preserve">Email: Variable Character {size = 350}      </w:t>
-            </w:r>
-          </w:p>
-          <w:p>
-            <w:r>
-              <w:t xml:space="preserve">               Password: Character {size = 250} </w:t>
+              <w:t>StaffID</w:t>
+            </w:r>
+            <w:proofErr w:type="spellEnd"/>
+            <w:r>
+              <w:t>: int {references = Staff}</w:t>
+            </w:r>
+          </w:p>
+          <w:p>
+            <w:r>
+              <w:t xml:space="preserve">               Email: Variable Character {size = 350}      </w:t>
+            </w:r>
+          </w:p>
+          <w:p>
+            <w:r>
+              <w:t xml:space="preserve">               Password: </w:t>
+            </w:r>
+            <w:r>
+              <w:t>Variable Character</w:t>
+            </w:r>
+            <w:r>
+              <w:t xml:space="preserve"> </w:t>
+            </w:r>
+            <w:r>
+              <w:t xml:space="preserve">{size = 250} </w:t>
             </w:r>
           </w:p>
           <w:p>
@@ -399,10 +395,27 @@
           </w:p>
           <w:p>
             <w:r>
-              <w:t xml:space="preserve">               Province: Character {size = </w:t>
-            </w:r>
-            <w:r>
-              <w:t>100</w:t>
+              <w:t xml:space="preserve">&lt;&lt;FK&gt;&gt;  </w:t>
+            </w:r>
+            <w:proofErr w:type="spellStart"/>
+            <w:r>
+              <w:t>Province</w:t>
+            </w:r>
+            <w:r>
+              <w:t>ID</w:t>
+            </w:r>
+            <w:proofErr w:type="spellEnd"/>
+            <w:r>
+              <w:t xml:space="preserve">: </w:t>
+            </w:r>
+            <w:r>
+              <w:t>int</w:t>
+            </w:r>
+            <w:r>
+              <w:t xml:space="preserve"> {</w:t>
+            </w:r>
+            <w:r>
+              <w:t>references = Provinces</w:t>
             </w:r>
             <w:r>
               <w:t>}</w:t>
@@ -444,12 +457,24 @@
             </w:r>
             <w:proofErr w:type="spellEnd"/>
             <w:r>
-              <w:t>: Character {size = 10}</w:t>
-            </w:r>
-          </w:p>
-          <w:p>
-            <w:r>
-              <w:t xml:space="preserve">               Hobbies: Character {size = </w:t>
+              <w:t>: Character {size = 1</w:t>
+            </w:r>
+            <w:r>
+              <w:t>5</w:t>
+            </w:r>
+            <w:r>
+              <w:t>}</w:t>
+            </w:r>
+          </w:p>
+          <w:p>
+            <w:r>
+              <w:t xml:space="preserve">               Hobbies:</w:t>
+            </w:r>
+            <w:r>
+              <w:t xml:space="preserve"> Variable</w:t>
+            </w:r>
+            <w:r>
+              <w:t xml:space="preserve"> Character {size = </w:t>
             </w:r>
             <w:r>
               <w:t>3</w:t>
@@ -460,7 +485,13 @@
           </w:p>
           <w:p>
             <w:r>
-              <w:t xml:space="preserve">               Occupation: Character {size</w:t>
+              <w:t xml:space="preserve">               Occupation:</w:t>
+            </w:r>
+            <w:r>
+              <w:t xml:space="preserve"> Variable</w:t>
+            </w:r>
+            <w:r>
+              <w:t xml:space="preserve"> Character {size</w:t>
             </w:r>
             <w:r>
               <w:t xml:space="preserve"> = </w:t>
@@ -470,6 +501,41 @@
             </w:r>
             <w:r>
               <w:t>00}</w:t>
+            </w:r>
+          </w:p>
+          <w:p>
+            <w:r>
+              <w:t xml:space="preserve">               Status: </w:t>
+            </w:r>
+            <w:proofErr w:type="spellStart"/>
+            <w:r>
+              <w:t>nCharacter</w:t>
+            </w:r>
+            <w:proofErr w:type="spellEnd"/>
+            <w:r>
+              <w:t xml:space="preserve"> {size = 20}</w:t>
+            </w:r>
+          </w:p>
+          <w:p>
+            <w:r>
+              <w:t xml:space="preserve">               </w:t>
+            </w:r>
+            <w:proofErr w:type="spellStart"/>
+            <w:r>
+              <w:t>CustomerType</w:t>
+            </w:r>
+            <w:proofErr w:type="spellEnd"/>
+            <w:r>
+              <w:t xml:space="preserve">: </w:t>
+            </w:r>
+            <w:r>
+              <w:t xml:space="preserve">Variable Character {size = </w:t>
+            </w:r>
+            <w:r>
+              <w:t>150</w:t>
+            </w:r>
+            <w:r>
+              <w:t>}</w:t>
             </w:r>
           </w:p>
         </w:tc>
@@ -492,9 +558,14 @@
             <w:shd w:val="clear" w:color="auto" w:fill="AEAAAA" w:themeFill="background2" w:themeFillShade="BF"/>
           </w:tcPr>
           <w:p>
+            <w:proofErr w:type="spellStart"/>
+            <w:r>
+              <w:t>Emergency</w:t>
+            </w:r>
             <w:r>
               <w:t>Contact</w:t>
             </w:r>
+            <w:proofErr w:type="spellEnd"/>
           </w:p>
         </w:tc>
       </w:tr>
@@ -587,7 +658,13 @@
             </w:r>
             <w:proofErr w:type="spellEnd"/>
             <w:r>
-              <w:t>: Character {size = 10}</w:t>
+              <w:t>: Character {size = 1</w:t>
+            </w:r>
+            <w:r>
+              <w:t>5</w:t>
+            </w:r>
+            <w:r>
+              <w:t>}</w:t>
             </w:r>
           </w:p>
           <w:p>
@@ -719,7 +796,13 @@
             </w:r>
             <w:proofErr w:type="spellEnd"/>
             <w:r>
-              <w:t>: Character {size = 10}</w:t>
+              <w:t>: Character {size = 1</w:t>
+            </w:r>
+            <w:r>
+              <w:t>2</w:t>
+            </w:r>
+            <w:r>
+              <w:t>}</w:t>
             </w:r>
           </w:p>
           <w:p>
@@ -733,6 +816,105 @@
             <w:proofErr w:type="spellEnd"/>
             <w:r>
               <w:t>: int</w:t>
+            </w:r>
+          </w:p>
+          <w:p>
+            <w:r>
+              <w:t xml:space="preserve">               </w:t>
+            </w:r>
+            <w:proofErr w:type="spellStart"/>
+            <w:r>
+              <w:t>HomeAddress</w:t>
+            </w:r>
+            <w:proofErr w:type="spellEnd"/>
+            <w:r>
+              <w:t>: text</w:t>
+            </w:r>
+          </w:p>
+          <w:p>
+            <w:r>
+              <w:t xml:space="preserve">               </w:t>
+            </w:r>
+            <w:proofErr w:type="spellStart"/>
+            <w:r>
+              <w:t>HomePostalCode</w:t>
+            </w:r>
+            <w:proofErr w:type="spellEnd"/>
+            <w:r>
+              <w:t xml:space="preserve">: </w:t>
+            </w:r>
+            <w:proofErr w:type="spellStart"/>
+            <w:r>
+              <w:t>nCharacter</w:t>
+            </w:r>
+            <w:proofErr w:type="spellEnd"/>
+            <w:r>
+              <w:t xml:space="preserve"> {size = 10}</w:t>
+            </w:r>
+          </w:p>
+          <w:p>
+            <w:r>
+              <w:t xml:space="preserve">               </w:t>
+            </w:r>
+            <w:proofErr w:type="spellStart"/>
+            <w:r>
+              <w:t>HomeProvince</w:t>
+            </w:r>
+            <w:proofErr w:type="spellEnd"/>
+            <w:r>
+              <w:t>: Variable Character {size = 150}</w:t>
+            </w:r>
+          </w:p>
+          <w:p>
+            <w:r>
+              <w:t xml:space="preserve">               </w:t>
+            </w:r>
+            <w:proofErr w:type="spellStart"/>
+            <w:r>
+              <w:t>HomeCity</w:t>
+            </w:r>
+            <w:proofErr w:type="spellEnd"/>
+            <w:r>
+              <w:t xml:space="preserve">: </w:t>
+            </w:r>
+            <w:r>
+              <w:t>Variable Character {size = 150}</w:t>
+            </w:r>
+          </w:p>
+          <w:p>
+            <w:r>
+              <w:t xml:space="preserve">               </w:t>
+            </w:r>
+            <w:proofErr w:type="spellStart"/>
+            <w:r>
+              <w:t>CreatedDate</w:t>
+            </w:r>
+            <w:proofErr w:type="spellEnd"/>
+            <w:r>
+              <w:t>: date</w:t>
+            </w:r>
+          </w:p>
+          <w:p>
+            <w:r>
+              <w:t xml:space="preserve">               Status: </w:t>
+            </w:r>
+            <w:proofErr w:type="spellStart"/>
+            <w:r>
+              <w:t>tinyint</w:t>
+            </w:r>
+            <w:proofErr w:type="spellEnd"/>
+          </w:p>
+          <w:p>
+            <w:r>
+              <w:t xml:space="preserve">               </w:t>
+            </w:r>
+            <w:proofErr w:type="spellStart"/>
+            <w:r>
+              <w:t>DateOfBirth</w:t>
+            </w:r>
+            <w:proofErr w:type="spellEnd"/>
+            <w:r>
+              <w:t>: date</w:t>
             </w:r>
           </w:p>
         </w:tc>
@@ -798,7 +980,10 @@
               <w:t xml:space="preserve">: Character {size = </w:t>
             </w:r>
             <w:r>
-              <w:t>15</w:t>
+              <w:t>3</w:t>
+            </w:r>
+            <w:r>
+              <w:t>5</w:t>
             </w:r>
             <w:r>
               <w:t>0}</w:t>
@@ -806,7 +991,13 @@
           </w:p>
           <w:p>
             <w:r>
-              <w:t xml:space="preserve">               Description: Character {size = 255}</w:t>
+              <w:t xml:space="preserve">               Description: Character {size = </w:t>
+            </w:r>
+            <w:r>
+              <w:t>350</w:t>
+            </w:r>
+            <w:r>
+              <w:t>}</w:t>
             </w:r>
           </w:p>
           <w:p>
@@ -824,6 +1015,16 @@
             <w:r>
               <w:t>Character {size = 250}</w:t>
             </w:r>
+          </w:p>
+          <w:p>
+            <w:r>
+              <w:t xml:space="preserve">               Status: </w:t>
+            </w:r>
+            <w:proofErr w:type="spellStart"/>
+            <w:r>
+              <w:t>tinyint</w:t>
+            </w:r>
+            <w:proofErr w:type="spellEnd"/>
           </w:p>
         </w:tc>
       </w:tr>
@@ -1003,6 +1204,19 @@
             <w:r>
               <w:t>7)</w:t>
             </w:r>
+          </w:p>
+          <w:p>
+            <w:r>
+              <w:t xml:space="preserve">               </w:t>
+            </w:r>
+            <w:proofErr w:type="spellStart"/>
+            <w:r>
+              <w:t>DurationMins</w:t>
+            </w:r>
+            <w:proofErr w:type="spellEnd"/>
+            <w:r>
+              <w:t>: int</w:t>
+            </w:r>
             <w:r>
               <w:t xml:space="preserve">      </w:t>
             </w:r>
@@ -1019,25 +1233,6 @@
             <w:r>
               <w:t>: int</w:t>
             </w:r>
-            <w:r>
-              <w:t xml:space="preserve"> </w:t>
-            </w:r>
-          </w:p>
-          <w:p>
-            <w:r>
-              <w:t xml:space="preserve">               </w:t>
-            </w:r>
-            <w:proofErr w:type="spellStart"/>
-            <w:r>
-              <w:t>MaxParticipants</w:t>
-            </w:r>
-            <w:proofErr w:type="spellEnd"/>
-            <w:r>
-              <w:t>: int</w:t>
-            </w:r>
-            <w:r>
-              <w:t xml:space="preserve"> </w:t>
-            </w:r>
           </w:p>
           <w:p>
             <w:r>
@@ -1052,162 +1247,23 @@
               <w:t xml:space="preserve">                          </w:t>
             </w:r>
           </w:p>
-        </w:tc>
-      </w:tr>
-    </w:tbl>
-    <w:p/>
-    <w:tbl>
-      <w:tblPr>
-        <w:tblStyle w:val="TableGrid"/>
-        <w:tblW w:w="0" w:type="auto"/>
-        <w:tblLook w:val="04A0" w:firstRow="1" w:lastRow="0" w:firstColumn="1" w:lastColumn="0" w:noHBand="0" w:noVBand="1"/>
-      </w:tblPr>
-      <w:tblGrid>
-        <w:gridCol w:w="9350"/>
-      </w:tblGrid>
-      <w:tr>
-        <w:tc>
-          <w:tcPr>
-            <w:tcW w:w="9350" w:type="dxa"/>
-            <w:shd w:val="clear" w:color="auto" w:fill="AEAAAA" w:themeFill="background2" w:themeFillShade="BF"/>
-          </w:tcPr>
-          <w:p>
-            <w:r>
-              <w:t>Appointment</w:t>
-            </w:r>
-          </w:p>
-        </w:tc>
-      </w:tr>
-      <w:tr>
-        <w:tc>
-          <w:tcPr>
-            <w:tcW w:w="9350" w:type="dxa"/>
-          </w:tcPr>
-          <w:p>
-            <w:r>
-              <w:t xml:space="preserve">&lt;&lt;PK&gt;&gt; </w:t>
-            </w:r>
-            <w:proofErr w:type="spellStart"/>
-            <w:r>
-              <w:t>BookingID</w:t>
+          <w:p>
+            <w:r>
+              <w:t xml:space="preserve">               </w:t>
+            </w:r>
+            <w:proofErr w:type="spellStart"/>
+            <w:r>
+              <w:t>TotalNoOfBookedAppoints</w:t>
             </w:r>
             <w:proofErr w:type="spellEnd"/>
             <w:r>
               <w:t xml:space="preserve">: </w:t>
             </w:r>
-            <w:r>
-              <w:t>int   increment</w:t>
-            </w:r>
-          </w:p>
-          <w:p>
-            <w:r>
-              <w:t xml:space="preserve">&lt;&lt;FK&gt;&gt; </w:t>
-            </w:r>
-            <w:proofErr w:type="spellStart"/>
-            <w:r>
-              <w:t>CustomerID</w:t>
-            </w:r>
-            <w:proofErr w:type="spellEnd"/>
-            <w:r>
-              <w:t xml:space="preserve">: </w:t>
-            </w:r>
-            <w:r>
-              <w:t xml:space="preserve">int </w:t>
-            </w:r>
-            <w:r>
-              <w:t>{references = Customer}</w:t>
-            </w:r>
-          </w:p>
-          <w:p>
-            <w:r>
-              <w:t xml:space="preserve">&lt;&lt;FK&gt;&gt; </w:t>
-            </w:r>
-            <w:proofErr w:type="spellStart"/>
-            <w:r>
-              <w:t>CalenderID</w:t>
-            </w:r>
-            <w:proofErr w:type="spellEnd"/>
-            <w:r>
-              <w:t>: int {references = Schedule}</w:t>
-            </w:r>
-          </w:p>
-          <w:p>
-            <w:r>
-              <w:t xml:space="preserve">               FirstName: Character {size = </w:t>
-            </w:r>
-            <w:r>
-              <w:t>1</w:t>
-            </w:r>
-            <w:r>
-              <w:t>50}</w:t>
-            </w:r>
-          </w:p>
-          <w:p>
-            <w:r>
-              <w:t xml:space="preserve">               </w:t>
-            </w:r>
-            <w:proofErr w:type="spellStart"/>
-            <w:r>
-              <w:t>LastName</w:t>
-            </w:r>
-            <w:proofErr w:type="spellEnd"/>
-            <w:r>
-              <w:t xml:space="preserve">: Character {size = </w:t>
-            </w:r>
-            <w:r>
-              <w:t>1</w:t>
-            </w:r>
-            <w:r>
-              <w:t>50}</w:t>
-            </w:r>
-          </w:p>
-          <w:p>
-            <w:r>
-              <w:t xml:space="preserve">               Email: </w:t>
-            </w:r>
-            <w:r>
-              <w:t xml:space="preserve">Variable </w:t>
-            </w:r>
-            <w:r>
-              <w:t xml:space="preserve">Character {size = </w:t>
-            </w:r>
-            <w:r>
-              <w:t>3</w:t>
-            </w:r>
-            <w:r>
-              <w:t>50}</w:t>
-            </w:r>
-          </w:p>
-          <w:p>
-            <w:r>
-              <w:t xml:space="preserve">               </w:t>
-            </w:r>
-            <w:proofErr w:type="spellStart"/>
-            <w:r>
-              <w:t>WaiverSigned</w:t>
-            </w:r>
-            <w:proofErr w:type="spellEnd"/>
-            <w:r>
-              <w:t xml:space="preserve">: </w:t>
-            </w:r>
             <w:proofErr w:type="spellStart"/>
             <w:r>
               <w:t>tinyint</w:t>
             </w:r>
             <w:proofErr w:type="spellEnd"/>
-          </w:p>
-          <w:p>
-            <w:r>
-              <w:t xml:space="preserve">               Witness: Character {size = 300}</w:t>
-            </w:r>
-          </w:p>
-          <w:p>
-            <w:r>
-              <w:t xml:space="preserve">               Status: Character {size = 50}</w:t>
-            </w:r>
-            <w:r>
-              <w:t xml:space="preserve">   </w:t>
-            </w:r>
           </w:p>
         </w:tc>
       </w:tr>
@@ -1232,22 +1288,29 @@
             <w:shd w:val="clear" w:color="auto" w:fill="AEAAAA" w:themeFill="background2" w:themeFillShade="BF"/>
           </w:tcPr>
           <w:p>
-            <w:proofErr w:type="spellStart"/>
-            <w:r>
-              <w:t>Areas_Of_Concern</w:t>
-            </w:r>
-            <w:proofErr w:type="spellEnd"/>
-          </w:p>
-        </w:tc>
-      </w:tr>
-      <w:tr>
-        <w:tc>
-          <w:tcPr>
-            <w:tcW w:w="9350" w:type="dxa"/>
-          </w:tcPr>
-          <w:p>
-            <w:r>
-              <w:t xml:space="preserve">&lt;&lt;PK&gt;&gt; ID: </w:t>
+            <w:r>
+              <w:lastRenderedPageBreak/>
+              <w:t>Appointment</w:t>
+            </w:r>
+          </w:p>
+        </w:tc>
+      </w:tr>
+      <w:tr>
+        <w:tc>
+          <w:tcPr>
+            <w:tcW w:w="9350" w:type="dxa"/>
+          </w:tcPr>
+          <w:p>
+            <w:r>
+              <w:t xml:space="preserve">&lt;&lt;PK&gt;&gt; </w:t>
+            </w:r>
+            <w:proofErr w:type="spellStart"/>
+            <w:r>
+              <w:t>BookingID</w:t>
+            </w:r>
+            <w:proofErr w:type="spellEnd"/>
+            <w:r>
+              <w:t xml:space="preserve">: </w:t>
             </w:r>
             <w:r>
               <w:t>int   increment</w:t>
@@ -1259,57 +1322,163 @@
             </w:r>
             <w:proofErr w:type="spellStart"/>
             <w:r>
-              <w:t>BookingID</w:t>
-            </w:r>
-            <w:proofErr w:type="spellEnd"/>
-            <w:r>
-              <w:t>:</w:t>
-            </w:r>
-            <w:r>
-              <w:t xml:space="preserve"> int</w:t>
-            </w:r>
-            <w:r>
-              <w:t xml:space="preserve"> {references = Appointment}</w:t>
-            </w:r>
-          </w:p>
-          <w:p>
-            <w:r>
-              <w:t xml:space="preserve">               Arms: BIT</w:t>
-            </w:r>
-          </w:p>
-          <w:p>
-            <w:r>
-              <w:t xml:space="preserve">               Chest: BIT</w:t>
-            </w:r>
-          </w:p>
-          <w:p>
-            <w:r>
-              <w:t xml:space="preserve">               Feet: BIT</w:t>
-            </w:r>
-          </w:p>
-          <w:p>
-            <w:r>
-              <w:t xml:space="preserve">               Head: BIT</w:t>
-            </w:r>
-          </w:p>
-          <w:p>
-            <w:r>
-              <w:t xml:space="preserve">               Hip: BIT</w:t>
-            </w:r>
-          </w:p>
-          <w:p>
-            <w:r>
-              <w:t xml:space="preserve">               Knees: BIT</w:t>
-            </w:r>
-          </w:p>
-          <w:p>
-            <w:r>
-              <w:t xml:space="preserve">               Legs: BIT</w:t>
-            </w:r>
-          </w:p>
-          <w:p>
-            <w:r>
-              <w:t xml:space="preserve">               Neck: BIT</w:t>
+              <w:t>CustomerID</w:t>
+            </w:r>
+            <w:proofErr w:type="spellEnd"/>
+            <w:r>
+              <w:t xml:space="preserve">: </w:t>
+            </w:r>
+            <w:r>
+              <w:t xml:space="preserve">int </w:t>
+            </w:r>
+            <w:r>
+              <w:t>{references = Customer}</w:t>
+            </w:r>
+          </w:p>
+          <w:p>
+            <w:r>
+              <w:t xml:space="preserve">&lt;&lt;FK&gt;&gt; </w:t>
+            </w:r>
+            <w:proofErr w:type="spellStart"/>
+            <w:r>
+              <w:t>CalenderID</w:t>
+            </w:r>
+            <w:proofErr w:type="spellEnd"/>
+            <w:r>
+              <w:t>: int {references = Schedule}</w:t>
+            </w:r>
+          </w:p>
+          <w:p>
+            <w:r>
+              <w:t xml:space="preserve">               FirstName: Character {size = </w:t>
+            </w:r>
+            <w:r>
+              <w:t>1</w:t>
+            </w:r>
+            <w:r>
+              <w:t>50}</w:t>
+            </w:r>
+          </w:p>
+          <w:p>
+            <w:r>
+              <w:t xml:space="preserve">               </w:t>
+            </w:r>
+            <w:proofErr w:type="spellStart"/>
+            <w:r>
+              <w:t>LastName</w:t>
+            </w:r>
+            <w:proofErr w:type="spellEnd"/>
+            <w:r>
+              <w:t xml:space="preserve">: Character {size = </w:t>
+            </w:r>
+            <w:r>
+              <w:t>1</w:t>
+            </w:r>
+            <w:r>
+              <w:t>50}</w:t>
+            </w:r>
+          </w:p>
+          <w:p>
+            <w:r>
+              <w:t xml:space="preserve">               Email: </w:t>
+            </w:r>
+            <w:r>
+              <w:t xml:space="preserve">Variable </w:t>
+            </w:r>
+            <w:r>
+              <w:t xml:space="preserve">Character {size = </w:t>
+            </w:r>
+            <w:r>
+              <w:t>3</w:t>
+            </w:r>
+            <w:r>
+              <w:t>50}</w:t>
+            </w:r>
+          </w:p>
+          <w:p>
+            <w:r>
+              <w:t xml:space="preserve">               </w:t>
+            </w:r>
+            <w:proofErr w:type="spellStart"/>
+            <w:r>
+              <w:t>WaiverSigned</w:t>
+            </w:r>
+            <w:proofErr w:type="spellEnd"/>
+            <w:r>
+              <w:t xml:space="preserve">: </w:t>
+            </w:r>
+            <w:proofErr w:type="spellStart"/>
+            <w:r>
+              <w:t>tinyint</w:t>
+            </w:r>
+            <w:proofErr w:type="spellEnd"/>
+          </w:p>
+          <w:p>
+            <w:r>
+              <w:t xml:space="preserve">               Witness: Character {size = 300}</w:t>
+            </w:r>
+          </w:p>
+          <w:p>
+            <w:r>
+              <w:t xml:space="preserve">               Status: Character {size = 50}</w:t>
+            </w:r>
+            <w:r>
+              <w:t xml:space="preserve">   </w:t>
+            </w:r>
+          </w:p>
+          <w:p>
+            <w:r>
+              <w:t xml:space="preserve">&lt;&lt;FK&gt;&gt;  </w:t>
+            </w:r>
+            <w:proofErr w:type="spellStart"/>
+            <w:r>
+              <w:t>OfferingID</w:t>
+            </w:r>
+            <w:proofErr w:type="spellEnd"/>
+            <w:r>
+              <w:t>: int</w:t>
+            </w:r>
+            <w:r>
+              <w:t xml:space="preserve"> {references = Offerings}</w:t>
+            </w:r>
+          </w:p>
+          <w:p>
+            <w:r>
+              <w:t xml:space="preserve">                </w:t>
+            </w:r>
+            <w:proofErr w:type="spellStart"/>
+            <w:r>
+              <w:t>CreatedDate</w:t>
+            </w:r>
+            <w:proofErr w:type="spellEnd"/>
+            <w:r>
+              <w:t>: date</w:t>
+            </w:r>
+          </w:p>
+          <w:p>
+            <w:r>
+              <w:t xml:space="preserve">                </w:t>
+            </w:r>
+            <w:proofErr w:type="spellStart"/>
+            <w:r>
+              <w:t>LastModifiedDate</w:t>
+            </w:r>
+            <w:proofErr w:type="spellEnd"/>
+            <w:r>
+              <w:t>: date</w:t>
+            </w:r>
+          </w:p>
+          <w:p>
+            <w:r>
+              <w:t xml:space="preserve">                </w:t>
+            </w:r>
+            <w:proofErr w:type="spellStart"/>
+            <w:r>
+              <w:t>TypeOfBooking</w:t>
+            </w:r>
+            <w:proofErr w:type="spellEnd"/>
+            <w:r>
+              <w:t>: Character {size = 150}</w:t>
             </w:r>
           </w:p>
         </w:tc>
@@ -1334,31 +1503,20 @@
           <w:p>
             <w:proofErr w:type="spellStart"/>
             <w:r>
-              <w:t>Intake_Form</w:t>
-            </w:r>
-            <w:proofErr w:type="spellEnd"/>
-          </w:p>
-        </w:tc>
-      </w:tr>
-      <w:tr>
-        <w:tc>
-          <w:tcPr>
-            <w:tcW w:w="9350" w:type="dxa"/>
-          </w:tcPr>
-          <w:p>
-            <w:r>
-              <w:t xml:space="preserve">&lt;&lt;PK&gt;&gt; </w:t>
-            </w:r>
-            <w:proofErr w:type="spellStart"/>
-            <w:r>
-              <w:t>IntakeForm</w:t>
-            </w:r>
-            <w:r>
-              <w:t>ID</w:t>
-            </w:r>
-            <w:proofErr w:type="spellEnd"/>
-            <w:r>
-              <w:t xml:space="preserve">: </w:t>
+              <w:t>Areas_Of_Concern</w:t>
+            </w:r>
+            <w:proofErr w:type="spellEnd"/>
+          </w:p>
+        </w:tc>
+      </w:tr>
+      <w:tr>
+        <w:tc>
+          <w:tcPr>
+            <w:tcW w:w="9350" w:type="dxa"/>
+          </w:tcPr>
+          <w:p>
+            <w:r>
+              <w:t xml:space="preserve">&lt;&lt;PK&gt;&gt; ID: </w:t>
             </w:r>
             <w:r>
               <w:t>int   increment</w:t>
@@ -1374,7 +1532,10 @@
             </w:r>
             <w:proofErr w:type="spellEnd"/>
             <w:r>
-              <w:t>: int</w:t>
+              <w:t>:</w:t>
+            </w:r>
+            <w:r>
+              <w:t xml:space="preserve"> int</w:t>
             </w:r>
             <w:r>
               <w:t xml:space="preserve"> {references = Appointment}</w:t>
@@ -1382,137 +1543,42 @@
           </w:p>
           <w:p>
             <w:r>
-              <w:t xml:space="preserve">               Injuries: Character {size = </w:t>
-            </w:r>
-            <w:r>
-              <w:t>3</w:t>
-            </w:r>
-            <w:r>
-              <w:t>50}</w:t>
-            </w:r>
-          </w:p>
-          <w:p>
-            <w:r>
-              <w:t xml:space="preserve">               </w:t>
-            </w:r>
-            <w:proofErr w:type="spellStart"/>
-            <w:r>
-              <w:t>HealthConcerns</w:t>
-            </w:r>
-            <w:proofErr w:type="spellEnd"/>
-            <w:r>
-              <w:t xml:space="preserve">: Character {size = </w:t>
-            </w:r>
-            <w:r>
-              <w:t>3</w:t>
-            </w:r>
-            <w:r>
-              <w:t>50}</w:t>
-            </w:r>
-          </w:p>
-          <w:p>
-            <w:r>
-              <w:t xml:space="preserve">               Goals: text</w:t>
-            </w:r>
-          </w:p>
-          <w:p>
-            <w:r>
-              <w:t xml:space="preserve">               </w:t>
-            </w:r>
-            <w:proofErr w:type="spellStart"/>
-            <w:r>
-              <w:t>YogaInterests</w:t>
-            </w:r>
-            <w:proofErr w:type="spellEnd"/>
-            <w:r>
-              <w:t xml:space="preserve">: </w:t>
-            </w:r>
-            <w:r>
-              <w:t>text</w:t>
-            </w:r>
-          </w:p>
-          <w:p>
-            <w:r>
-              <w:t xml:space="preserve">               </w:t>
-            </w:r>
-            <w:proofErr w:type="spellStart"/>
-            <w:r>
-              <w:t>RatePhysicalActivity</w:t>
-            </w:r>
-            <w:proofErr w:type="spellEnd"/>
-            <w:r>
-              <w:t>: int</w:t>
-            </w:r>
-          </w:p>
-          <w:p>
-            <w:r>
-              <w:t xml:space="preserve">               </w:t>
-            </w:r>
-            <w:proofErr w:type="spellStart"/>
-            <w:r>
-              <w:t>RateStress</w:t>
-            </w:r>
-            <w:proofErr w:type="spellEnd"/>
-            <w:r>
-              <w:t>: int</w:t>
-            </w:r>
-          </w:p>
-          <w:p>
-            <w:r>
-              <w:t xml:space="preserve">               </w:t>
-            </w:r>
-            <w:proofErr w:type="spellStart"/>
-            <w:r>
-              <w:t>Comfortable_Self_Assessment</w:t>
-            </w:r>
-            <w:proofErr w:type="spellEnd"/>
-            <w:r>
-              <w:t>: int</w:t>
-            </w:r>
-          </w:p>
-          <w:p>
-            <w:r>
-              <w:t xml:space="preserve">               </w:t>
-            </w:r>
-            <w:proofErr w:type="spellStart"/>
-            <w:r>
-              <w:t>Practice_Self_Assessment</w:t>
-            </w:r>
-            <w:proofErr w:type="spellEnd"/>
-            <w:r>
-              <w:t>: int</w:t>
-            </w:r>
-          </w:p>
-          <w:p>
-            <w:r>
-              <w:t xml:space="preserve">               </w:t>
-            </w:r>
-            <w:proofErr w:type="spellStart"/>
-            <w:r>
-              <w:t>Health_Conditions_Recently_Past</w:t>
-            </w:r>
-            <w:proofErr w:type="spellEnd"/>
-            <w:r>
-              <w:t xml:space="preserve">: </w:t>
-            </w:r>
-            <w:r>
-              <w:t>text</w:t>
-            </w:r>
-          </w:p>
-          <w:p>
-            <w:r>
-              <w:t xml:space="preserve">               </w:t>
-            </w:r>
-            <w:proofErr w:type="spellStart"/>
-            <w:r>
-              <w:t>Concerns_Hopes_Goals_Anticipations</w:t>
-            </w:r>
-            <w:proofErr w:type="spellEnd"/>
-            <w:r>
-              <w:t xml:space="preserve">: </w:t>
-            </w:r>
-            <w:r>
-              <w:t>text</w:t>
+              <w:t xml:space="preserve">               Arms: BIT</w:t>
+            </w:r>
+          </w:p>
+          <w:p>
+            <w:r>
+              <w:t xml:space="preserve">               Chest: BIT</w:t>
+            </w:r>
+          </w:p>
+          <w:p>
+            <w:r>
+              <w:t xml:space="preserve">               Feet: BIT</w:t>
+            </w:r>
+          </w:p>
+          <w:p>
+            <w:r>
+              <w:t xml:space="preserve">               Head: BIT</w:t>
+            </w:r>
+          </w:p>
+          <w:p>
+            <w:r>
+              <w:t xml:space="preserve">               Hip: BIT</w:t>
+            </w:r>
+          </w:p>
+          <w:p>
+            <w:r>
+              <w:t xml:space="preserve">               Knees: BIT</w:t>
+            </w:r>
+          </w:p>
+          <w:p>
+            <w:r>
+              <w:t xml:space="preserve">               Legs: BIT</w:t>
+            </w:r>
+          </w:p>
+          <w:p>
+            <w:r>
+              <w:t xml:space="preserve">               Neck: BIT</w:t>
             </w:r>
           </w:p>
         </w:tc>
@@ -1535,9 +1601,11 @@
             <w:shd w:val="clear" w:color="auto" w:fill="AEAAAA" w:themeFill="background2" w:themeFillShade="BF"/>
           </w:tcPr>
           <w:p>
-            <w:r>
-              <w:t>Interests</w:t>
-            </w:r>
+            <w:proofErr w:type="spellStart"/>
+            <w:r>
+              <w:t>Intake_Form</w:t>
+            </w:r>
+            <w:proofErr w:type="spellEnd"/>
           </w:p>
         </w:tc>
       </w:tr>
@@ -1552,163 +1620,168 @@
             </w:r>
             <w:proofErr w:type="spellStart"/>
             <w:r>
-              <w:t>InterestID</w:t>
+              <w:t>IntakeForm</w:t>
+            </w:r>
+            <w:r>
+              <w:t>ID</w:t>
+            </w:r>
+            <w:proofErr w:type="spellEnd"/>
+            <w:r>
+              <w:t xml:space="preserve">: </w:t>
+            </w:r>
+            <w:r>
+              <w:t>int   increment</w:t>
+            </w:r>
+          </w:p>
+          <w:p>
+            <w:r>
+              <w:t xml:space="preserve">&lt;&lt;FK&gt;&gt; </w:t>
+            </w:r>
+            <w:proofErr w:type="spellStart"/>
+            <w:r>
+              <w:t>BookingID</w:t>
             </w:r>
             <w:proofErr w:type="spellEnd"/>
             <w:r>
               <w:t>: int</w:t>
             </w:r>
-          </w:p>
-          <w:p>
-            <w:r>
-              <w:t xml:space="preserve">               </w:t>
-            </w:r>
-            <w:proofErr w:type="spellStart"/>
-            <w:r>
-              <w:t>InterestDesc</w:t>
+            <w:r>
+              <w:t xml:space="preserve"> {references = Appointment}</w:t>
+            </w:r>
+          </w:p>
+          <w:p>
+            <w:r>
+              <w:t xml:space="preserve">               Injuries: Character {size = </w:t>
+            </w:r>
+            <w:r>
+              <w:t>3</w:t>
+            </w:r>
+            <w:r>
+              <w:t>50}</w:t>
+            </w:r>
+          </w:p>
+          <w:p>
+            <w:r>
+              <w:t xml:space="preserve">               </w:t>
+            </w:r>
+            <w:proofErr w:type="spellStart"/>
+            <w:r>
+              <w:t>HealthConcerns</w:t>
+            </w:r>
+            <w:proofErr w:type="spellEnd"/>
+            <w:r>
+              <w:t xml:space="preserve">: Character {size = </w:t>
+            </w:r>
+            <w:r>
+              <w:t>3</w:t>
+            </w:r>
+            <w:r>
+              <w:t>50}</w:t>
+            </w:r>
+          </w:p>
+          <w:p>
+            <w:r>
+              <w:t xml:space="preserve">               Goals: text</w:t>
+            </w:r>
+          </w:p>
+          <w:p>
+            <w:r>
+              <w:t xml:space="preserve">               </w:t>
+            </w:r>
+            <w:proofErr w:type="spellStart"/>
+            <w:r>
+              <w:t>YogaInterests</w:t>
             </w:r>
             <w:proofErr w:type="spellEnd"/>
             <w:r>
               <w:t xml:space="preserve">: </w:t>
             </w:r>
             <w:r>
-              <w:t>Variable</w:t>
-            </w:r>
-            <w:r>
-              <w:t xml:space="preserve"> </w:t>
-            </w:r>
-            <w:r>
-              <w:t>Character {size = 250}</w:t>
-            </w:r>
-          </w:p>
-          <w:p>
-            <w:r>
-              <w:t xml:space="preserve">               </w:t>
-            </w:r>
-            <w:proofErr w:type="spellStart"/>
-            <w:r>
-              <w:t>CreatedDate</w:t>
-            </w:r>
-            <w:proofErr w:type="spellEnd"/>
-            <w:r>
-              <w:t>: date</w:t>
-            </w:r>
-          </w:p>
-          <w:p>
-            <w:r>
-              <w:t xml:space="preserve">               </w:t>
-            </w:r>
-            <w:proofErr w:type="spellStart"/>
-            <w:r>
-              <w:t>LastModifiedDate</w:t>
-            </w:r>
-            <w:proofErr w:type="spellEnd"/>
-            <w:r>
-              <w:t>: date</w:t>
-            </w:r>
-          </w:p>
-        </w:tc>
-      </w:tr>
-    </w:tbl>
-    <w:p/>
-    <w:tbl>
-      <w:tblPr>
-        <w:tblStyle w:val="TableGrid"/>
-        <w:tblW w:w="0" w:type="auto"/>
-        <w:tblLook w:val="04A0" w:firstRow="1" w:lastRow="0" w:firstColumn="1" w:lastColumn="0" w:noHBand="0" w:noVBand="1"/>
-      </w:tblPr>
-      <w:tblGrid>
-        <w:gridCol w:w="9350"/>
-      </w:tblGrid>
-      <w:tr>
-        <w:tc>
-          <w:tcPr>
-            <w:tcW w:w="9350" w:type="dxa"/>
-            <w:shd w:val="clear" w:color="auto" w:fill="AEAAAA" w:themeFill="background2" w:themeFillShade="BF"/>
-          </w:tcPr>
-          <w:p>
-            <w:r>
-              <w:t>Goals</w:t>
-            </w:r>
-          </w:p>
-        </w:tc>
-      </w:tr>
-      <w:tr>
-        <w:tc>
-          <w:tcPr>
-            <w:tcW w:w="9350" w:type="dxa"/>
-          </w:tcPr>
-          <w:p>
-            <w:r>
-              <w:t xml:space="preserve">&lt;&lt;PK&gt;&gt; </w:t>
-            </w:r>
-            <w:proofErr w:type="spellStart"/>
-            <w:r>
-              <w:t>Goal</w:t>
-            </w:r>
-            <w:r>
-              <w:t>s</w:t>
-            </w:r>
-            <w:r>
-              <w:t>ID</w:t>
-            </w:r>
-            <w:proofErr w:type="spellEnd"/>
-            <w:r>
-              <w:t>:</w:t>
-            </w:r>
-            <w:r>
-              <w:t xml:space="preserve"> int    increment</w:t>
-            </w:r>
-          </w:p>
-          <w:p>
-            <w:r>
-              <w:t xml:space="preserve">               </w:t>
-            </w:r>
-            <w:proofErr w:type="spellStart"/>
-            <w:r>
-              <w:t>Goal</w:t>
-            </w:r>
-            <w:r>
-              <w:t>Desc</w:t>
-            </w:r>
-            <w:r>
-              <w:t>ription</w:t>
-            </w:r>
-            <w:proofErr w:type="spellEnd"/>
-            <w:r>
-              <w:t xml:space="preserve">: Characters {size = </w:t>
-            </w:r>
-            <w:r>
-              <w:t>25</w:t>
-            </w:r>
-            <w:r>
-              <w:t>0}</w:t>
-            </w:r>
-          </w:p>
-          <w:p>
-            <w:r>
-              <w:t xml:space="preserve">               </w:t>
-            </w:r>
-            <w:proofErr w:type="spellStart"/>
-            <w:r>
-              <w:t>CreatedDate</w:t>
-            </w:r>
-            <w:proofErr w:type="spellEnd"/>
-            <w:r>
-              <w:t>: date</w:t>
-            </w:r>
-          </w:p>
-          <w:p>
-            <w:r>
-              <w:t xml:space="preserve">               </w:t>
-            </w:r>
-            <w:proofErr w:type="spellStart"/>
-            <w:r>
-              <w:t>LastModifiedDate</w:t>
-            </w:r>
-            <w:proofErr w:type="spellEnd"/>
-            <w:r>
-              <w:t>: date</w:t>
+              <w:t>text</w:t>
+            </w:r>
+          </w:p>
+          <w:p>
+            <w:r>
+              <w:t xml:space="preserve">               </w:t>
+            </w:r>
+            <w:proofErr w:type="spellStart"/>
+            <w:r>
+              <w:t>RatePhysicalActivity</w:t>
+            </w:r>
+            <w:proofErr w:type="spellEnd"/>
+            <w:r>
+              <w:t>: int</w:t>
+            </w:r>
+          </w:p>
+          <w:p>
+            <w:r>
+              <w:t xml:space="preserve">               </w:t>
+            </w:r>
+            <w:proofErr w:type="spellStart"/>
+            <w:r>
+              <w:t>RateStress</w:t>
+            </w:r>
+            <w:proofErr w:type="spellEnd"/>
+            <w:r>
+              <w:t>: int</w:t>
+            </w:r>
+          </w:p>
+          <w:p>
+            <w:r>
+              <w:t xml:space="preserve">               </w:t>
+            </w:r>
+            <w:proofErr w:type="spellStart"/>
+            <w:r>
+              <w:t>Comfortable_Self_Assessment</w:t>
+            </w:r>
+            <w:proofErr w:type="spellEnd"/>
+            <w:r>
+              <w:t>: int</w:t>
+            </w:r>
+          </w:p>
+          <w:p>
+            <w:r>
+              <w:t xml:space="preserve">               </w:t>
+            </w:r>
+            <w:proofErr w:type="spellStart"/>
+            <w:r>
+              <w:t>Practice_Self_Assessment</w:t>
+            </w:r>
+            <w:proofErr w:type="spellEnd"/>
+            <w:r>
+              <w:t>: int</w:t>
+            </w:r>
+          </w:p>
+          <w:p>
+            <w:r>
+              <w:t xml:space="preserve">               </w:t>
+            </w:r>
+            <w:proofErr w:type="spellStart"/>
+            <w:r>
+              <w:t>Health_Conditions_Recently_Past</w:t>
+            </w:r>
+            <w:proofErr w:type="spellEnd"/>
+            <w:r>
+              <w:t xml:space="preserve">: </w:t>
+            </w:r>
+            <w:r>
+              <w:t>text</w:t>
+            </w:r>
+          </w:p>
+          <w:p>
+            <w:r>
+              <w:t xml:space="preserve">               </w:t>
+            </w:r>
+            <w:proofErr w:type="spellStart"/>
+            <w:r>
+              <w:t>Concerns_Hopes_Goals_Anticipations</w:t>
+            </w:r>
+            <w:proofErr w:type="spellEnd"/>
+            <w:r>
+              <w:t xml:space="preserve">: </w:t>
+            </w:r>
+            <w:r>
+              <w:t>text</w:t>
             </w:r>
           </w:p>
         </w:tc>
@@ -1734,9 +1807,316 @@
             <w:shd w:val="clear" w:color="auto" w:fill="AEAAAA" w:themeFill="background2" w:themeFillShade="BF"/>
           </w:tcPr>
           <w:p>
-            <w:proofErr w:type="spellStart"/>
-            <w:r>
-              <w:t>GoalsInterests</w:t>
+            <w:r>
+              <w:lastRenderedPageBreak/>
+              <w:t>Interests</w:t>
+            </w:r>
+          </w:p>
+        </w:tc>
+      </w:tr>
+      <w:tr>
+        <w:tc>
+          <w:tcPr>
+            <w:tcW w:w="9350" w:type="dxa"/>
+          </w:tcPr>
+          <w:p>
+            <w:r>
+              <w:t xml:space="preserve">&lt;&lt;PK&gt;&gt; </w:t>
+            </w:r>
+            <w:proofErr w:type="spellStart"/>
+            <w:r>
+              <w:t>InterestID</w:t>
+            </w:r>
+            <w:proofErr w:type="spellEnd"/>
+            <w:r>
+              <w:t>: int</w:t>
+            </w:r>
+          </w:p>
+          <w:p>
+            <w:r>
+              <w:t xml:space="preserve">               </w:t>
+            </w:r>
+            <w:proofErr w:type="spellStart"/>
+            <w:r>
+              <w:t>InterestDesc</w:t>
+            </w:r>
+            <w:proofErr w:type="spellEnd"/>
+            <w:r>
+              <w:t xml:space="preserve">: </w:t>
+            </w:r>
+            <w:r>
+              <w:t>Variable</w:t>
+            </w:r>
+            <w:r>
+              <w:t xml:space="preserve"> </w:t>
+            </w:r>
+            <w:r>
+              <w:t>Character {size = 250}</w:t>
+            </w:r>
+          </w:p>
+          <w:p>
+            <w:r>
+              <w:t xml:space="preserve">               </w:t>
+            </w:r>
+            <w:proofErr w:type="spellStart"/>
+            <w:r>
+              <w:t>CreatedDate</w:t>
+            </w:r>
+            <w:proofErr w:type="spellEnd"/>
+            <w:r>
+              <w:t>: date</w:t>
+            </w:r>
+          </w:p>
+          <w:p>
+            <w:r>
+              <w:t xml:space="preserve">               </w:t>
+            </w:r>
+            <w:proofErr w:type="spellStart"/>
+            <w:r>
+              <w:t>LastModifiedDate</w:t>
+            </w:r>
+            <w:proofErr w:type="spellEnd"/>
+            <w:r>
+              <w:t>: date</w:t>
+            </w:r>
+          </w:p>
+          <w:p>
+            <w:r>
+              <w:t xml:space="preserve">               Status: </w:t>
+            </w:r>
+            <w:proofErr w:type="spellStart"/>
+            <w:r>
+              <w:t>tinyint</w:t>
+            </w:r>
+            <w:proofErr w:type="spellEnd"/>
+          </w:p>
+        </w:tc>
+      </w:tr>
+    </w:tbl>
+    <w:p/>
+    <w:tbl>
+      <w:tblPr>
+        <w:tblStyle w:val="TableGrid"/>
+        <w:tblW w:w="0" w:type="auto"/>
+        <w:tblLook w:val="04A0" w:firstRow="1" w:lastRow="0" w:firstColumn="1" w:lastColumn="0" w:noHBand="0" w:noVBand="1"/>
+      </w:tblPr>
+      <w:tblGrid>
+        <w:gridCol w:w="9350"/>
+      </w:tblGrid>
+      <w:tr>
+        <w:tc>
+          <w:tcPr>
+            <w:tcW w:w="9350" w:type="dxa"/>
+            <w:shd w:val="clear" w:color="auto" w:fill="AEAAAA" w:themeFill="background2" w:themeFillShade="BF"/>
+          </w:tcPr>
+          <w:p>
+            <w:r>
+              <w:t>Goals</w:t>
+            </w:r>
+          </w:p>
+        </w:tc>
+      </w:tr>
+      <w:tr>
+        <w:tc>
+          <w:tcPr>
+            <w:tcW w:w="9350" w:type="dxa"/>
+          </w:tcPr>
+          <w:p>
+            <w:r>
+              <w:t xml:space="preserve">&lt;&lt;PK&gt;&gt; </w:t>
+            </w:r>
+            <w:proofErr w:type="spellStart"/>
+            <w:r>
+              <w:t>Goal</w:t>
+            </w:r>
+            <w:r>
+              <w:t>s</w:t>
+            </w:r>
+            <w:r>
+              <w:t>ID</w:t>
+            </w:r>
+            <w:proofErr w:type="spellEnd"/>
+            <w:r>
+              <w:t>:</w:t>
+            </w:r>
+            <w:r>
+              <w:t xml:space="preserve"> int    increment</w:t>
+            </w:r>
+          </w:p>
+          <w:p>
+            <w:r>
+              <w:t xml:space="preserve">               </w:t>
+            </w:r>
+            <w:proofErr w:type="spellStart"/>
+            <w:r>
+              <w:t>Goal</w:t>
+            </w:r>
+            <w:r>
+              <w:t>Desc</w:t>
+            </w:r>
+            <w:r>
+              <w:t>ription</w:t>
+            </w:r>
+            <w:proofErr w:type="spellEnd"/>
+            <w:r>
+              <w:t xml:space="preserve">: </w:t>
+            </w:r>
+            <w:r>
+              <w:t xml:space="preserve">Variable </w:t>
+            </w:r>
+            <w:r>
+              <w:t xml:space="preserve">Character {size = </w:t>
+            </w:r>
+            <w:r>
+              <w:t>25</w:t>
+            </w:r>
+            <w:r>
+              <w:t>0}</w:t>
+            </w:r>
+          </w:p>
+          <w:p>
+            <w:r>
+              <w:t xml:space="preserve">               </w:t>
+            </w:r>
+            <w:proofErr w:type="spellStart"/>
+            <w:r>
+              <w:t>CreatedDate</w:t>
+            </w:r>
+            <w:proofErr w:type="spellEnd"/>
+            <w:r>
+              <w:t>: date</w:t>
+            </w:r>
+          </w:p>
+          <w:p>
+            <w:r>
+              <w:t xml:space="preserve">               </w:t>
+            </w:r>
+            <w:proofErr w:type="spellStart"/>
+            <w:r>
+              <w:t>LastModifiedDate</w:t>
+            </w:r>
+            <w:proofErr w:type="spellEnd"/>
+            <w:r>
+              <w:t>: date</w:t>
+            </w:r>
+          </w:p>
+          <w:p>
+            <w:r>
+              <w:t xml:space="preserve">               Status: </w:t>
+            </w:r>
+            <w:proofErr w:type="spellStart"/>
+            <w:r>
+              <w:t>tinyint</w:t>
+            </w:r>
+            <w:proofErr w:type="spellEnd"/>
+          </w:p>
+        </w:tc>
+      </w:tr>
+    </w:tbl>
+    <w:p/>
+    <w:tbl>
+      <w:tblPr>
+        <w:tblStyle w:val="TableGrid"/>
+        <w:tblW w:w="0" w:type="auto"/>
+        <w:tblLook w:val="04A0" w:firstRow="1" w:lastRow="0" w:firstColumn="1" w:lastColumn="0" w:noHBand="0" w:noVBand="1"/>
+      </w:tblPr>
+      <w:tblGrid>
+        <w:gridCol w:w="9350"/>
+      </w:tblGrid>
+      <w:tr>
+        <w:tc>
+          <w:tcPr>
+            <w:tcW w:w="9350" w:type="dxa"/>
+            <w:shd w:val="clear" w:color="auto" w:fill="AEAAAA" w:themeFill="background2" w:themeFillShade="BF"/>
+          </w:tcPr>
+          <w:p>
+            <w:proofErr w:type="spellStart"/>
+            <w:r>
+              <w:t>AppointmentGoals</w:t>
+            </w:r>
+            <w:proofErr w:type="spellEnd"/>
+          </w:p>
+        </w:tc>
+      </w:tr>
+      <w:tr>
+        <w:tc>
+          <w:tcPr>
+            <w:tcW w:w="9350" w:type="dxa"/>
+          </w:tcPr>
+          <w:p>
+            <w:r>
+              <w:t xml:space="preserve">&lt;&lt;PK&gt;&gt; </w:t>
+            </w:r>
+            <w:proofErr w:type="spellStart"/>
+            <w:r>
+              <w:t>GoalInterests</w:t>
+            </w:r>
+            <w:r>
+              <w:t>ID</w:t>
+            </w:r>
+            <w:proofErr w:type="spellEnd"/>
+            <w:r>
+              <w:t xml:space="preserve">: int    increment </w:t>
+            </w:r>
+          </w:p>
+          <w:p>
+            <w:r>
+              <w:t xml:space="preserve">&lt;&lt;FK&gt;&gt; </w:t>
+            </w:r>
+            <w:proofErr w:type="spellStart"/>
+            <w:r>
+              <w:t>GoalsID</w:t>
+            </w:r>
+            <w:proofErr w:type="spellEnd"/>
+            <w:r>
+              <w:t xml:space="preserve">: int {references = </w:t>
+            </w:r>
+            <w:r>
+              <w:t>Goals</w:t>
+            </w:r>
+            <w:r>
+              <w:t>}</w:t>
+            </w:r>
+          </w:p>
+          <w:p>
+            <w:r>
+              <w:t xml:space="preserve">&lt;&lt;FK&gt;&gt; </w:t>
+            </w:r>
+            <w:proofErr w:type="spellStart"/>
+            <w:r>
+              <w:t>BookingID</w:t>
+            </w:r>
+            <w:proofErr w:type="spellEnd"/>
+            <w:r>
+              <w:t>: int {references = Appointment}</w:t>
+            </w:r>
+          </w:p>
+        </w:tc>
+      </w:tr>
+    </w:tbl>
+    <w:p/>
+    <w:tbl>
+      <w:tblPr>
+        <w:tblStyle w:val="TableGrid"/>
+        <w:tblW w:w="0" w:type="auto"/>
+        <w:tblLook w:val="04A0" w:firstRow="1" w:lastRow="0" w:firstColumn="1" w:lastColumn="0" w:noHBand="0" w:noVBand="1"/>
+      </w:tblPr>
+      <w:tblGrid>
+        <w:gridCol w:w="9350"/>
+      </w:tblGrid>
+      <w:tr>
+        <w:tc>
+          <w:tcPr>
+            <w:tcW w:w="9350" w:type="dxa"/>
+            <w:shd w:val="clear" w:color="auto" w:fill="AEAAAA" w:themeFill="background2" w:themeFillShade="BF"/>
+          </w:tcPr>
+          <w:p>
+            <w:proofErr w:type="spellStart"/>
+            <w:r>
+              <w:t>Appointment</w:t>
+            </w:r>
+            <w:r>
+              <w:t>Interests</w:t>
             </w:r>
             <w:proofErr w:type="spellEnd"/>
           </w:p>
@@ -1758,7 +2138,7 @@
               <w:t xml:space="preserve"> int    increment</w:t>
             </w:r>
             <w:r>
-              <w:t xml:space="preserve">                  </w:t>
+              <w:t xml:space="preserve"> </w:t>
             </w:r>
           </w:p>
           <w:p>
@@ -1770,12 +2150,15 @@
             </w:r>
             <w:proofErr w:type="spellStart"/>
             <w:r>
-              <w:t>GoalsID</w:t>
+              <w:t>InterestID</w:t>
             </w:r>
             <w:proofErr w:type="spellEnd"/>
             <w:r>
               <w:t>: int</w:t>
             </w:r>
+            <w:r>
+              <w:t xml:space="preserve"> {references = Interests}</w:t>
+            </w:r>
           </w:p>
           <w:p>
             <w:r>
@@ -1786,27 +2169,266 @@
             </w:r>
             <w:proofErr w:type="spellStart"/>
             <w:r>
-              <w:t>InterestID</w:t>
+              <w:t>BookingID</w:t>
             </w:r>
             <w:proofErr w:type="spellEnd"/>
             <w:r>
               <w:t>: int</w:t>
             </w:r>
-          </w:p>
-          <w:p>
-            <w:r>
-              <w:t>&lt;&lt;FK&gt;&gt;</w:t>
+            <w:r>
+              <w:t xml:space="preserve"> {references = Appointment}</w:t>
+            </w:r>
+          </w:p>
+        </w:tc>
+      </w:tr>
+    </w:tbl>
+    <w:p/>
+    <w:tbl>
+      <w:tblPr>
+        <w:tblStyle w:val="TableGrid"/>
+        <w:tblW w:w="0" w:type="auto"/>
+        <w:tblLook w:val="04A0" w:firstRow="1" w:lastRow="0" w:firstColumn="1" w:lastColumn="0" w:noHBand="0" w:noVBand="1"/>
+      </w:tblPr>
+      <w:tblGrid>
+        <w:gridCol w:w="9350"/>
+      </w:tblGrid>
+      <w:tr>
+        <w:tc>
+          <w:tcPr>
+            <w:tcW w:w="9350" w:type="dxa"/>
+            <w:shd w:val="clear" w:color="auto" w:fill="AEAAAA" w:themeFill="background2" w:themeFillShade="BF"/>
+          </w:tcPr>
+          <w:p>
+            <w:r>
+              <w:t>Provinces</w:t>
+            </w:r>
+          </w:p>
+        </w:tc>
+      </w:tr>
+      <w:tr>
+        <w:tc>
+          <w:tcPr>
+            <w:tcW w:w="9350" w:type="dxa"/>
+          </w:tcPr>
+          <w:p>
+            <w:r>
+              <w:t xml:space="preserve">&lt;&lt;PK&gt;&gt; </w:t>
+            </w:r>
+            <w:proofErr w:type="spellStart"/>
+            <w:r>
+              <w:t>Province</w:t>
+            </w:r>
+            <w:r>
+              <w:t>ID</w:t>
+            </w:r>
+            <w:proofErr w:type="spellEnd"/>
+            <w:r>
+              <w:t xml:space="preserve">: int    increment </w:t>
+            </w:r>
+          </w:p>
+          <w:p>
+            <w:r>
+              <w:t xml:space="preserve">               </w:t>
+            </w:r>
+            <w:proofErr w:type="spellStart"/>
+            <w:r>
+              <w:t>ProvinceName</w:t>
+            </w:r>
+            <w:proofErr w:type="spellEnd"/>
+            <w:r>
+              <w:t>: Character {size = 100}</w:t>
+            </w:r>
+          </w:p>
+          <w:p>
+            <w:r>
+              <w:t xml:space="preserve">               Abbreviation: Character {size = 2}</w:t>
+            </w:r>
+          </w:p>
+        </w:tc>
+      </w:tr>
+    </w:tbl>
+    <w:p/>
+    <w:tbl>
+      <w:tblPr>
+        <w:tblStyle w:val="TableGrid"/>
+        <w:tblW w:w="0" w:type="auto"/>
+        <w:tblLook w:val="04A0" w:firstRow="1" w:lastRow="0" w:firstColumn="1" w:lastColumn="0" w:noHBand="0" w:noVBand="1"/>
+      </w:tblPr>
+      <w:tblGrid>
+        <w:gridCol w:w="9350"/>
+      </w:tblGrid>
+      <w:tr>
+        <w:tc>
+          <w:tcPr>
+            <w:tcW w:w="9350" w:type="dxa"/>
+            <w:shd w:val="clear" w:color="auto" w:fill="AEAAAA" w:themeFill="background2" w:themeFillShade="BF"/>
+          </w:tcPr>
+          <w:p>
+            <w:r>
+              <w:t>Offerings</w:t>
+            </w:r>
+          </w:p>
+        </w:tc>
+      </w:tr>
+      <w:tr>
+        <w:tc>
+          <w:tcPr>
+            <w:tcW w:w="9350" w:type="dxa"/>
+          </w:tcPr>
+          <w:p>
+            <w:r>
+              <w:t xml:space="preserve">&lt;&lt;PK&gt;&gt; </w:t>
+            </w:r>
+            <w:proofErr w:type="spellStart"/>
+            <w:r>
+              <w:t>Offering</w:t>
+            </w:r>
+            <w:r>
+              <w:t>ID</w:t>
+            </w:r>
+            <w:proofErr w:type="spellEnd"/>
+            <w:r>
+              <w:t xml:space="preserve">: int    increment </w:t>
+            </w:r>
+          </w:p>
+          <w:p>
+            <w:r>
+              <w:t xml:space="preserve">               </w:t>
+            </w:r>
+            <w:proofErr w:type="spellStart"/>
+            <w:r>
+              <w:t>OfferingName</w:t>
+            </w:r>
+            <w:proofErr w:type="spellEnd"/>
+            <w:r>
+              <w:t>: Character {size = 350}</w:t>
+            </w:r>
+          </w:p>
+        </w:tc>
+      </w:tr>
+    </w:tbl>
+    <w:p/>
+    <w:tbl>
+      <w:tblPr>
+        <w:tblStyle w:val="TableGrid"/>
+        <w:tblW w:w="0" w:type="auto"/>
+        <w:tblLook w:val="04A0" w:firstRow="1" w:lastRow="0" w:firstColumn="1" w:lastColumn="0" w:noHBand="0" w:noVBand="1"/>
+      </w:tblPr>
+      <w:tblGrid>
+        <w:gridCol w:w="9350"/>
+      </w:tblGrid>
+      <w:tr>
+        <w:tc>
+          <w:tcPr>
+            <w:tcW w:w="9350" w:type="dxa"/>
+            <w:shd w:val="clear" w:color="auto" w:fill="AEAAAA" w:themeFill="background2" w:themeFillShade="BF"/>
+          </w:tcPr>
+          <w:p>
+            <w:r>
+              <w:t>Feedback</w:t>
+            </w:r>
+          </w:p>
+        </w:tc>
+      </w:tr>
+      <w:tr>
+        <w:tc>
+          <w:tcPr>
+            <w:tcW w:w="9350" w:type="dxa"/>
+          </w:tcPr>
+          <w:p>
+            <w:r>
+              <w:t xml:space="preserve">               FirstName: Character {size = 150}</w:t>
+            </w:r>
+          </w:p>
+          <w:p>
+            <w:r>
+              <w:t xml:space="preserve">               </w:t>
+            </w:r>
+            <w:proofErr w:type="spellStart"/>
+            <w:r>
+              <w:t>LastName</w:t>
+            </w:r>
+            <w:proofErr w:type="spellEnd"/>
+            <w:r>
+              <w:t>: Character {size = 150}</w:t>
+            </w:r>
+          </w:p>
+          <w:p>
+            <w:r>
+              <w:t xml:space="preserve">               Email: Variable Character {size = 350}</w:t>
+            </w:r>
+          </w:p>
+          <w:p>
+            <w:r>
+              <w:t xml:space="preserve">               </w:t>
+            </w:r>
+            <w:proofErr w:type="spellStart"/>
+            <w:r>
+              <w:t>OfferingName</w:t>
+            </w:r>
+            <w:proofErr w:type="spellEnd"/>
+            <w:r>
+              <w:t>: Character {size = 350}</w:t>
+            </w:r>
+          </w:p>
+          <w:p>
+            <w:r>
+              <w:t xml:space="preserve">               </w:t>
+            </w:r>
+            <w:proofErr w:type="spellStart"/>
+            <w:r>
+              <w:t>LeaveMessage</w:t>
+            </w:r>
+            <w:proofErr w:type="spellEnd"/>
+            <w:r>
+              <w:t xml:space="preserve">: </w:t>
+            </w:r>
+            <w:proofErr w:type="spellStart"/>
+            <w:r>
+              <w:t>nCharacter</w:t>
+            </w:r>
+            <w:proofErr w:type="spellEnd"/>
+            <w:r>
+              <w:t xml:space="preserve"> {size = 500}</w:t>
+            </w:r>
+          </w:p>
+        </w:tc>
+      </w:tr>
+    </w:tbl>
+    <w:p/>
+    <w:tbl>
+      <w:tblPr>
+        <w:tblStyle w:val="TableGrid"/>
+        <w:tblW w:w="0" w:type="auto"/>
+        <w:tblLook w:val="04A0" w:firstRow="1" w:lastRow="0" w:firstColumn="1" w:lastColumn="0" w:noHBand="0" w:noVBand="1"/>
+      </w:tblPr>
+      <w:tblGrid>
+        <w:gridCol w:w="9350"/>
+      </w:tblGrid>
+      <w:tr>
+        <w:tc>
+          <w:tcPr>
+            <w:tcW w:w="9350" w:type="dxa"/>
+            <w:shd w:val="clear" w:color="auto" w:fill="AEAAAA" w:themeFill="background2" w:themeFillShade="BF"/>
+          </w:tcPr>
+          <w:p>
+            <w:r>
+              <w:t>Subscription</w:t>
+            </w:r>
+          </w:p>
+        </w:tc>
+      </w:tr>
+      <w:tr>
+        <w:tc>
+          <w:tcPr>
+            <w:tcW w:w="9350" w:type="dxa"/>
+          </w:tcPr>
+          <w:p>
+            <w:r>
+              <w:t xml:space="preserve">               Email: Variable Character {size = 350}</w:t>
             </w:r>
             <w:r>
               <w:t xml:space="preserve"> </w:t>
-            </w:r>
-            <w:proofErr w:type="spellStart"/>
-            <w:r>
-              <w:t>BookingID</w:t>
-            </w:r>
-            <w:proofErr w:type="spellEnd"/>
-            <w:r>
-              <w:t>: int</w:t>
             </w:r>
           </w:p>
         </w:tc>
@@ -1821,6 +2443,56 @@
     </w:sectPr>
   </w:body>
 </w:document>
+</file>
+
+<file path=word/endnotes.xml><?xml version="1.0" encoding="utf-8"?>
+<w:endnotes xmlns:wpc="http://schemas.microsoft.com/office/word/2010/wordprocessingCanvas" xmlns:cx="http://schemas.microsoft.com/office/drawing/2014/chartex" xmlns:cx1="http://schemas.microsoft.com/office/drawing/2015/9/8/chartex" xmlns:cx2="http://schemas.microsoft.com/office/drawing/2015/10/21/chartex" xmlns:cx3="http://schemas.microsoft.com/office/drawing/2016/5/9/chartex" xmlns:cx4="http://schemas.microsoft.com/office/drawing/2016/5/10/chartex" xmlns:cx5="http://schemas.microsoft.com/office/drawing/2016/5/11/chartex" xmlns:cx6="http://schemas.microsoft.com/office/drawing/2016/5/12/chartex" xmlns:cx7="http://schemas.microsoft.com/office/drawing/2016/5/13/chartex" xmlns:cx8="http://schemas.microsoft.com/office/drawing/2016/5/14/chartex" xmlns:mc="http://schemas.openxmlformats.org/markup-compatibility/2006" xmlns:aink="http://schemas.microsoft.com/office/drawing/2016/ink" xmlns:am3d="http://schemas.microsoft.com/office/drawing/2017/model3d" xmlns:o="urn:schemas-microsoft-com:office:office" xmlns:oel="http://schemas.microsoft.com/office/2019/extlst" xmlns:r="http://schemas.openxmlformats.org/officeDocument/2006/relationships" xmlns:m="http://schemas.openxmlformats.org/officeDocument/2006/math" xmlns:v="urn:schemas-microsoft-com:vml" xmlns:wp14="http://schemas.microsoft.com/office/word/2010/wordprocessingDrawing" xmlns:wp="http://schemas.openxmlformats.org/drawingml/2006/wordprocessingDrawing" xmlns:w10="urn:schemas-microsoft-com:office:word" xmlns:w="http://schemas.openxmlformats.org/wordprocessingml/2006/main" xmlns:w14="http://schemas.microsoft.com/office/word/2010/wordml" xmlns:w15="http://schemas.microsoft.com/office/word/2012/wordml" xmlns:w16cex="http://schemas.microsoft.com/office/word/2018/wordml/cex" xmlns:w16cid="http://schemas.microsoft.com/office/word/2016/wordml/cid" xmlns:w16="http://schemas.microsoft.com/office/word/2018/wordml" xmlns:w16du="http://schemas.microsoft.com/office/word/2023/wordml/word16du" xmlns:w16sdtdh="http://schemas.microsoft.com/office/word/2020/wordml/sdtdatahash" xmlns:w16se="http://schemas.microsoft.com/office/word/2015/wordml/symex" xmlns:wpg="http://schemas.microsoft.com/office/word/2010/wordprocessingGroup" xmlns:wpi="http://schemas.microsoft.com/office/word/2010/wordprocessingInk" xmlns:wne="http://schemas.microsoft.com/office/word/2006/wordml" xmlns:wps="http://schemas.microsoft.com/office/word/2010/wordprocessingShape" mc:Ignorable="w14 w15 w16se w16cid w16 w16cex w16sdtdh wp14">
+  <w:endnote w:type="separator" w:id="-1">
+    <w:p>
+      <w:pPr>
+        <w:spacing w:after="0" w:line="240" w:lineRule="auto"/>
+      </w:pPr>
+      <w:r>
+        <w:separator/>
+      </w:r>
+    </w:p>
+  </w:endnote>
+  <w:endnote w:type="continuationSeparator" w:id="0">
+    <w:p>
+      <w:pPr>
+        <w:spacing w:after="0" w:line="240" w:lineRule="auto"/>
+      </w:pPr>
+      <w:r>
+        <w:continuationSeparator/>
+      </w:r>
+    </w:p>
+  </w:endnote>
+</w:endnotes>
+</file>
+
+<file path=word/footnotes.xml><?xml version="1.0" encoding="utf-8"?>
+<w:footnotes xmlns:wpc="http://schemas.microsoft.com/office/word/2010/wordprocessingCanvas" xmlns:cx="http://schemas.microsoft.com/office/drawing/2014/chartex" xmlns:cx1="http://schemas.microsoft.com/office/drawing/2015/9/8/chartex" xmlns:cx2="http://schemas.microsoft.com/office/drawing/2015/10/21/chartex" xmlns:cx3="http://schemas.microsoft.com/office/drawing/2016/5/9/chartex" xmlns:cx4="http://schemas.microsoft.com/office/drawing/2016/5/10/chartex" xmlns:cx5="http://schemas.microsoft.com/office/drawing/2016/5/11/chartex" xmlns:cx6="http://schemas.microsoft.com/office/drawing/2016/5/12/chartex" xmlns:cx7="http://schemas.microsoft.com/office/drawing/2016/5/13/chartex" xmlns:cx8="http://schemas.microsoft.com/office/drawing/2016/5/14/chartex" xmlns:mc="http://schemas.openxmlformats.org/markup-compatibility/2006" xmlns:aink="http://schemas.microsoft.com/office/drawing/2016/ink" xmlns:am3d="http://schemas.microsoft.com/office/drawing/2017/model3d" xmlns:o="urn:schemas-microsoft-com:office:office" xmlns:oel="http://schemas.microsoft.com/office/2019/extlst" xmlns:r="http://schemas.openxmlformats.org/officeDocument/2006/relationships" xmlns:m="http://schemas.openxmlformats.org/officeDocument/2006/math" xmlns:v="urn:schemas-microsoft-com:vml" xmlns:wp14="http://schemas.microsoft.com/office/word/2010/wordprocessingDrawing" xmlns:wp="http://schemas.openxmlformats.org/drawingml/2006/wordprocessingDrawing" xmlns:w10="urn:schemas-microsoft-com:office:word" xmlns:w="http://schemas.openxmlformats.org/wordprocessingml/2006/main" xmlns:w14="http://schemas.microsoft.com/office/word/2010/wordml" xmlns:w15="http://schemas.microsoft.com/office/word/2012/wordml" xmlns:w16cex="http://schemas.microsoft.com/office/word/2018/wordml/cex" xmlns:w16cid="http://schemas.microsoft.com/office/word/2016/wordml/cid" xmlns:w16="http://schemas.microsoft.com/office/word/2018/wordml" xmlns:w16du="http://schemas.microsoft.com/office/word/2023/wordml/word16du" xmlns:w16sdtdh="http://schemas.microsoft.com/office/word/2020/wordml/sdtdatahash" xmlns:w16se="http://schemas.microsoft.com/office/word/2015/wordml/symex" xmlns:wpg="http://schemas.microsoft.com/office/word/2010/wordprocessingGroup" xmlns:wpi="http://schemas.microsoft.com/office/word/2010/wordprocessingInk" xmlns:wne="http://schemas.microsoft.com/office/word/2006/wordml" xmlns:wps="http://schemas.microsoft.com/office/word/2010/wordprocessingShape" mc:Ignorable="w14 w15 w16se w16cid w16 w16cex w16sdtdh wp14">
+  <w:footnote w:type="separator" w:id="-1">
+    <w:p>
+      <w:pPr>
+        <w:spacing w:after="0" w:line="240" w:lineRule="auto"/>
+      </w:pPr>
+      <w:r>
+        <w:separator/>
+      </w:r>
+    </w:p>
+  </w:footnote>
+  <w:footnote w:type="continuationSeparator" w:id="0">
+    <w:p>
+      <w:pPr>
+        <w:spacing w:after="0" w:line="240" w:lineRule="auto"/>
+      </w:pPr>
+      <w:r>
+        <w:continuationSeparator/>
+      </w:r>
+    </w:p>
+  </w:footnote>
+</w:footnotes>
 </file>
 
 <file path=word/styles.xml><?xml version="1.0" encoding="utf-8"?>
@@ -2268,6 +2940,61 @@
       </w:tblBorders>
     </w:tblPr>
   </w:style>
+  <w:style w:type="paragraph" w:styleId="ListParagraph">
+    <w:name w:val="List Paragraph"/>
+    <w:basedOn w:val="Normal"/>
+    <w:uiPriority w:val="34"/>
+    <w:qFormat/>
+    <w:rsid w:val="00815E1E"/>
+    <w:pPr>
+      <w:ind w:left="720"/>
+      <w:contextualSpacing/>
+    </w:pPr>
+  </w:style>
+  <w:style w:type="paragraph" w:styleId="Header">
+    <w:name w:val="header"/>
+    <w:basedOn w:val="Normal"/>
+    <w:link w:val="HeaderChar"/>
+    <w:uiPriority w:val="99"/>
+    <w:unhideWhenUsed/>
+    <w:rsid w:val="00EE7913"/>
+    <w:pPr>
+      <w:tabs>
+        <w:tab w:val="center" w:pos="4680"/>
+        <w:tab w:val="right" w:pos="9360"/>
+      </w:tabs>
+      <w:spacing w:after="0" w:line="240" w:lineRule="auto"/>
+    </w:pPr>
+  </w:style>
+  <w:style w:type="character" w:customStyle="1" w:styleId="HeaderChar">
+    <w:name w:val="Header Char"/>
+    <w:basedOn w:val="DefaultParagraphFont"/>
+    <w:link w:val="Header"/>
+    <w:uiPriority w:val="99"/>
+    <w:rsid w:val="00EE7913"/>
+  </w:style>
+  <w:style w:type="paragraph" w:styleId="Footer">
+    <w:name w:val="footer"/>
+    <w:basedOn w:val="Normal"/>
+    <w:link w:val="FooterChar"/>
+    <w:uiPriority w:val="99"/>
+    <w:unhideWhenUsed/>
+    <w:rsid w:val="00EE7913"/>
+    <w:pPr>
+      <w:tabs>
+        <w:tab w:val="center" w:pos="4680"/>
+        <w:tab w:val="right" w:pos="9360"/>
+      </w:tabs>
+      <w:spacing w:after="0" w:line="240" w:lineRule="auto"/>
+    </w:pPr>
+  </w:style>
+  <w:style w:type="character" w:customStyle="1" w:styleId="FooterChar">
+    <w:name w:val="Footer Char"/>
+    <w:basedOn w:val="DefaultParagraphFont"/>
+    <w:link w:val="Footer"/>
+    <w:uiPriority w:val="99"/>
+    <w:rsid w:val="00EE7913"/>
+  </w:style>
 </w:styles>
 </file>
 

</xml_diff>